<commit_message>
Update title page with logo
</commit_message>
<xml_diff>
--- a/Documentation/ProjectDocumentation/RequirementsSpecification_arial.docx
+++ b/Documentation/ProjectDocumentation/RequirementsSpecification_arial.docx
@@ -9,6 +9,76 @@
           <w:b/>
         </w:rPr>
       </w:pPr>
+      <w:bookmarkStart w:id="0" w:name="_GoBack"/>
+      <w:bookmarkEnd w:id="0"/>
+      <w:r>
+        <w:rPr>
+          <w:noProof/>
+          <w:lang w:val="de-AT" w:eastAsia="de-AT"/>
+        </w:rPr>
+        <w:drawing>
+          <wp:anchor distT="0" distB="0" distL="114300" distR="114300" simplePos="0" relativeHeight="251676672" behindDoc="0" locked="0" layoutInCell="1" allowOverlap="1">
+            <wp:simplePos x="0" y="0"/>
+            <wp:positionH relativeFrom="margin">
+              <wp:align>center</wp:align>
+            </wp:positionH>
+            <wp:positionV relativeFrom="paragraph">
+              <wp:posOffset>3690620</wp:posOffset>
+            </wp:positionV>
+            <wp:extent cx="2676525" cy="2676525"/>
+            <wp:effectExtent l="0" t="0" r="9525" b="9525"/>
+            <wp:wrapNone/>
+            <wp:docPr id="3" name="Grafik 3" descr="C:\Users\pauls\AppData\Local\Microsoft\Windows\INetCache\Content.Word\logo_paul_10.png"/>
+            <wp:cNvGraphicFramePr>
+              <a:graphicFrameLocks xmlns:a="http://schemas.openxmlformats.org/drawingml/2006/main" noChangeAspect="1"/>
+            </wp:cNvGraphicFramePr>
+            <a:graphic xmlns:a="http://schemas.openxmlformats.org/drawingml/2006/main">
+              <a:graphicData uri="http://schemas.openxmlformats.org/drawingml/2006/picture">
+                <pic:pic xmlns:pic="http://schemas.openxmlformats.org/drawingml/2006/picture">
+                  <pic:nvPicPr>
+                    <pic:cNvPr id="0" name="Picture 1" descr="C:\Users\pauls\AppData\Local\Microsoft\Windows\INetCache\Content.Word\logo_paul_10.png"/>
+                    <pic:cNvPicPr>
+                      <a:picLocks noChangeAspect="1" noChangeArrowheads="1"/>
+                    </pic:cNvPicPr>
+                  </pic:nvPicPr>
+                  <pic:blipFill>
+                    <a:blip r:embed="rId8" cstate="print">
+                      <a:extLst>
+                        <a:ext uri="{28A0092B-C50C-407E-A947-70E740481C1C}">
+                          <a14:useLocalDpi xmlns:a14="http://schemas.microsoft.com/office/drawing/2010/main" val="0"/>
+                        </a:ext>
+                      </a:extLst>
+                    </a:blip>
+                    <a:srcRect/>
+                    <a:stretch>
+                      <a:fillRect/>
+                    </a:stretch>
+                  </pic:blipFill>
+                  <pic:spPr bwMode="auto">
+                    <a:xfrm>
+                      <a:off x="0" y="0"/>
+                      <a:ext cx="2676525" cy="2676525"/>
+                    </a:xfrm>
+                    <a:prstGeom prst="rect">
+                      <a:avLst/>
+                    </a:prstGeom>
+                    <a:noFill/>
+                    <a:ln>
+                      <a:noFill/>
+                    </a:ln>
+                  </pic:spPr>
+                </pic:pic>
+              </a:graphicData>
+            </a:graphic>
+            <wp14:sizeRelH relativeFrom="page">
+              <wp14:pctWidth>0</wp14:pctWidth>
+            </wp14:sizeRelH>
+            <wp14:sizeRelV relativeFrom="page">
+              <wp14:pctHeight>0</wp14:pctHeight>
+            </wp14:sizeRelV>
+          </wp:anchor>
+        </w:drawing>
+      </w:r>
       <w:r>
         <w:rPr>
           <w:noProof/>
@@ -104,20 +174,6 @@
                               <w:t>Semesterprojekt SS 2017</w:t>
                             </w:r>
                           </w:p>
-                          <w:p>
-                            <w:pPr>
-                              <w:pStyle w:val="Untertitel"/>
-                              <w:rPr>
-                                <w:sz w:val="24"/>
-                              </w:rPr>
-                            </w:pPr>
-                            <w:r>
-                              <w:rPr>
-                                <w:sz w:val="24"/>
-                              </w:rPr>
-                              <w:t>© 2017</w:t>
-                            </w:r>
-                          </w:p>
                         </w:txbxContent>
                       </wps:txbx>
                       <wps:bodyPr rot="0" vert="horz" wrap="square" lIns="0" tIns="0" rIns="0" bIns="0" anchor="b" anchorCtr="0" upright="1">
@@ -174,20 +230,6 @@
                           <w:sz w:val="28"/>
                         </w:rPr>
                         <w:t>Semesterprojekt SS 2017</w:t>
-                      </w:r>
-                    </w:p>
-                    <w:p>
-                      <w:pPr>
-                        <w:pStyle w:val="Untertitel"/>
-                        <w:rPr>
-                          <w:sz w:val="24"/>
-                        </w:rPr>
-                      </w:pPr>
-                      <w:r>
-                        <w:rPr>
-                          <w:sz w:val="24"/>
-                        </w:rPr>
-                        <w:t>© 2017</w:t>
                       </w:r>
                     </w:p>
                   </w:txbxContent>
@@ -270,8 +312,8 @@
                                 <w:lang w:val="de-AT"/>
                               </w:rPr>
                             </w:pPr>
-                            <w:bookmarkStart w:id="0" w:name="_Hlk482958015"/>
-                            <w:bookmarkEnd w:id="0"/>
+                            <w:bookmarkStart w:id="1" w:name="_Hlk482958015"/>
+                            <w:bookmarkEnd w:id="1"/>
                             <w:r>
                               <w:rPr>
                                 <w:sz w:val="96"/>
@@ -334,8 +376,8 @@
                           <w:lang w:val="de-AT"/>
                         </w:rPr>
                       </w:pPr>
-                      <w:bookmarkStart w:id="1" w:name="_Hlk482958015"/>
-                      <w:bookmarkEnd w:id="1"/>
+                      <w:bookmarkStart w:id="2" w:name="_Hlk482958015"/>
+                      <w:bookmarkEnd w:id="2"/>
                       <w:r>
                         <w:rPr>
                           <w:sz w:val="96"/>
@@ -384,12 +426,12 @@
           <w:numId w:val="0"/>
         </w:numPr>
       </w:pPr>
-      <w:bookmarkStart w:id="2" w:name="_Toc482960026"/>
+      <w:bookmarkStart w:id="3" w:name="_Toc482960026"/>
       <w:r>
         <w:lastRenderedPageBreak/>
         <w:t>Inhaltsverzeichnis</w:t>
       </w:r>
-      <w:bookmarkEnd w:id="2"/>
+      <w:bookmarkEnd w:id="3"/>
     </w:p>
     <w:p>
       <w:pPr>
@@ -2440,32 +2482,32 @@
       <w:pPr>
         <w:pStyle w:val="berschrift1"/>
       </w:pPr>
-      <w:bookmarkStart w:id="3" w:name="_Toc482960027"/>
+      <w:bookmarkStart w:id="4" w:name="_Toc482960027"/>
       <w:r>
         <w:lastRenderedPageBreak/>
         <w:t>Einleitung</w:t>
       </w:r>
-      <w:bookmarkEnd w:id="3"/>
+      <w:bookmarkEnd w:id="4"/>
     </w:p>
     <w:p>
       <w:pPr>
         <w:pStyle w:val="berschrift2"/>
       </w:pPr>
-      <w:bookmarkStart w:id="4" w:name="_Toc482960028"/>
+      <w:bookmarkStart w:id="5" w:name="_Toc482960028"/>
       <w:r>
         <w:t>Zweck des Dokuments</w:t>
       </w:r>
-      <w:bookmarkEnd w:id="4"/>
+      <w:bookmarkEnd w:id="5"/>
     </w:p>
     <w:p>
       <w:pPr>
         <w:pStyle w:val="berschrift2"/>
       </w:pPr>
-      <w:bookmarkStart w:id="5" w:name="_Toc482960029"/>
+      <w:bookmarkStart w:id="6" w:name="_Toc482960029"/>
       <w:r>
         <w:t>Gültigkeit des Dokuments</w:t>
       </w:r>
-      <w:bookmarkEnd w:id="5"/>
+      <w:bookmarkEnd w:id="6"/>
     </w:p>
     <w:p>
       <w:r>
@@ -2476,11 +2518,11 @@
       <w:pPr>
         <w:pStyle w:val="berschrift2"/>
       </w:pPr>
-      <w:bookmarkStart w:id="6" w:name="_Toc482960030"/>
+      <w:bookmarkStart w:id="7" w:name="_Toc482960030"/>
       <w:r>
         <w:t>Begriffsbestimmungen und Abkürzungen</w:t>
       </w:r>
-      <w:bookmarkEnd w:id="6"/>
+      <w:bookmarkEnd w:id="7"/>
     </w:p>
     <w:p>
       <w:r>
@@ -2491,11 +2533,11 @@
       <w:pPr>
         <w:pStyle w:val="berschrift2"/>
       </w:pPr>
-      <w:bookmarkStart w:id="7" w:name="_Toc482960031"/>
+      <w:bookmarkStart w:id="8" w:name="_Toc482960031"/>
       <w:r>
         <w:t>Zusammenhang mit anderen Dokumenten</w:t>
       </w:r>
-      <w:bookmarkEnd w:id="7"/>
+      <w:bookmarkEnd w:id="8"/>
     </w:p>
     <w:p>
       <w:r>
@@ -2506,11 +2548,11 @@
       <w:pPr>
         <w:pStyle w:val="berschrift2"/>
       </w:pPr>
-      <w:bookmarkStart w:id="8" w:name="_Toc482960032"/>
+      <w:bookmarkStart w:id="9" w:name="_Toc482960032"/>
       <w:r>
         <w:t>Überblick über das Dokument</w:t>
       </w:r>
-      <w:bookmarkEnd w:id="8"/>
+      <w:bookmarkEnd w:id="9"/>
     </w:p>
     <w:p>
       <w:r>
@@ -2521,12 +2563,12 @@
       <w:pPr>
         <w:pStyle w:val="berschrift1"/>
       </w:pPr>
-      <w:bookmarkStart w:id="9" w:name="_Toc482960033"/>
+      <w:bookmarkStart w:id="10" w:name="_Toc482960033"/>
       <w:r>
         <w:lastRenderedPageBreak/>
         <w:t>Allgemeine Beschreibung des Produkts</w:t>
       </w:r>
-      <w:bookmarkEnd w:id="9"/>
+      <w:bookmarkEnd w:id="10"/>
     </w:p>
     <w:p>
       <w:r>
@@ -2543,11 +2585,11 @@
       <w:pPr>
         <w:pStyle w:val="berschrift2"/>
       </w:pPr>
-      <w:bookmarkStart w:id="10" w:name="_Toc482960034"/>
+      <w:bookmarkStart w:id="11" w:name="_Toc482960034"/>
       <w:r>
         <w:t>Zusammenhang mit bereits laufenden Projekten</w:t>
       </w:r>
-      <w:bookmarkEnd w:id="10"/>
+      <w:bookmarkEnd w:id="11"/>
     </w:p>
     <w:p>
       <w:r>
@@ -2558,21 +2600,21 @@
       <w:pPr>
         <w:pStyle w:val="berschrift2"/>
       </w:pPr>
-      <w:bookmarkStart w:id="11" w:name="_Toc482960035"/>
+      <w:bookmarkStart w:id="12" w:name="_Toc482960035"/>
       <w:r>
         <w:t>Zusammenhang mit Vorgänger- und Nachfolgeprojekten</w:t>
       </w:r>
-      <w:bookmarkEnd w:id="11"/>
+      <w:bookmarkEnd w:id="12"/>
     </w:p>
     <w:p>
       <w:pPr>
         <w:pStyle w:val="berschrift2"/>
       </w:pPr>
-      <w:bookmarkStart w:id="12" w:name="_Toc482960036"/>
+      <w:bookmarkStart w:id="13" w:name="_Toc482960036"/>
       <w:r>
         <w:t>Zweck des Produkts</w:t>
       </w:r>
-      <w:bookmarkEnd w:id="12"/>
+      <w:bookmarkEnd w:id="13"/>
     </w:p>
     <w:p>
       <w:r>
@@ -2583,11 +2625,11 @@
       <w:pPr>
         <w:pStyle w:val="berschrift2"/>
       </w:pPr>
-      <w:bookmarkStart w:id="13" w:name="_Toc482960037"/>
+      <w:bookmarkStart w:id="14" w:name="_Toc482960037"/>
       <w:r>
         <w:t>Abgrenzung und Einbettung des Produkts</w:t>
       </w:r>
-      <w:bookmarkEnd w:id="13"/>
+      <w:bookmarkEnd w:id="14"/>
     </w:p>
     <w:p>
       <w:r>
@@ -2598,11 +2640,11 @@
       <w:pPr>
         <w:pStyle w:val="berschrift2"/>
       </w:pPr>
-      <w:bookmarkStart w:id="14" w:name="_Toc482960038"/>
+      <w:bookmarkStart w:id="15" w:name="_Toc482960038"/>
       <w:r>
         <w:t>Überblick über die geforderte Funktionalität</w:t>
       </w:r>
-      <w:bookmarkEnd w:id="14"/>
+      <w:bookmarkEnd w:id="15"/>
     </w:p>
     <w:p>
       <w:r>
@@ -2613,11 +2655,11 @@
       <w:pPr>
         <w:pStyle w:val="berschrift2"/>
       </w:pPr>
-      <w:bookmarkStart w:id="15" w:name="_Toc482960039"/>
+      <w:bookmarkStart w:id="16" w:name="_Toc482960039"/>
       <w:r>
         <w:t>Allgemeine Einschränkungen</w:t>
       </w:r>
-      <w:bookmarkEnd w:id="15"/>
+      <w:bookmarkEnd w:id="16"/>
     </w:p>
     <w:p>
       <w:r>
@@ -2628,11 +2670,11 @@
       <w:pPr>
         <w:pStyle w:val="berschrift2"/>
       </w:pPr>
-      <w:bookmarkStart w:id="16" w:name="_Toc482960040"/>
+      <w:bookmarkStart w:id="17" w:name="_Toc482960040"/>
       <w:r>
         <w:t>Vorgaben zu Hardware und Software</w:t>
       </w:r>
-      <w:bookmarkEnd w:id="16"/>
+      <w:bookmarkEnd w:id="17"/>
     </w:p>
     <w:p>
       <w:r>
@@ -2643,12 +2685,12 @@
       <w:pPr>
         <w:pStyle w:val="berschrift2"/>
       </w:pPr>
-      <w:bookmarkStart w:id="17" w:name="_Toc482960041"/>
+      <w:bookmarkStart w:id="18" w:name="_Toc482960041"/>
       <w:r>
         <w:lastRenderedPageBreak/>
         <w:t>Benutzer des Produkts</w:t>
       </w:r>
-      <w:bookmarkEnd w:id="17"/>
+      <w:bookmarkEnd w:id="18"/>
     </w:p>
     <w:p>
       <w:r>
@@ -2659,12 +2701,12 @@
       <w:pPr>
         <w:pStyle w:val="berschrift1"/>
       </w:pPr>
-      <w:bookmarkStart w:id="18" w:name="_Toc482960042"/>
+      <w:bookmarkStart w:id="19" w:name="_Toc482960042"/>
       <w:r>
         <w:lastRenderedPageBreak/>
         <w:t>Detaillierte Beschreibung der geforderten Produktmerkmale</w:t>
       </w:r>
-      <w:bookmarkEnd w:id="18"/>
+      <w:bookmarkEnd w:id="19"/>
     </w:p>
     <w:p>
       <w:r>
@@ -2748,11 +2790,11 @@
       <w:pPr>
         <w:pStyle w:val="berschrift2"/>
       </w:pPr>
-      <w:bookmarkStart w:id="19" w:name="_Toc482960043"/>
+      <w:bookmarkStart w:id="20" w:name="_Toc482960043"/>
       <w:r>
         <w:t>Lieferumfang</w:t>
       </w:r>
-      <w:bookmarkEnd w:id="19"/>
+      <w:bookmarkEnd w:id="20"/>
     </w:p>
     <w:p>
       <w:r>
@@ -2763,11 +2805,11 @@
       <w:pPr>
         <w:pStyle w:val="berschrift2"/>
       </w:pPr>
-      <w:bookmarkStart w:id="20" w:name="_Toc482960044"/>
+      <w:bookmarkStart w:id="21" w:name="_Toc482960044"/>
       <w:r>
         <w:t>Abläufe (Szenarien) von Interaktionen mit der Umgebung</w:t>
       </w:r>
-      <w:bookmarkEnd w:id="20"/>
+      <w:bookmarkEnd w:id="21"/>
     </w:p>
     <w:p>
       <w:r>
@@ -2802,11 +2844,11 @@
       <w:pPr>
         <w:pStyle w:val="berschrift2"/>
       </w:pPr>
-      <w:bookmarkStart w:id="21" w:name="_Toc482960045"/>
+      <w:bookmarkStart w:id="22" w:name="_Toc482960045"/>
       <w:r>
         <w:t>Ziele des Benutzers</w:t>
       </w:r>
-      <w:bookmarkEnd w:id="21"/>
+      <w:bookmarkEnd w:id="22"/>
     </w:p>
     <w:p>
       <w:r>
@@ -2817,11 +2859,11 @@
       <w:pPr>
         <w:pStyle w:val="berschrift2"/>
       </w:pPr>
-      <w:bookmarkStart w:id="22" w:name="_Toc482960046"/>
+      <w:bookmarkStart w:id="23" w:name="_Toc482960046"/>
       <w:r>
         <w:t>Geforderte Funktionen des Produkts</w:t>
       </w:r>
-      <w:bookmarkEnd w:id="22"/>
+      <w:bookmarkEnd w:id="23"/>
     </w:p>
     <w:p>
       <w:r>
@@ -2832,11 +2874,11 @@
       <w:pPr>
         <w:pStyle w:val="berschrift3"/>
       </w:pPr>
-      <w:bookmarkStart w:id="23" w:name="_Toc482960047"/>
+      <w:bookmarkStart w:id="24" w:name="_Toc482960047"/>
       <w:r>
         <w:t>Funktion Bezeichnung a</w:t>
       </w:r>
-      <w:bookmarkEnd w:id="23"/>
+      <w:bookmarkEnd w:id="24"/>
     </w:p>
     <w:p>
       <w:r>
@@ -2875,21 +2917,21 @@
       <w:pPr>
         <w:pStyle w:val="berschrift3"/>
       </w:pPr>
-      <w:bookmarkStart w:id="24" w:name="_Toc482960048"/>
+      <w:bookmarkStart w:id="25" w:name="_Toc482960048"/>
       <w:r>
         <w:t>Funktion Bezeichnung b</w:t>
       </w:r>
-      <w:bookmarkEnd w:id="24"/>
+      <w:bookmarkEnd w:id="25"/>
     </w:p>
     <w:p>
       <w:pPr>
         <w:pStyle w:val="berschrift2"/>
       </w:pPr>
-      <w:bookmarkStart w:id="25" w:name="_Toc482960049"/>
+      <w:bookmarkStart w:id="26" w:name="_Toc482960049"/>
       <w:r>
         <w:t>Externe Schnittstellen des Produkts</w:t>
       </w:r>
-      <w:bookmarkEnd w:id="25"/>
+      <w:bookmarkEnd w:id="26"/>
     </w:p>
     <w:p>
       <w:r>
@@ -2900,11 +2942,11 @@
       <w:pPr>
         <w:pStyle w:val="berschrift3"/>
       </w:pPr>
-      <w:bookmarkStart w:id="26" w:name="_Toc482960050"/>
+      <w:bookmarkStart w:id="27" w:name="_Toc482960050"/>
       <w:r>
         <w:t>Benutzerschnittstellen (User Interfaces)</w:t>
       </w:r>
-      <w:bookmarkEnd w:id="26"/>
+      <w:bookmarkEnd w:id="27"/>
     </w:p>
     <w:p>
       <w:r>
@@ -2915,11 +2957,11 @@
       <w:pPr>
         <w:pStyle w:val="berschrift3"/>
       </w:pPr>
-      <w:bookmarkStart w:id="27" w:name="_Toc482960051"/>
+      <w:bookmarkStart w:id="28" w:name="_Toc482960051"/>
       <w:r>
         <w:t>Systemschnittstellen</w:t>
       </w:r>
-      <w:bookmarkEnd w:id="27"/>
+      <w:bookmarkEnd w:id="28"/>
     </w:p>
     <w:p>
       <w:r>
@@ -2998,11 +3040,11 @@
       <w:pPr>
         <w:pStyle w:val="berschrift2"/>
       </w:pPr>
-      <w:bookmarkStart w:id="28" w:name="_Toc482960052"/>
+      <w:bookmarkStart w:id="29" w:name="_Toc482960052"/>
       <w:r>
         <w:t>Sonstige geforderte Produktmerkmale</w:t>
       </w:r>
-      <w:bookmarkEnd w:id="28"/>
+      <w:bookmarkEnd w:id="29"/>
     </w:p>
     <w:p>
       <w:r>
@@ -3013,11 +3055,11 @@
       <w:pPr>
         <w:pStyle w:val="berschrift3"/>
       </w:pPr>
-      <w:bookmarkStart w:id="29" w:name="_Toc482960053"/>
+      <w:bookmarkStart w:id="30" w:name="_Toc482960053"/>
       <w:r>
         <w:t>Geschwindigkeitsmerkmale (performance)</w:t>
       </w:r>
-      <w:bookmarkEnd w:id="29"/>
+      <w:bookmarkEnd w:id="30"/>
     </w:p>
     <w:p>
       <w:pPr>
@@ -3076,11 +3118,11 @@
       <w:pPr>
         <w:pStyle w:val="berschrift3"/>
       </w:pPr>
-      <w:bookmarkStart w:id="30" w:name="_Toc482960054"/>
+      <w:bookmarkStart w:id="31" w:name="_Toc482960054"/>
       <w:r>
         <w:t>Ressourcenmerkmale (resources)</w:t>
       </w:r>
-      <w:bookmarkEnd w:id="30"/>
+      <w:bookmarkEnd w:id="31"/>
     </w:p>
     <w:p>
       <w:pPr>
@@ -3177,11 +3219,11 @@
       <w:pPr>
         <w:pStyle w:val="berschrift3"/>
       </w:pPr>
-      <w:bookmarkStart w:id="31" w:name="_Toc482960055"/>
+      <w:bookmarkStart w:id="32" w:name="_Toc482960055"/>
       <w:r>
         <w:t>Schutzmerkmale (security)</w:t>
       </w:r>
-      <w:bookmarkEnd w:id="31"/>
+      <w:bookmarkEnd w:id="32"/>
     </w:p>
     <w:p>
       <w:r>
@@ -3192,11 +3234,11 @@
       <w:pPr>
         <w:pStyle w:val="berschrift3"/>
       </w:pPr>
-      <w:bookmarkStart w:id="32" w:name="_Toc482960056"/>
+      <w:bookmarkStart w:id="33" w:name="_Toc482960056"/>
       <w:r>
         <w:t>Sicherheitsmerkmale (safety)</w:t>
       </w:r>
-      <w:bookmarkEnd w:id="32"/>
+      <w:bookmarkEnd w:id="33"/>
     </w:p>
     <w:p>
       <w:r>
@@ -3207,21 +3249,21 @@
       <w:pPr>
         <w:pStyle w:val="berschrift3"/>
       </w:pPr>
-      <w:bookmarkStart w:id="33" w:name="_Toc482960057"/>
+      <w:bookmarkStart w:id="34" w:name="_Toc482960057"/>
       <w:r>
         <w:t>Portabilitätsmerkmale (portability)</w:t>
       </w:r>
-      <w:bookmarkEnd w:id="33"/>
+      <w:bookmarkEnd w:id="34"/>
     </w:p>
     <w:p>
       <w:pPr>
         <w:pStyle w:val="berschrift3"/>
       </w:pPr>
-      <w:bookmarkStart w:id="34" w:name="_Toc482960058"/>
+      <w:bookmarkStart w:id="35" w:name="_Toc482960058"/>
       <w:r>
         <w:t>Zuverlässigkeit (reliability)</w:t>
       </w:r>
-      <w:bookmarkEnd w:id="34"/>
+      <w:bookmarkEnd w:id="35"/>
     </w:p>
     <w:p>
       <w:r>
@@ -3244,11 +3286,11 @@
       <w:pPr>
         <w:pStyle w:val="berschrift3"/>
       </w:pPr>
-      <w:bookmarkStart w:id="35" w:name="_Toc482960059"/>
+      <w:bookmarkStart w:id="36" w:name="_Toc482960059"/>
       <w:r>
         <w:t>Wartungsmerkmale (maintenance)</w:t>
       </w:r>
-      <w:bookmarkEnd w:id="35"/>
+      <w:bookmarkEnd w:id="36"/>
     </w:p>
     <w:p>
       <w:r>
@@ -3259,11 +3301,11 @@
       <w:pPr>
         <w:pStyle w:val="berschrift3"/>
       </w:pPr>
-      <w:bookmarkStart w:id="36" w:name="_Toc482960060"/>
+      <w:bookmarkStart w:id="37" w:name="_Toc482960060"/>
       <w:r>
         <w:t>Wiederverwendbarkeitsmerkmale (reuse)</w:t>
       </w:r>
-      <w:bookmarkEnd w:id="36"/>
+      <w:bookmarkEnd w:id="37"/>
     </w:p>
     <w:p>
       <w:r>
@@ -3274,11 +3316,11 @@
       <w:pPr>
         <w:pStyle w:val="berschrift3"/>
       </w:pPr>
-      <w:bookmarkStart w:id="37" w:name="_Toc482960061"/>
+      <w:bookmarkStart w:id="38" w:name="_Toc482960061"/>
       <w:r>
         <w:t>Benutzbarkeitsmerkmale (usability)</w:t>
       </w:r>
-      <w:bookmarkEnd w:id="37"/>
+      <w:bookmarkEnd w:id="38"/>
     </w:p>
     <w:p>
       <w:r>
@@ -3294,12 +3336,12 @@
       <w:pPr>
         <w:pStyle w:val="berschrift1"/>
       </w:pPr>
-      <w:bookmarkStart w:id="38" w:name="_Toc482960062"/>
+      <w:bookmarkStart w:id="39" w:name="_Toc482960062"/>
       <w:r>
         <w:lastRenderedPageBreak/>
         <w:t>Vorgaben an die Projektabwicklung</w:t>
       </w:r>
-      <w:bookmarkEnd w:id="38"/>
+      <w:bookmarkEnd w:id="39"/>
     </w:p>
     <w:p>
       <w:r>
@@ -3310,21 +3352,21 @@
       <w:pPr>
         <w:pStyle w:val="berschrift2"/>
       </w:pPr>
-      <w:bookmarkStart w:id="39" w:name="_Toc482960063"/>
+      <w:bookmarkStart w:id="40" w:name="_Toc482960063"/>
       <w:r>
         <w:t>Anforderungen an die Realisierung</w:t>
       </w:r>
-      <w:bookmarkEnd w:id="39"/>
+      <w:bookmarkEnd w:id="40"/>
     </w:p>
     <w:p>
       <w:pPr>
         <w:pStyle w:val="berschrift3"/>
       </w:pPr>
-      <w:bookmarkStart w:id="40" w:name="_Toc482960064"/>
+      <w:bookmarkStart w:id="41" w:name="_Toc482960064"/>
       <w:r>
         <w:t>Hardware</w:t>
       </w:r>
-      <w:bookmarkEnd w:id="40"/>
+      <w:bookmarkEnd w:id="41"/>
     </w:p>
     <w:p>
       <w:r>
@@ -3347,8 +3389,6 @@
       <w:r>
         <w:t>Zusammengefasst bestehen folgende Hardware-Anforderungen:</w:t>
       </w:r>
-      <w:bookmarkStart w:id="41" w:name="_GoBack"/>
-      <w:bookmarkEnd w:id="41"/>
     </w:p>
     <w:p>
       <w:pPr>
@@ -4225,9 +4265,9 @@
     <w:p>
       <w:pPr>
         <w:sectPr>
-          <w:headerReference w:type="default" r:id="rId8"/>
-          <w:headerReference w:type="first" r:id="rId9"/>
-          <w:footerReference w:type="first" r:id="rId10"/>
+          <w:headerReference w:type="default" r:id="rId9"/>
+          <w:headerReference w:type="first" r:id="rId10"/>
+          <w:footerReference w:type="first" r:id="rId11"/>
           <w:type w:val="continuous"/>
           <w:pgSz w:w="11906" w:h="16838" w:code="9"/>
           <w:pgMar w:top="1418" w:right="1416" w:bottom="1134" w:left="1985" w:header="720" w:footer="720" w:gutter="0"/>
@@ -4238,7 +4278,7 @@
     </w:p>
     <w:p/>
     <w:sectPr>
-      <w:headerReference w:type="first" r:id="rId11"/>
+      <w:headerReference w:type="first" r:id="rId12"/>
       <w:type w:val="continuous"/>
       <w:pgSz w:w="11906" w:h="16838" w:code="9"/>
       <w:pgMar w:top="1418" w:right="1418" w:bottom="1134" w:left="1985" w:header="720" w:footer="720" w:gutter="0"/>
@@ -4524,6 +4564,19 @@
       </w:rPr>
       <w:t>Matr.-Nr.: S1610237028</w:t>
     </w:r>
+  </w:p>
+  <w:p>
+    <w:pPr>
+      <w:pStyle w:val="Fuzeile"/>
+      <w:tabs>
+        <w:tab w:val="clear" w:pos="4536"/>
+        <w:tab w:val="clear" w:pos="9072"/>
+      </w:tabs>
+      <w:spacing w:before="0" w:line="240" w:lineRule="auto"/>
+      <w:rPr>
+        <w:sz w:val="18"/>
+      </w:rPr>
+    </w:pPr>
   </w:p>
 </w:ftr>
 </file>
@@ -4569,14 +4622,27 @@
     <w:r>
       <w:instrText xml:space="preserve"> IF  </w:instrText>
     </w:r>
-    <w:fldSimple w:instr=" STYLEREF &quot;Überschrift 1&quot; \n \* MERGEFORMAT ">
-      <w:r>
-        <w:rPr>
-          <w:noProof/>
-        </w:rPr>
-        <w:instrText>4</w:instrText>
-      </w:r>
-    </w:fldSimple>
+    <w:r>
+      <w:fldChar w:fldCharType="begin"/>
+    </w:r>
+    <w:r>
+      <w:instrText xml:space="preserve"> STYLEREF "Überschrift 1" \n \* MERGEFORMAT </w:instrText>
+    </w:r>
+    <w:r>
+      <w:fldChar w:fldCharType="separate"/>
+    </w:r>
+    <w:r>
+      <w:rPr>
+        <w:noProof/>
+      </w:rPr>
+      <w:instrText>0</w:instrText>
+    </w:r>
+    <w:r>
+      <w:rPr>
+        <w:noProof/>
+      </w:rPr>
+      <w:fldChar w:fldCharType="end"/>
+    </w:r>
     <w:r>
       <w:instrText xml:space="preserve">&lt;&gt;"0" </w:instrText>
     </w:r>
@@ -4586,14 +4652,30 @@
     <w:r>
       <w:instrText xml:space="preserve"> QUOTE </w:instrText>
     </w:r>
-    <w:fldSimple w:instr=" STYLEREF &quot;Überschrift 1&quot; \n \* MERGEFORMAT ">
-      <w:r>
-        <w:rPr>
-          <w:noProof/>
-        </w:rPr>
-        <w:instrText>4</w:instrText>
-      </w:r>
-    </w:fldSimple>
+    <w:r>
+      <w:fldChar w:fldCharType="begin"/>
+    </w:r>
+    <w:r>
+      <w:instrText xml:space="preserve"> STYLEREF "Überschrift 1"</w:instrText>
+    </w:r>
+    <w:r>
+      <w:instrText xml:space="preserve"> \n \* MERGEFORMAT </w:instrText>
+    </w:r>
+    <w:r>
+      <w:fldChar w:fldCharType="separate"/>
+    </w:r>
+    <w:r>
+      <w:rPr>
+        <w:noProof/>
+      </w:rPr>
+      <w:instrText>7</w:instrText>
+    </w:r>
+    <w:r>
+      <w:rPr>
+        <w:noProof/>
+      </w:rPr>
+      <w:fldChar w:fldCharType="end"/>
+    </w:r>
     <w:r>
       <w:instrText xml:space="preserve"> " " \* MERGEFORMAT </w:instrText>
     </w:r>
@@ -4604,7 +4686,7 @@
       <w:rPr>
         <w:noProof/>
       </w:rPr>
-      <w:instrText>4</w:instrText>
+      <w:instrText>7</w:instrText>
     </w:r>
     <w:r>
       <w:instrText xml:space="preserve"> </w:instrText>
@@ -4616,25 +4698,29 @@
       <w:instrText xml:space="preserve"> \* MERGEFORMAT </w:instrText>
     </w:r>
     <w:r>
+      <w:fldChar w:fldCharType="end"/>
+    </w:r>
+    <w:r>
+      <w:fldChar w:fldCharType="begin"/>
+    </w:r>
+    <w:r>
+      <w:instrText xml:space="preserve"> STYLEREF "Überschrift 1" \* MERGEFORMAT </w:instrText>
+    </w:r>
+    <w:r>
       <w:fldChar w:fldCharType="separate"/>
     </w:r>
     <w:r>
       <w:rPr>
         <w:noProof/>
       </w:rPr>
-      <w:t xml:space="preserve">4 </w:t>
+      <w:t>Inhaltsverzeichnis</w:t>
     </w:r>
     <w:r>
+      <w:rPr>
+        <w:noProof/>
+      </w:rPr>
       <w:fldChar w:fldCharType="end"/>
     </w:r>
-    <w:fldSimple w:instr=" STYLEREF &quot;Überschrift 1&quot; \* MERGEFORMAT ">
-      <w:r>
-        <w:rPr>
-          <w:noProof/>
-        </w:rPr>
-        <w:t>Vorgaben an die Projektabwicklung</w:t>
-      </w:r>
-    </w:fldSimple>
     <w:r>
       <w:tab/>
     </w:r>
@@ -4651,7 +4737,7 @@
       <w:rPr>
         <w:noProof/>
       </w:rPr>
-      <w:t>12</w:t>
+      <w:t>2</w:t>
     </w:r>
     <w:r>
       <w:fldChar w:fldCharType="end"/>
@@ -4681,10 +4767,10 @@
         <wp:anchor distT="0" distB="0" distL="114300" distR="114300" simplePos="0" relativeHeight="251658240" behindDoc="0" locked="0" layoutInCell="1" allowOverlap="1" wp14:anchorId="4FC6B90D" wp14:editId="15B61173">
           <wp:simplePos x="0" y="0"/>
           <wp:positionH relativeFrom="margin">
-            <wp:posOffset>5004094</wp:posOffset>
+            <wp:posOffset>4946650</wp:posOffset>
           </wp:positionH>
           <wp:positionV relativeFrom="paragraph">
-            <wp:posOffset>-322580</wp:posOffset>
+            <wp:posOffset>-274955</wp:posOffset>
           </wp:positionV>
           <wp:extent cx="1150883" cy="791232"/>
           <wp:effectExtent l="0" t="0" r="0" b="0"/>
@@ -7673,7 +7759,7 @@
     <w:lsdException w:name="Table Web 2" w:semiHidden="1" w:unhideWhenUsed="1"/>
     <w:lsdException w:name="Table Web 3" w:semiHidden="1" w:unhideWhenUsed="1"/>
     <w:lsdException w:name="Balloon Text" w:semiHidden="1" w:unhideWhenUsed="1"/>
-    <w:lsdException w:name="Table Grid" w:semiHidden="1" w:uiPriority="59" w:unhideWhenUsed="1"/>
+    <w:lsdException w:name="Table Grid" w:uiPriority="59"/>
     <w:lsdException w:name="Table Theme" w:semiHidden="1" w:unhideWhenUsed="1"/>
     <w:lsdException w:name="Placeholder Text" w:semiHidden="1"/>
     <w:lsdException w:name="No Spacing" w:uiPriority="1"/>
@@ -9310,7 +9396,7 @@
 </file>
 
 <file path=customXml/itemProps1.xml><?xml version="1.0" encoding="utf-8"?>
-<ds:datastoreItem xmlns:ds="http://schemas.openxmlformats.org/officeDocument/2006/customXml" ds:itemID="{BEF887F2-8541-4B82-BCD5-2DA3A53581AB}">
+<ds:datastoreItem xmlns:ds="http://schemas.openxmlformats.org/officeDocument/2006/customXml" ds:itemID="{A5BDC42E-4AE5-4E2C-9944-28D2C9FA82B0}">
   <ds:schemaRefs>
     <ds:schemaRef ds:uri="http://schemas.openxmlformats.org/officeDocument/2006/bibliography"/>
   </ds:schemaRefs>

</xml_diff>

<commit_message>
Update mockups, update PSP, requirements specification section 5
</commit_message>
<xml_diff>
--- a/Documentation/ProjectDocumentation/RequirementsSpecification_arial.docx
+++ b/Documentation/ProjectDocumentation/RequirementsSpecification_arial.docx
@@ -10,7 +10,9 @@
         </w:rPr>
       </w:pPr>
       <w:bookmarkStart w:id="1" w:name="_Hlk483069521"/>
+      <w:bookmarkStart w:id="2" w:name="_GoBack"/>
       <w:bookmarkEnd w:id="1"/>
+      <w:bookmarkEnd w:id="2"/>
       <w:r>
         <w:rPr>
           <w:noProof/>
@@ -151,13 +153,31 @@
                                 <w:sz w:val="36"/>
                               </w:rPr>
                             </w:pPr>
+                            <w:proofErr w:type="spellStart"/>
                             <w:r>
                               <w:rPr>
                                 <w:b/>
                                 <w:sz w:val="36"/>
                               </w:rPr>
-                              <w:t>Requirements Specification</w:t>
+                              <w:t>Requirements</w:t>
                             </w:r>
+                            <w:proofErr w:type="spellEnd"/>
+                            <w:r>
+                              <w:rPr>
+                                <w:b/>
+                                <w:sz w:val="36"/>
+                              </w:rPr>
+                              <w:t xml:space="preserve"> </w:t>
+                            </w:r>
+                            <w:proofErr w:type="spellStart"/>
+                            <w:r>
+                              <w:rPr>
+                                <w:b/>
+                                <w:sz w:val="36"/>
+                              </w:rPr>
+                              <w:t>Specification</w:t>
+                            </w:r>
+                            <w:proofErr w:type="spellEnd"/>
                           </w:p>
                           <w:p>
                             <w:pPr>
@@ -209,13 +229,31 @@
                           <w:sz w:val="36"/>
                         </w:rPr>
                       </w:pPr>
+                      <w:proofErr w:type="spellStart"/>
                       <w:r>
                         <w:rPr>
                           <w:b/>
                           <w:sz w:val="36"/>
                         </w:rPr>
-                        <w:t>Requirements Specification</w:t>
+                        <w:t>Requirements</w:t>
                       </w:r>
+                      <w:proofErr w:type="spellEnd"/>
+                      <w:r>
+                        <w:rPr>
+                          <w:b/>
+                          <w:sz w:val="36"/>
+                        </w:rPr>
+                        <w:t xml:space="preserve"> </w:t>
+                      </w:r>
+                      <w:proofErr w:type="spellStart"/>
+                      <w:r>
+                        <w:rPr>
+                          <w:b/>
+                          <w:sz w:val="36"/>
+                        </w:rPr>
+                        <w:t>Specification</w:t>
+                      </w:r>
+                      <w:proofErr w:type="spellEnd"/>
                     </w:p>
                     <w:p>
                       <w:pPr>
@@ -312,8 +350,9 @@
                                 <w:lang w:val="de-AT"/>
                               </w:rPr>
                             </w:pPr>
-                            <w:bookmarkStart w:id="2" w:name="_Hlk482958015"/>
-                            <w:bookmarkEnd w:id="2"/>
+                            <w:bookmarkStart w:id="3" w:name="_Hlk482958015"/>
+                            <w:bookmarkEnd w:id="3"/>
+                            <w:proofErr w:type="spellStart"/>
                             <w:r>
                               <w:rPr>
                                 <w:sz w:val="96"/>
@@ -321,6 +360,7 @@
                               </w:rPr>
                               <w:t>Archivist</w:t>
                             </w:r>
+                            <w:proofErr w:type="spellEnd"/>
                           </w:p>
                           <w:p>
                             <w:pPr>
@@ -376,8 +416,9 @@
                           <w:lang w:val="de-AT"/>
                         </w:rPr>
                       </w:pPr>
-                      <w:bookmarkStart w:id="3" w:name="_Hlk482958015"/>
-                      <w:bookmarkEnd w:id="3"/>
+                      <w:bookmarkStart w:id="4" w:name="_Hlk482958015"/>
+                      <w:bookmarkEnd w:id="4"/>
+                      <w:proofErr w:type="spellStart"/>
                       <w:r>
                         <w:rPr>
                           <w:sz w:val="96"/>
@@ -385,6 +426,7 @@
                         </w:rPr>
                         <w:t>Archivist</w:t>
                       </w:r>
+                      <w:proofErr w:type="spellEnd"/>
                     </w:p>
                     <w:p>
                       <w:pPr>
@@ -426,12 +468,12 @@
           <w:numId w:val="0"/>
         </w:numPr>
       </w:pPr>
-      <w:bookmarkStart w:id="4" w:name="_Toc483077214"/>
+      <w:bookmarkStart w:id="5" w:name="_Toc483168658"/>
       <w:r>
         <w:lastRenderedPageBreak/>
         <w:t>Inhaltsverzeichnis</w:t>
       </w:r>
-      <w:bookmarkEnd w:id="4"/>
+      <w:bookmarkEnd w:id="5"/>
     </w:p>
     <w:p>
       <w:pPr>
@@ -452,8 +494,6 @@
       <w:r>
         <w:fldChar w:fldCharType="separate"/>
       </w:r>
-      <w:bookmarkStart w:id="5" w:name="_GoBack"/>
-      <w:bookmarkEnd w:id="5"/>
       <w:r>
         <w:t>Inhaltsverzeichnis</w:t>
       </w:r>
@@ -464,7 +504,7 @@
         <w:fldChar w:fldCharType="begin"/>
       </w:r>
       <w:r>
-        <w:instrText xml:space="preserve"> PAGEREF _Toc483077214 \h </w:instrText>
+        <w:instrText xml:space="preserve"> PAGEREF _Toc483168658 \h </w:instrText>
       </w:r>
       <w:r>
         <w:fldChar w:fldCharType="separate"/>
@@ -508,7 +548,7 @@
         <w:fldChar w:fldCharType="begin"/>
       </w:r>
       <w:r>
-        <w:instrText xml:space="preserve"> PAGEREF _Toc483077215 \h </w:instrText>
+        <w:instrText xml:space="preserve"> PAGEREF _Toc483168659 \h </w:instrText>
       </w:r>
       <w:r>
         <w:fldChar w:fldCharType="separate"/>
@@ -550,7 +590,7 @@
         <w:fldChar w:fldCharType="begin"/>
       </w:r>
       <w:r>
-        <w:instrText xml:space="preserve"> PAGEREF _Toc483077216 \h </w:instrText>
+        <w:instrText xml:space="preserve"> PAGEREF _Toc483168660 \h </w:instrText>
       </w:r>
       <w:r>
         <w:fldChar w:fldCharType="separate"/>
@@ -592,7 +632,7 @@
         <w:fldChar w:fldCharType="begin"/>
       </w:r>
       <w:r>
-        <w:instrText xml:space="preserve"> PAGEREF _Toc483077217 \h </w:instrText>
+        <w:instrText xml:space="preserve"> PAGEREF _Toc483168661 \h </w:instrText>
       </w:r>
       <w:r>
         <w:fldChar w:fldCharType="separate"/>
@@ -634,7 +674,7 @@
         <w:fldChar w:fldCharType="begin"/>
       </w:r>
       <w:r>
-        <w:instrText xml:space="preserve"> PAGEREF _Toc483077218 \h </w:instrText>
+        <w:instrText xml:space="preserve"> PAGEREF _Toc483168662 \h </w:instrText>
       </w:r>
       <w:r>
         <w:fldChar w:fldCharType="separate"/>
@@ -676,7 +716,7 @@
         <w:fldChar w:fldCharType="begin"/>
       </w:r>
       <w:r>
-        <w:instrText xml:space="preserve"> PAGEREF _Toc483077219 \h </w:instrText>
+        <w:instrText xml:space="preserve"> PAGEREF _Toc483168663 \h </w:instrText>
       </w:r>
       <w:r>
         <w:fldChar w:fldCharType="separate"/>
@@ -718,7 +758,7 @@
         <w:fldChar w:fldCharType="begin"/>
       </w:r>
       <w:r>
-        <w:instrText xml:space="preserve"> PAGEREF _Toc483077220 \h </w:instrText>
+        <w:instrText xml:space="preserve"> PAGEREF _Toc483168664 \h </w:instrText>
       </w:r>
       <w:r>
         <w:fldChar w:fldCharType="separate"/>
@@ -762,7 +802,7 @@
         <w:fldChar w:fldCharType="begin"/>
       </w:r>
       <w:r>
-        <w:instrText xml:space="preserve"> PAGEREF _Toc483077221 \h </w:instrText>
+        <w:instrText xml:space="preserve"> PAGEREF _Toc483168665 \h </w:instrText>
       </w:r>
       <w:r>
         <w:fldChar w:fldCharType="separate"/>
@@ -804,7 +844,7 @@
         <w:fldChar w:fldCharType="begin"/>
       </w:r>
       <w:r>
-        <w:instrText xml:space="preserve"> PAGEREF _Toc483077222 \h </w:instrText>
+        <w:instrText xml:space="preserve"> PAGEREF _Toc483168666 \h </w:instrText>
       </w:r>
       <w:r>
         <w:fldChar w:fldCharType="separate"/>
@@ -846,7 +886,7 @@
         <w:fldChar w:fldCharType="begin"/>
       </w:r>
       <w:r>
-        <w:instrText xml:space="preserve"> PAGEREF _Toc483077223 \h </w:instrText>
+        <w:instrText xml:space="preserve"> PAGEREF _Toc483168667 \h </w:instrText>
       </w:r>
       <w:r>
         <w:fldChar w:fldCharType="separate"/>
@@ -888,7 +928,7 @@
         <w:fldChar w:fldCharType="begin"/>
       </w:r>
       <w:r>
-        <w:instrText xml:space="preserve"> PAGEREF _Toc483077224 \h </w:instrText>
+        <w:instrText xml:space="preserve"> PAGEREF _Toc483168668 \h </w:instrText>
       </w:r>
       <w:r>
         <w:fldChar w:fldCharType="separate"/>
@@ -930,7 +970,7 @@
         <w:fldChar w:fldCharType="begin"/>
       </w:r>
       <w:r>
-        <w:instrText xml:space="preserve"> PAGEREF _Toc483077225 \h </w:instrText>
+        <w:instrText xml:space="preserve"> PAGEREF _Toc483168669 \h </w:instrText>
       </w:r>
       <w:r>
         <w:fldChar w:fldCharType="separate"/>
@@ -972,7 +1012,7 @@
         <w:fldChar w:fldCharType="begin"/>
       </w:r>
       <w:r>
-        <w:instrText xml:space="preserve"> PAGEREF _Toc483077226 \h </w:instrText>
+        <w:instrText xml:space="preserve"> PAGEREF _Toc483168670 \h </w:instrText>
       </w:r>
       <w:r>
         <w:fldChar w:fldCharType="separate"/>
@@ -1014,7 +1054,7 @@
         <w:fldChar w:fldCharType="begin"/>
       </w:r>
       <w:r>
-        <w:instrText xml:space="preserve"> PAGEREF _Toc483077227 \h </w:instrText>
+        <w:instrText xml:space="preserve"> PAGEREF _Toc483168671 \h </w:instrText>
       </w:r>
       <w:r>
         <w:fldChar w:fldCharType="separate"/>
@@ -1056,7 +1096,7 @@
         <w:fldChar w:fldCharType="begin"/>
       </w:r>
       <w:r>
-        <w:instrText xml:space="preserve"> PAGEREF _Toc483077228 \h </w:instrText>
+        <w:instrText xml:space="preserve"> PAGEREF _Toc483168672 \h </w:instrText>
       </w:r>
       <w:r>
         <w:fldChar w:fldCharType="separate"/>
@@ -1098,7 +1138,7 @@
         <w:fldChar w:fldCharType="begin"/>
       </w:r>
       <w:r>
-        <w:instrText xml:space="preserve"> PAGEREF _Toc483077229 \h </w:instrText>
+        <w:instrText xml:space="preserve"> PAGEREF _Toc483168673 \h </w:instrText>
       </w:r>
       <w:r>
         <w:fldChar w:fldCharType="separate"/>
@@ -1140,7 +1180,7 @@
         <w:fldChar w:fldCharType="begin"/>
       </w:r>
       <w:r>
-        <w:instrText xml:space="preserve"> PAGEREF _Toc483077230 \h </w:instrText>
+        <w:instrText xml:space="preserve"> PAGEREF _Toc483168674 \h </w:instrText>
       </w:r>
       <w:r>
         <w:fldChar w:fldCharType="separate"/>
@@ -1182,7 +1222,7 @@
         <w:fldChar w:fldCharType="begin"/>
       </w:r>
       <w:r>
-        <w:instrText xml:space="preserve"> PAGEREF _Toc483077231 \h </w:instrText>
+        <w:instrText xml:space="preserve"> PAGEREF _Toc483168675 \h </w:instrText>
       </w:r>
       <w:r>
         <w:fldChar w:fldCharType="separate"/>
@@ -1224,7 +1264,7 @@
         <w:fldChar w:fldCharType="begin"/>
       </w:r>
       <w:r>
-        <w:instrText xml:space="preserve"> PAGEREF _Toc483077232 \h </w:instrText>
+        <w:instrText xml:space="preserve"> PAGEREF _Toc483168676 \h </w:instrText>
       </w:r>
       <w:r>
         <w:fldChar w:fldCharType="separate"/>
@@ -1268,7 +1308,7 @@
         <w:fldChar w:fldCharType="begin"/>
       </w:r>
       <w:r>
-        <w:instrText xml:space="preserve"> PAGEREF _Toc483077233 \h </w:instrText>
+        <w:instrText xml:space="preserve"> PAGEREF _Toc483168677 \h </w:instrText>
       </w:r>
       <w:r>
         <w:fldChar w:fldCharType="separate"/>
@@ -1310,7 +1350,7 @@
         <w:fldChar w:fldCharType="begin"/>
       </w:r>
       <w:r>
-        <w:instrText xml:space="preserve"> PAGEREF _Toc483077234 \h </w:instrText>
+        <w:instrText xml:space="preserve"> PAGEREF _Toc483168678 \h </w:instrText>
       </w:r>
       <w:r>
         <w:fldChar w:fldCharType="separate"/>
@@ -1352,7 +1392,7 @@
         <w:fldChar w:fldCharType="begin"/>
       </w:r>
       <w:r>
-        <w:instrText xml:space="preserve"> PAGEREF _Toc483077235 \h </w:instrText>
+        <w:instrText xml:space="preserve"> PAGEREF _Toc483168679 \h </w:instrText>
       </w:r>
       <w:r>
         <w:fldChar w:fldCharType="separate"/>
@@ -1394,7 +1434,7 @@
         <w:fldChar w:fldCharType="begin"/>
       </w:r>
       <w:r>
-        <w:instrText xml:space="preserve"> PAGEREF _Toc483077236 \h </w:instrText>
+        <w:instrText xml:space="preserve"> PAGEREF _Toc483168680 \h </w:instrText>
       </w:r>
       <w:r>
         <w:fldChar w:fldCharType="separate"/>
@@ -1436,7 +1476,7 @@
         <w:fldChar w:fldCharType="begin"/>
       </w:r>
       <w:r>
-        <w:instrText xml:space="preserve"> PAGEREF _Toc483077237 \h </w:instrText>
+        <w:instrText xml:space="preserve"> PAGEREF _Toc483168681 \h </w:instrText>
       </w:r>
       <w:r>
         <w:fldChar w:fldCharType="separate"/>
@@ -1478,7 +1518,7 @@
         <w:fldChar w:fldCharType="begin"/>
       </w:r>
       <w:r>
-        <w:instrText xml:space="preserve"> PAGEREF _Toc483077238 \h </w:instrText>
+        <w:instrText xml:space="preserve"> PAGEREF _Toc483168682 \h </w:instrText>
       </w:r>
       <w:r>
         <w:fldChar w:fldCharType="separate"/>
@@ -1520,7 +1560,7 @@
         <w:fldChar w:fldCharType="begin"/>
       </w:r>
       <w:r>
-        <w:instrText xml:space="preserve"> PAGEREF _Toc483077239 \h </w:instrText>
+        <w:instrText xml:space="preserve"> PAGEREF _Toc483168683 \h </w:instrText>
       </w:r>
       <w:r>
         <w:fldChar w:fldCharType="separate"/>
@@ -1562,7 +1602,7 @@
         <w:fldChar w:fldCharType="begin"/>
       </w:r>
       <w:r>
-        <w:instrText xml:space="preserve"> PAGEREF _Toc483077240 \h </w:instrText>
+        <w:instrText xml:space="preserve"> PAGEREF _Toc483168684 \h </w:instrText>
       </w:r>
       <w:r>
         <w:fldChar w:fldCharType="separate"/>
@@ -1604,7 +1644,7 @@
         <w:fldChar w:fldCharType="begin"/>
       </w:r>
       <w:r>
-        <w:instrText xml:space="preserve"> PAGEREF _Toc483077241 \h </w:instrText>
+        <w:instrText xml:space="preserve"> PAGEREF _Toc483168685 \h </w:instrText>
       </w:r>
       <w:r>
         <w:fldChar w:fldCharType="separate"/>
@@ -1646,7 +1686,7 @@
         <w:fldChar w:fldCharType="begin"/>
       </w:r>
       <w:r>
-        <w:instrText xml:space="preserve"> PAGEREF _Toc483077242 \h </w:instrText>
+        <w:instrText xml:space="preserve"> PAGEREF _Toc483168686 \h </w:instrText>
       </w:r>
       <w:r>
         <w:fldChar w:fldCharType="separate"/>
@@ -1688,7 +1728,7 @@
         <w:fldChar w:fldCharType="begin"/>
       </w:r>
       <w:r>
-        <w:instrText xml:space="preserve"> PAGEREF _Toc483077243 \h </w:instrText>
+        <w:instrText xml:space="preserve"> PAGEREF _Toc483168687 \h </w:instrText>
       </w:r>
       <w:r>
         <w:fldChar w:fldCharType="separate"/>
@@ -1730,7 +1770,7 @@
         <w:fldChar w:fldCharType="begin"/>
       </w:r>
       <w:r>
-        <w:instrText xml:space="preserve"> PAGEREF _Toc483077244 \h </w:instrText>
+        <w:instrText xml:space="preserve"> PAGEREF _Toc483168688 \h </w:instrText>
       </w:r>
       <w:r>
         <w:fldChar w:fldCharType="separate"/>
@@ -1772,7 +1812,7 @@
         <w:fldChar w:fldCharType="begin"/>
       </w:r>
       <w:r>
-        <w:instrText xml:space="preserve"> PAGEREF _Toc483077245 \h </w:instrText>
+        <w:instrText xml:space="preserve"> PAGEREF _Toc483168689 \h </w:instrText>
       </w:r>
       <w:r>
         <w:fldChar w:fldCharType="separate"/>
@@ -1814,7 +1854,7 @@
         <w:fldChar w:fldCharType="begin"/>
       </w:r>
       <w:r>
-        <w:instrText xml:space="preserve"> PAGEREF _Toc483077246 \h </w:instrText>
+        <w:instrText xml:space="preserve"> PAGEREF _Toc483168690 \h </w:instrText>
       </w:r>
       <w:r>
         <w:fldChar w:fldCharType="separate"/>
@@ -1856,7 +1896,7 @@
         <w:fldChar w:fldCharType="begin"/>
       </w:r>
       <w:r>
-        <w:instrText xml:space="preserve"> PAGEREF _Toc483077247 \h </w:instrText>
+        <w:instrText xml:space="preserve"> PAGEREF _Toc483168691 \h </w:instrText>
       </w:r>
       <w:r>
         <w:fldChar w:fldCharType="separate"/>
@@ -1898,7 +1938,7 @@
         <w:fldChar w:fldCharType="begin"/>
       </w:r>
       <w:r>
-        <w:instrText xml:space="preserve"> PAGEREF _Toc483077248 \h </w:instrText>
+        <w:instrText xml:space="preserve"> PAGEREF _Toc483168692 \h </w:instrText>
       </w:r>
       <w:r>
         <w:fldChar w:fldCharType="separate"/>
@@ -1941,7 +1981,7 @@
         <w:fldChar w:fldCharType="begin"/>
       </w:r>
       <w:r>
-        <w:instrText xml:space="preserve"> PAGEREF _Toc483077249 \h </w:instrText>
+        <w:instrText xml:space="preserve"> PAGEREF _Toc483168693 \h </w:instrText>
       </w:r>
       <w:r>
         <w:fldChar w:fldCharType="separate"/>
@@ -1983,7 +2023,7 @@
         <w:fldChar w:fldCharType="begin"/>
       </w:r>
       <w:r>
-        <w:instrText xml:space="preserve"> PAGEREF _Toc483077250 \h </w:instrText>
+        <w:instrText xml:space="preserve"> PAGEREF _Toc483168694 \h </w:instrText>
       </w:r>
       <w:r>
         <w:fldChar w:fldCharType="separate"/>
@@ -2025,7 +2065,7 @@
         <w:fldChar w:fldCharType="begin"/>
       </w:r>
       <w:r>
-        <w:instrText xml:space="preserve"> PAGEREF _Toc483077251 \h </w:instrText>
+        <w:instrText xml:space="preserve"> PAGEREF _Toc483168695 \h </w:instrText>
       </w:r>
       <w:r>
         <w:fldChar w:fldCharType="separate"/>
@@ -2067,7 +2107,7 @@
         <w:fldChar w:fldCharType="begin"/>
       </w:r>
       <w:r>
-        <w:instrText xml:space="preserve"> PAGEREF _Toc483077252 \h </w:instrText>
+        <w:instrText xml:space="preserve"> PAGEREF _Toc483168696 \h </w:instrText>
       </w:r>
       <w:r>
         <w:fldChar w:fldCharType="separate"/>
@@ -2111,7 +2151,7 @@
         <w:fldChar w:fldCharType="begin"/>
       </w:r>
       <w:r>
-        <w:instrText xml:space="preserve"> PAGEREF _Toc483077253 \h </w:instrText>
+        <w:instrText xml:space="preserve"> PAGEREF _Toc483168697 \h </w:instrText>
       </w:r>
       <w:r>
         <w:fldChar w:fldCharType="separate"/>
@@ -2153,7 +2193,7 @@
         <w:fldChar w:fldCharType="begin"/>
       </w:r>
       <w:r>
-        <w:instrText xml:space="preserve"> PAGEREF _Toc483077254 \h </w:instrText>
+        <w:instrText xml:space="preserve"> PAGEREF _Toc483168698 \h </w:instrText>
       </w:r>
       <w:r>
         <w:fldChar w:fldCharType="separate"/>
@@ -2195,7 +2235,7 @@
         <w:fldChar w:fldCharType="begin"/>
       </w:r>
       <w:r>
-        <w:instrText xml:space="preserve"> PAGEREF _Toc483077255 \h </w:instrText>
+        <w:instrText xml:space="preserve"> PAGEREF _Toc483168699 \h </w:instrText>
       </w:r>
       <w:r>
         <w:fldChar w:fldCharType="separate"/>
@@ -2237,7 +2277,7 @@
         <w:fldChar w:fldCharType="begin"/>
       </w:r>
       <w:r>
-        <w:instrText xml:space="preserve"> PAGEREF _Toc483077256 \h </w:instrText>
+        <w:instrText xml:space="preserve"> PAGEREF _Toc483168700 \h </w:instrText>
       </w:r>
       <w:r>
         <w:fldChar w:fldCharType="separate"/>
@@ -2279,7 +2319,7 @@
         <w:fldChar w:fldCharType="begin"/>
       </w:r>
       <w:r>
-        <w:instrText xml:space="preserve"> PAGEREF _Toc483077257 \h </w:instrText>
+        <w:instrText xml:space="preserve"> PAGEREF _Toc483168701 \h </w:instrText>
       </w:r>
       <w:r>
         <w:fldChar w:fldCharType="separate"/>
@@ -2321,7 +2361,7 @@
         <w:fldChar w:fldCharType="begin"/>
       </w:r>
       <w:r>
-        <w:instrText xml:space="preserve"> PAGEREF _Toc483077258 \h </w:instrText>
+        <w:instrText xml:space="preserve"> PAGEREF _Toc483168702 \h </w:instrText>
       </w:r>
       <w:r>
         <w:fldChar w:fldCharType="separate"/>
@@ -2363,7 +2403,7 @@
         <w:fldChar w:fldCharType="begin"/>
       </w:r>
       <w:r>
-        <w:instrText xml:space="preserve"> PAGEREF _Toc483077259 \h </w:instrText>
+        <w:instrText xml:space="preserve"> PAGEREF _Toc483168703 \h </w:instrText>
       </w:r>
       <w:r>
         <w:fldChar w:fldCharType="separate"/>
@@ -2405,7 +2445,7 @@
         <w:fldChar w:fldCharType="begin"/>
       </w:r>
       <w:r>
-        <w:instrText xml:space="preserve"> PAGEREF _Toc483077260 \h </w:instrText>
+        <w:instrText xml:space="preserve"> PAGEREF _Toc483168704 \h </w:instrText>
       </w:r>
       <w:r>
         <w:fldChar w:fldCharType="separate"/>
@@ -2453,7 +2493,7 @@
         <w:fldChar w:fldCharType="begin"/>
       </w:r>
       <w:r>
-        <w:instrText xml:space="preserve"> PAGEREF _Toc483077261 \h </w:instrText>
+        <w:instrText xml:space="preserve"> PAGEREF _Toc483168705 \h </w:instrText>
       </w:r>
       <w:r>
         <w:fldChar w:fldCharType="separate"/>
@@ -2497,7 +2537,7 @@
         <w:fldChar w:fldCharType="begin"/>
       </w:r>
       <w:r>
-        <w:instrText xml:space="preserve"> PAGEREF _Toc483077262 \h </w:instrText>
+        <w:instrText xml:space="preserve"> PAGEREF _Toc483168706 \h </w:instrText>
       </w:r>
       <w:r>
         <w:fldChar w:fldCharType="separate"/>
@@ -2541,7 +2581,7 @@
         <w:fldChar w:fldCharType="begin"/>
       </w:r>
       <w:r>
-        <w:instrText xml:space="preserve"> PAGEREF _Toc483077263 \h </w:instrText>
+        <w:instrText xml:space="preserve"> PAGEREF _Toc483168707 \h </w:instrText>
       </w:r>
       <w:r>
         <w:fldChar w:fldCharType="separate"/>
@@ -2585,7 +2625,7 @@
         <w:fldChar w:fldCharType="begin"/>
       </w:r>
       <w:r>
-        <w:instrText xml:space="preserve"> PAGEREF _Toc483077264 \h </w:instrText>
+        <w:instrText xml:space="preserve"> PAGEREF _Toc483168708 \h </w:instrText>
       </w:r>
       <w:r>
         <w:fldChar w:fldCharType="separate"/>
@@ -2616,7 +2656,7 @@
       <w:pPr>
         <w:pStyle w:val="berschrift1"/>
       </w:pPr>
-      <w:bookmarkStart w:id="6" w:name="_Toc483077215"/>
+      <w:bookmarkStart w:id="6" w:name="_Toc483168659"/>
       <w:r>
         <w:lastRenderedPageBreak/>
         <w:t>Einleitung</w:t>
@@ -2627,7 +2667,7 @@
       <w:pPr>
         <w:pStyle w:val="berschrift2"/>
       </w:pPr>
-      <w:bookmarkStart w:id="7" w:name="_Toc483077216"/>
+      <w:bookmarkStart w:id="7" w:name="_Toc483168660"/>
       <w:r>
         <w:t>Zweck des Dokuments</w:t>
       </w:r>
@@ -2637,7 +2677,7 @@
       <w:pPr>
         <w:pStyle w:val="berschrift2"/>
       </w:pPr>
-      <w:bookmarkStart w:id="8" w:name="_Toc483077217"/>
+      <w:bookmarkStart w:id="8" w:name="_Toc483168661"/>
       <w:r>
         <w:t>Gültigkeit des Dokuments</w:t>
       </w:r>
@@ -2652,7 +2692,7 @@
       <w:pPr>
         <w:pStyle w:val="berschrift2"/>
       </w:pPr>
-      <w:bookmarkStart w:id="9" w:name="_Toc483077218"/>
+      <w:bookmarkStart w:id="9" w:name="_Toc483168662"/>
       <w:r>
         <w:t>Begriffsbestimmungen und Abkürzungen</w:t>
       </w:r>
@@ -2667,7 +2707,7 @@
       <w:pPr>
         <w:pStyle w:val="berschrift2"/>
       </w:pPr>
-      <w:bookmarkStart w:id="10" w:name="_Toc483077219"/>
+      <w:bookmarkStart w:id="10" w:name="_Toc483168663"/>
       <w:r>
         <w:t>Zusammenhang mit anderen Dokumenten</w:t>
       </w:r>
@@ -2682,7 +2722,7 @@
       <w:pPr>
         <w:pStyle w:val="berschrift2"/>
       </w:pPr>
-      <w:bookmarkStart w:id="11" w:name="_Toc483077220"/>
+      <w:bookmarkStart w:id="11" w:name="_Toc483168664"/>
       <w:r>
         <w:t>Überblick über das Dokument</w:t>
       </w:r>
@@ -2697,7 +2737,7 @@
       <w:pPr>
         <w:pStyle w:val="berschrift1"/>
       </w:pPr>
-      <w:bookmarkStart w:id="12" w:name="_Toc483077221"/>
+      <w:bookmarkStart w:id="12" w:name="_Toc483168665"/>
       <w:r>
         <w:lastRenderedPageBreak/>
         <w:t>Allgemeine Beschreibung des Produkts</w:t>
@@ -2719,7 +2759,7 @@
       <w:pPr>
         <w:pStyle w:val="berschrift2"/>
       </w:pPr>
-      <w:bookmarkStart w:id="13" w:name="_Toc483077222"/>
+      <w:bookmarkStart w:id="13" w:name="_Toc483168666"/>
       <w:r>
         <w:t>Projektumgebung</w:t>
       </w:r>
@@ -2729,7 +2769,7 @@
       <w:pPr>
         <w:pStyle w:val="berschrift3"/>
       </w:pPr>
-      <w:bookmarkStart w:id="14" w:name="_Toc483077223"/>
+      <w:bookmarkStart w:id="14" w:name="_Toc483168667"/>
       <w:r>
         <w:t>Übersicht</w:t>
       </w:r>
@@ -3311,13 +3351,7 @@
                                   <w:rPr>
                                     <w:lang w:val="de-AT"/>
                                   </w:rPr>
-                                  <w:t>Auftraggeber</w:t>
-                                </w:r>
-                                <w:r>
-                                  <w:rPr>
-                                    <w:lang w:val="de-AT"/>
-                                  </w:rPr>
-                                  <w:t xml:space="preserve"> und Projektkoordination</w:t>
+                                  <w:t>Auftraggeber und Projektkoordination</w:t>
                                 </w:r>
                               </w:p>
                             </w:txbxContent>
@@ -3370,8 +3404,17 @@
                                     <w:sz w:val="18"/>
                                     <w:lang w:val="de-AT"/>
                                   </w:rPr>
-                                  <w:t>FH-Prof. DI Stephan Selinger</w:t>
+                                  <w:t xml:space="preserve">FH-Prof. DI Stephan </w:t>
                                 </w:r>
+                                <w:proofErr w:type="spellStart"/>
+                                <w:r>
+                                  <w:rPr>
+                                    <w:sz w:val="18"/>
+                                    <w:lang w:val="de-AT"/>
+                                  </w:rPr>
+                                  <w:t>Selinger</w:t>
+                                </w:r>
+                                <w:proofErr w:type="spellEnd"/>
                               </w:p>
                               <w:p>
                                 <w:pPr>
@@ -3386,8 +3429,17 @@
                                     <w:sz w:val="18"/>
                                     <w:lang w:val="de-AT"/>
                                   </w:rPr>
-                                  <w:t>FH-Prof. Dr.-Ing. Jens Krösche</w:t>
+                                  <w:t xml:space="preserve">FH-Prof. Dr.-Ing. Jens </w:t>
                                 </w:r>
+                                <w:proofErr w:type="spellStart"/>
+                                <w:r>
+                                  <w:rPr>
+                                    <w:sz w:val="18"/>
+                                    <w:lang w:val="de-AT"/>
+                                  </w:rPr>
+                                  <w:t>Krösche</w:t>
+                                </w:r>
+                                <w:proofErr w:type="spellEnd"/>
                               </w:p>
                             </w:txbxContent>
                           </wps:txbx>
@@ -3462,13 +3514,7 @@
                             <w:rPr>
                               <w:lang w:val="de-AT"/>
                             </w:rPr>
-                            <w:t>Auftraggeber</w:t>
-                          </w:r>
-                          <w:r>
-                            <w:rPr>
-                              <w:lang w:val="de-AT"/>
-                            </w:rPr>
-                            <w:t xml:space="preserve"> und Projektkoordination</w:t>
+                            <w:t>Auftraggeber und Projektkoordination</w:t>
                           </w:r>
                         </w:p>
                       </w:txbxContent>
@@ -3490,8 +3536,17 @@
                               <w:sz w:val="18"/>
                               <w:lang w:val="de-AT"/>
                             </w:rPr>
-                            <w:t>FH-Prof. DI Stephan Selinger</w:t>
+                            <w:t xml:space="preserve">FH-Prof. DI Stephan </w:t>
                           </w:r>
+                          <w:proofErr w:type="spellStart"/>
+                          <w:r>
+                            <w:rPr>
+                              <w:sz w:val="18"/>
+                              <w:lang w:val="de-AT"/>
+                            </w:rPr>
+                            <w:t>Selinger</w:t>
+                          </w:r>
+                          <w:proofErr w:type="spellEnd"/>
                         </w:p>
                         <w:p>
                           <w:pPr>
@@ -3506,8 +3561,17 @@
                               <w:sz w:val="18"/>
                               <w:lang w:val="de-AT"/>
                             </w:rPr>
-                            <w:t>FH-Prof. Dr.-Ing. Jens Krösche</w:t>
+                            <w:t xml:space="preserve">FH-Prof. Dr.-Ing. Jens </w:t>
                           </w:r>
+                          <w:proofErr w:type="spellStart"/>
+                          <w:r>
+                            <w:rPr>
+                              <w:sz w:val="18"/>
+                              <w:lang w:val="de-AT"/>
+                            </w:rPr>
+                            <w:t>Krösche</w:t>
+                          </w:r>
+                          <w:proofErr w:type="spellEnd"/>
                         </w:p>
                       </w:txbxContent>
                     </v:textbox>
@@ -3725,7 +3789,7 @@
           </mc:Choice>
           <mc:Fallback>
             <w:pict>
-              <v:shapetype w14:anchorId="03CDCF3C" id="_x0000_t32" coordsize="21600,21600" o:spt="32" o:oned="t" path="m,l21600,21600e" filled="f">
+              <v:shapetype w14:anchorId="1B59293D" id="_x0000_t32" coordsize="21600,21600" o:spt="32" o:oned="t" path="m,l21600,21600e" filled="f">
                 <v:path arrowok="t" fillok="f" o:connecttype="none"/>
                 <o:lock v:ext="edit" shapetype="t"/>
               </v:shapetype>
@@ -3809,7 +3873,7 @@
           </mc:Choice>
           <mc:Fallback>
             <w:pict>
-              <v:shape w14:anchorId="0DD1250E" id="Gerade Verbindung mit Pfeil 29" o:spid="_x0000_s1026" type="#_x0000_t32" style="position:absolute;margin-left:148.45pt;margin-top:21.5pt;width:36.25pt;height:46.7pt;z-index:251663872;visibility:visible;mso-wrap-style:square;mso-width-percent:0;mso-height-percent:0;mso-wrap-distance-left:9pt;mso-wrap-distance-top:0;mso-wrap-distance-right:9pt;mso-wrap-distance-bottom:0;mso-position-horizontal:absolute;mso-position-horizontal-relative:margin;mso-position-vertical:absolute;mso-position-vertical-relative:text;mso-width-percent:0;mso-height-percent:0;mso-width-relative:margin;mso-height-relative:margin" o:gfxdata="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" strokecolor="black [3200]" strokeweight="3pt">
+              <v:shape w14:anchorId="69A3732F" id="Gerade Verbindung mit Pfeil 29" o:spid="_x0000_s1026" type="#_x0000_t32" style="position:absolute;margin-left:148.45pt;margin-top:21.5pt;width:36.25pt;height:46.7pt;z-index:251663872;visibility:visible;mso-wrap-style:square;mso-width-percent:0;mso-height-percent:0;mso-wrap-distance-left:9pt;mso-wrap-distance-top:0;mso-wrap-distance-right:9pt;mso-wrap-distance-bottom:0;mso-position-horizontal:absolute;mso-position-horizontal-relative:margin;mso-position-vertical:absolute;mso-position-vertical-relative:text;mso-width-percent:0;mso-height-percent:0;mso-width-relative:margin;mso-height-relative:margin" o:gfxdata="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" strokecolor="black [3200]" strokeweight="3pt">
                 <v:stroke startarrow="block" endarrow="block"/>
                 <v:shadow on="t" color="black" opacity="22937f" origin=",.5" offset="0,.63889mm"/>
                 <w10:wrap anchorx="margin"/>
@@ -4093,8 +4157,17 @@
                                   <w:sz w:val="18"/>
                                   <w:lang w:val="de-AT"/>
                                 </w:rPr>
-                                <w:t>Marcel Breitenfellner</w:t>
+                                <w:t xml:space="preserve">Marcel </w:t>
                               </w:r>
+                              <w:proofErr w:type="spellStart"/>
+                              <w:r>
+                                <w:rPr>
+                                  <w:sz w:val="18"/>
+                                  <w:lang w:val="de-AT"/>
+                                </w:rPr>
+                                <w:t>Breitenfellner</w:t>
+                              </w:r>
+                              <w:proofErr w:type="spellEnd"/>
                             </w:p>
                           </w:txbxContent>
                         </wps:txbx>
@@ -4156,8 +4229,17 @@
                             <w:sz w:val="18"/>
                             <w:lang w:val="de-AT"/>
                           </w:rPr>
-                          <w:t>Marcel Breitenfellner</w:t>
+                          <w:t xml:space="preserve">Marcel </w:t>
                         </w:r>
+                        <w:proofErr w:type="spellStart"/>
+                        <w:r>
+                          <w:rPr>
+                            <w:sz w:val="18"/>
+                            <w:lang w:val="de-AT"/>
+                          </w:rPr>
+                          <w:t>Breitenfellner</w:t>
+                        </w:r>
+                        <w:proofErr w:type="spellEnd"/>
                       </w:p>
                     </w:txbxContent>
                   </v:textbox>
@@ -4190,7 +4272,7 @@
       <w:pPr>
         <w:pStyle w:val="berschrift3"/>
       </w:pPr>
-      <w:bookmarkStart w:id="15" w:name="_Toc483077224"/>
+      <w:bookmarkStart w:id="15" w:name="_Toc483168668"/>
       <w:r>
         <w:lastRenderedPageBreak/>
         <w:t>Kontaktdaten</w:t>
@@ -4221,8 +4303,16 @@
               <w:rPr>
                 <w:b/>
               </w:rPr>
-              <w:t>FH-Prof. DI Stephan Selinger</w:t>
+              <w:t xml:space="preserve">FH-Prof. DI Stephan </w:t>
             </w:r>
+            <w:proofErr w:type="spellStart"/>
+            <w:r>
+              <w:rPr>
+                <w:b/>
+              </w:rPr>
+              <w:t>Selinger</w:t>
+            </w:r>
+            <w:proofErr w:type="spellEnd"/>
           </w:p>
           <w:p>
             <w:pPr>
@@ -4274,8 +4364,16 @@
               <w:rPr>
                 <w:b/>
               </w:rPr>
-              <w:t>FH-Prof. DI Stephan Selinger</w:t>
+              <w:t xml:space="preserve">FH-Prof. DI Stephan </w:t>
             </w:r>
+            <w:proofErr w:type="spellStart"/>
+            <w:r>
+              <w:rPr>
+                <w:b/>
+              </w:rPr>
+              <w:t>Selinger</w:t>
+            </w:r>
+            <w:proofErr w:type="spellEnd"/>
           </w:p>
           <w:p>
             <w:pPr>
@@ -4309,18 +4407,7 @@
             </w:r>
             <w:r>
               <w:tab/>
-            </w:r>
-            <w:r>
-              <w:t>jens</w:t>
-            </w:r>
-            <w:r>
-              <w:t>.</w:t>
-            </w:r>
-            <w:r>
-              <w:t>kroesche</w:t>
-            </w:r>
-            <w:r>
-              <w:t>@fh-hagenberg.at</w:t>
+              <w:t>jens.kroesche@fh-hagenberg.at</w:t>
             </w:r>
           </w:p>
         </w:tc>
@@ -4340,8 +4427,16 @@
               <w:rPr>
                 <w:b/>
               </w:rPr>
-              <w:t>Marcel Breitenfellner</w:t>
+              <w:t xml:space="preserve">Marcel </w:t>
             </w:r>
+            <w:proofErr w:type="spellStart"/>
+            <w:r>
+              <w:rPr>
+                <w:b/>
+              </w:rPr>
+              <w:t>Breitenfellner</w:t>
+            </w:r>
+            <w:proofErr w:type="spellEnd"/>
           </w:p>
           <w:p>
             <w:pPr>
@@ -4478,7 +4573,7 @@
       <w:pPr>
         <w:pStyle w:val="berschrift2"/>
       </w:pPr>
-      <w:bookmarkStart w:id="16" w:name="_Toc483077225"/>
+      <w:bookmarkStart w:id="16" w:name="_Toc483168669"/>
       <w:r>
         <w:t>Zusammenhang mit bereits laufenden Projekten</w:t>
       </w:r>
@@ -4498,7 +4593,7 @@
       <w:pPr>
         <w:pStyle w:val="berschrift2"/>
       </w:pPr>
-      <w:bookmarkStart w:id="17" w:name="_Toc483077226"/>
+      <w:bookmarkStart w:id="17" w:name="_Toc483168670"/>
       <w:r>
         <w:t>Zusammenhang mit Vorgänger- und Nachfolgeprojekten</w:t>
       </w:r>
@@ -4513,7 +4608,7 @@
       <w:pPr>
         <w:pStyle w:val="berschrift2"/>
       </w:pPr>
-      <w:bookmarkStart w:id="18" w:name="_Toc483077227"/>
+      <w:bookmarkStart w:id="18" w:name="_Toc483168671"/>
       <w:r>
         <w:t>Zweck des Produkts</w:t>
       </w:r>
@@ -4528,7 +4623,7 @@
       <w:pPr>
         <w:pStyle w:val="berschrift2"/>
       </w:pPr>
-      <w:bookmarkStart w:id="19" w:name="_Toc483077228"/>
+      <w:bookmarkStart w:id="19" w:name="_Toc483168672"/>
       <w:r>
         <w:t>Abgrenzung und Einbettung des Produkts</w:t>
       </w:r>
@@ -4543,7 +4638,7 @@
       <w:pPr>
         <w:pStyle w:val="berschrift2"/>
       </w:pPr>
-      <w:bookmarkStart w:id="20" w:name="_Toc483077229"/>
+      <w:bookmarkStart w:id="20" w:name="_Toc483168673"/>
       <w:r>
         <w:lastRenderedPageBreak/>
         <w:t>Überblick über die geforderte Funktionalität</w:t>
@@ -4559,7 +4654,7 @@
       <w:pPr>
         <w:pStyle w:val="berschrift2"/>
       </w:pPr>
-      <w:bookmarkStart w:id="21" w:name="_Toc483077230"/>
+      <w:bookmarkStart w:id="21" w:name="_Toc483168674"/>
       <w:r>
         <w:t>Allgemeine Einschränkungen</w:t>
       </w:r>
@@ -4574,7 +4669,7 @@
       <w:pPr>
         <w:pStyle w:val="berschrift2"/>
       </w:pPr>
-      <w:bookmarkStart w:id="22" w:name="_Toc483077231"/>
+      <w:bookmarkStart w:id="22" w:name="_Toc483168675"/>
       <w:r>
         <w:t>Vorgaben zu Hardware und Software</w:t>
       </w:r>
@@ -4589,7 +4684,7 @@
       <w:pPr>
         <w:pStyle w:val="berschrift2"/>
       </w:pPr>
-      <w:bookmarkStart w:id="23" w:name="_Toc483077232"/>
+      <w:bookmarkStart w:id="23" w:name="_Toc483168676"/>
       <w:r>
         <w:t>Benutzer des Produkts</w:t>
       </w:r>
@@ -4604,7 +4699,7 @@
       <w:pPr>
         <w:pStyle w:val="berschrift1"/>
       </w:pPr>
-      <w:bookmarkStart w:id="24" w:name="_Toc483077233"/>
+      <w:bookmarkStart w:id="24" w:name="_Toc483168677"/>
       <w:r>
         <w:lastRenderedPageBreak/>
         <w:t>Detaillierte Beschreibung der geforderten Produktmerkmale</w:t>
@@ -4693,7 +4788,7 @@
       <w:pPr>
         <w:pStyle w:val="berschrift2"/>
       </w:pPr>
-      <w:bookmarkStart w:id="25" w:name="_Toc483077234"/>
+      <w:bookmarkStart w:id="25" w:name="_Toc483168678"/>
       <w:r>
         <w:t>Lieferumfang</w:t>
       </w:r>
@@ -4708,7 +4803,7 @@
       <w:pPr>
         <w:pStyle w:val="berschrift2"/>
       </w:pPr>
-      <w:bookmarkStart w:id="26" w:name="_Toc483077235"/>
+      <w:bookmarkStart w:id="26" w:name="_Toc483168679"/>
       <w:r>
         <w:t>Abläufe (Szenarien) von Interaktionen mit der Umgebung</w:t>
       </w:r>
@@ -4747,7 +4842,7 @@
       <w:pPr>
         <w:pStyle w:val="berschrift2"/>
       </w:pPr>
-      <w:bookmarkStart w:id="27" w:name="_Toc483077236"/>
+      <w:bookmarkStart w:id="27" w:name="_Toc483168680"/>
       <w:r>
         <w:t>Ziele des Benutzers</w:t>
       </w:r>
@@ -4762,7 +4857,7 @@
       <w:pPr>
         <w:pStyle w:val="berschrift2"/>
       </w:pPr>
-      <w:bookmarkStart w:id="28" w:name="_Toc483077237"/>
+      <w:bookmarkStart w:id="28" w:name="_Toc483168681"/>
       <w:r>
         <w:t>Geforderte Funktionen des Produkts</w:t>
       </w:r>
@@ -4777,7 +4872,7 @@
       <w:pPr>
         <w:pStyle w:val="berschrift3"/>
       </w:pPr>
-      <w:bookmarkStart w:id="29" w:name="_Toc483077238"/>
+      <w:bookmarkStart w:id="29" w:name="_Toc483168682"/>
       <w:r>
         <w:t>Funktion Bezeichnung a</w:t>
       </w:r>
@@ -4820,7 +4915,7 @@
       <w:pPr>
         <w:pStyle w:val="berschrift3"/>
       </w:pPr>
-      <w:bookmarkStart w:id="30" w:name="_Toc483077239"/>
+      <w:bookmarkStart w:id="30" w:name="_Toc483168683"/>
       <w:r>
         <w:t>Funktion Bezeichnung b</w:t>
       </w:r>
@@ -4830,7 +4925,7 @@
       <w:pPr>
         <w:pStyle w:val="berschrift2"/>
       </w:pPr>
-      <w:bookmarkStart w:id="31" w:name="_Toc483077240"/>
+      <w:bookmarkStart w:id="31" w:name="_Toc483168684"/>
       <w:r>
         <w:t>Externe Schnittstellen des Produkts</w:t>
       </w:r>
@@ -4845,7 +4940,7 @@
       <w:pPr>
         <w:pStyle w:val="berschrift3"/>
       </w:pPr>
-      <w:bookmarkStart w:id="32" w:name="_Toc483077241"/>
+      <w:bookmarkStart w:id="32" w:name="_Toc483168685"/>
       <w:r>
         <w:t>Benutzerschnittstellen (User Interfaces)</w:t>
       </w:r>
@@ -4860,7 +4955,7 @@
       <w:pPr>
         <w:pStyle w:val="berschrift3"/>
       </w:pPr>
-      <w:bookmarkStart w:id="33" w:name="_Toc483077242"/>
+      <w:bookmarkStart w:id="33" w:name="_Toc483168686"/>
       <w:r>
         <w:t>Systemschnittstellen</w:t>
       </w:r>
@@ -4943,7 +5038,7 @@
       <w:pPr>
         <w:pStyle w:val="berschrift2"/>
       </w:pPr>
-      <w:bookmarkStart w:id="34" w:name="_Toc483077243"/>
+      <w:bookmarkStart w:id="34" w:name="_Toc483168687"/>
       <w:r>
         <w:t>Sonstige geforderte Produktmerkmale</w:t>
       </w:r>
@@ -4958,9 +5053,17 @@
       <w:pPr>
         <w:pStyle w:val="berschrift3"/>
       </w:pPr>
-      <w:bookmarkStart w:id="35" w:name="_Toc483077244"/>
-      <w:r>
-        <w:t>Geschwindigkeitsmerkmale (performance)</w:t>
+      <w:bookmarkStart w:id="35" w:name="_Toc483168688"/>
+      <w:r>
+        <w:t>Geschwindigkeitsmerkmale (</w:t>
+      </w:r>
+      <w:proofErr w:type="spellStart"/>
+      <w:r>
+        <w:t>performance</w:t>
+      </w:r>
+      <w:proofErr w:type="spellEnd"/>
+      <w:r>
+        <w:t>)</w:t>
       </w:r>
       <w:bookmarkEnd w:id="35"/>
     </w:p>
@@ -5021,9 +5124,17 @@
       <w:pPr>
         <w:pStyle w:val="berschrift3"/>
       </w:pPr>
-      <w:bookmarkStart w:id="36" w:name="_Toc483077245"/>
-      <w:r>
-        <w:t>Ressourcenmerkmale (resources)</w:t>
+      <w:bookmarkStart w:id="36" w:name="_Toc483168689"/>
+      <w:r>
+        <w:t>Ressourcenmerkmale (</w:t>
+      </w:r>
+      <w:proofErr w:type="spellStart"/>
+      <w:r>
+        <w:t>resources</w:t>
+      </w:r>
+      <w:proofErr w:type="spellEnd"/>
+      <w:r>
+        <w:t>)</w:t>
       </w:r>
       <w:bookmarkEnd w:id="36"/>
     </w:p>
@@ -5122,9 +5233,17 @@
       <w:pPr>
         <w:pStyle w:val="berschrift3"/>
       </w:pPr>
-      <w:bookmarkStart w:id="37" w:name="_Toc483077246"/>
-      <w:r>
-        <w:t>Schutzmerkmale (security)</w:t>
+      <w:bookmarkStart w:id="37" w:name="_Toc483168690"/>
+      <w:r>
+        <w:t>Schutzmerkmale (</w:t>
+      </w:r>
+      <w:proofErr w:type="spellStart"/>
+      <w:r>
+        <w:t>security</w:t>
+      </w:r>
+      <w:proofErr w:type="spellEnd"/>
+      <w:r>
+        <w:t>)</w:t>
       </w:r>
       <w:bookmarkEnd w:id="37"/>
     </w:p>
@@ -5137,9 +5256,17 @@
       <w:pPr>
         <w:pStyle w:val="berschrift3"/>
       </w:pPr>
-      <w:bookmarkStart w:id="38" w:name="_Toc483077247"/>
-      <w:r>
-        <w:t>Sicherheitsmerkmale (safety)</w:t>
+      <w:bookmarkStart w:id="38" w:name="_Toc483168691"/>
+      <w:r>
+        <w:t>Sicherheitsmerkmale (</w:t>
+      </w:r>
+      <w:proofErr w:type="spellStart"/>
+      <w:r>
+        <w:t>safety</w:t>
+      </w:r>
+      <w:proofErr w:type="spellEnd"/>
+      <w:r>
+        <w:t>)</w:t>
       </w:r>
       <w:bookmarkEnd w:id="38"/>
     </w:p>
@@ -5152,9 +5279,17 @@
       <w:pPr>
         <w:pStyle w:val="berschrift3"/>
       </w:pPr>
-      <w:bookmarkStart w:id="39" w:name="_Toc483077248"/>
-      <w:r>
-        <w:t>Portabilitätsmerkmale (portability)</w:t>
+      <w:bookmarkStart w:id="39" w:name="_Toc483168692"/>
+      <w:r>
+        <w:t>Portabilitätsmerkmale (</w:t>
+      </w:r>
+      <w:proofErr w:type="spellStart"/>
+      <w:r>
+        <w:t>portability</w:t>
+      </w:r>
+      <w:proofErr w:type="spellEnd"/>
+      <w:r>
+        <w:t>)</w:t>
       </w:r>
       <w:bookmarkEnd w:id="39"/>
     </w:p>
@@ -5162,9 +5297,17 @@
       <w:pPr>
         <w:pStyle w:val="berschrift3"/>
       </w:pPr>
-      <w:bookmarkStart w:id="40" w:name="_Toc483077249"/>
-      <w:r>
-        <w:t>Zuverlässigkeit (reliability)</w:t>
+      <w:bookmarkStart w:id="40" w:name="_Toc483168693"/>
+      <w:r>
+        <w:t>Zuverlässigkeit (</w:t>
+      </w:r>
+      <w:proofErr w:type="spellStart"/>
+      <w:r>
+        <w:t>reliability</w:t>
+      </w:r>
+      <w:proofErr w:type="spellEnd"/>
+      <w:r>
+        <w:t>)</w:t>
       </w:r>
       <w:bookmarkEnd w:id="40"/>
     </w:p>
@@ -5179,8 +5322,21 @@
         <w:t>und MTBF (</w:t>
       </w:r>
       <w:r>
-        <w:t>Mean Time Between Failure</w:t>
-      </w:r>
+        <w:t xml:space="preserve">Mean Time </w:t>
+      </w:r>
+      <w:proofErr w:type="spellStart"/>
+      <w:r>
+        <w:t>Between</w:t>
+      </w:r>
+      <w:proofErr w:type="spellEnd"/>
+      <w:r>
+        <w:t xml:space="preserve"> </w:t>
+      </w:r>
+      <w:proofErr w:type="spellStart"/>
+      <w:r>
+        <w:t>Failure</w:t>
+      </w:r>
+      <w:proofErr w:type="spellEnd"/>
       <w:r>
         <w:t>)</w:t>
       </w:r>
@@ -5189,9 +5345,17 @@
       <w:pPr>
         <w:pStyle w:val="berschrift3"/>
       </w:pPr>
-      <w:bookmarkStart w:id="41" w:name="_Toc483077250"/>
-      <w:r>
-        <w:t>Wartungsmerkmale (maintenance)</w:t>
+      <w:bookmarkStart w:id="41" w:name="_Toc483168694"/>
+      <w:r>
+        <w:t>Wartungsmerkmale (</w:t>
+      </w:r>
+      <w:proofErr w:type="spellStart"/>
+      <w:r>
+        <w:t>maintenance</w:t>
+      </w:r>
+      <w:proofErr w:type="spellEnd"/>
+      <w:r>
+        <w:t>)</w:t>
       </w:r>
       <w:bookmarkEnd w:id="41"/>
     </w:p>
@@ -5204,9 +5368,17 @@
       <w:pPr>
         <w:pStyle w:val="berschrift3"/>
       </w:pPr>
-      <w:bookmarkStart w:id="42" w:name="_Toc483077251"/>
-      <w:r>
-        <w:t>Wiederverwendbarkeitsmerkmale (reuse)</w:t>
+      <w:bookmarkStart w:id="42" w:name="_Toc483168695"/>
+      <w:r>
+        <w:t>Wiederverwendbarkeitsmerkmale (</w:t>
+      </w:r>
+      <w:proofErr w:type="spellStart"/>
+      <w:r>
+        <w:t>reuse</w:t>
+      </w:r>
+      <w:proofErr w:type="spellEnd"/>
+      <w:r>
+        <w:t>)</w:t>
       </w:r>
       <w:bookmarkEnd w:id="42"/>
     </w:p>
@@ -5219,9 +5391,17 @@
       <w:pPr>
         <w:pStyle w:val="berschrift3"/>
       </w:pPr>
-      <w:bookmarkStart w:id="43" w:name="_Toc483077252"/>
-      <w:r>
-        <w:t>Benutzbarkeitsmerkmale (usability)</w:t>
+      <w:bookmarkStart w:id="43" w:name="_Toc483168696"/>
+      <w:r>
+        <w:t>Benutzbarkeitsmerkmale (</w:t>
+      </w:r>
+      <w:proofErr w:type="spellStart"/>
+      <w:r>
+        <w:t>usability</w:t>
+      </w:r>
+      <w:proofErr w:type="spellEnd"/>
+      <w:r>
+        <w:t>)</w:t>
       </w:r>
       <w:bookmarkEnd w:id="43"/>
     </w:p>
@@ -5239,7 +5419,7 @@
       <w:pPr>
         <w:pStyle w:val="berschrift1"/>
       </w:pPr>
-      <w:bookmarkStart w:id="44" w:name="_Toc483077253"/>
+      <w:bookmarkStart w:id="44" w:name="_Toc483168697"/>
       <w:r>
         <w:lastRenderedPageBreak/>
         <w:t>Vorgaben an die Projektabwicklung</w:t>
@@ -5255,7 +5435,7 @@
       <w:pPr>
         <w:pStyle w:val="berschrift2"/>
       </w:pPr>
-      <w:bookmarkStart w:id="45" w:name="_Toc483077254"/>
+      <w:bookmarkStart w:id="45" w:name="_Toc483168698"/>
       <w:r>
         <w:t>Anforderungen an die Realisierung</w:t>
       </w:r>
@@ -5265,7 +5445,7 @@
       <w:pPr>
         <w:pStyle w:val="berschrift3"/>
       </w:pPr>
-      <w:bookmarkStart w:id="46" w:name="_Toc483077255"/>
+      <w:bookmarkStart w:id="46" w:name="_Toc483168699"/>
       <w:r>
         <w:t>Hardware</w:t>
       </w:r>
@@ -5339,7 +5519,7 @@
       <w:pPr>
         <w:pStyle w:val="berschrift3"/>
       </w:pPr>
-      <w:bookmarkStart w:id="47" w:name="_Toc483077256"/>
+      <w:bookmarkStart w:id="47" w:name="_Toc483168700"/>
       <w:r>
         <w:t>Software</w:t>
       </w:r>
@@ -5533,7 +5713,23 @@
         <w:t>Entwicklung</w:t>
       </w:r>
       <w:r>
-        <w:t xml:space="preserve"> des Backends und Frontends benötigten Bestandteile sind:</w:t>
+        <w:t xml:space="preserve"> des </w:t>
+      </w:r>
+      <w:proofErr w:type="spellStart"/>
+      <w:r>
+        <w:t>Backends</w:t>
+      </w:r>
+      <w:proofErr w:type="spellEnd"/>
+      <w:r>
+        <w:t xml:space="preserve"> und </w:t>
+      </w:r>
+      <w:proofErr w:type="spellStart"/>
+      <w:r>
+        <w:t>Frontends</w:t>
+      </w:r>
+      <w:proofErr w:type="spellEnd"/>
+      <w:r>
+        <w:t xml:space="preserve"> benötigten Bestandteile sind:</w:t>
       </w:r>
     </w:p>
     <w:tbl>
@@ -5675,7 +5871,15 @@
           </w:p>
           <w:p>
             <w:r>
-              <w:t xml:space="preserve">Nachdem STS eine modifizierte Version von Eclipse ist, </w:t>
+              <w:t xml:space="preserve">Nachdem STS eine modifizierte Version von </w:t>
+            </w:r>
+            <w:proofErr w:type="spellStart"/>
+            <w:r>
+              <w:t>Eclipse</w:t>
+            </w:r>
+            <w:proofErr w:type="spellEnd"/>
+            <w:r>
+              <w:t xml:space="preserve"> ist, </w:t>
             </w:r>
             <w:r>
               <w:t xml:space="preserve">werden die </w:t>
@@ -5705,12 +5909,14 @@
                 <w:b/>
               </w:rPr>
             </w:pPr>
+            <w:proofErr w:type="spellStart"/>
             <w:r>
               <w:rPr>
                 <w:b/>
               </w:rPr>
               <w:t>Wildfly</w:t>
             </w:r>
+            <w:proofErr w:type="spellEnd"/>
           </w:p>
           <w:p>
             <w:pPr>
@@ -5784,8 +5990,21 @@
             <w:pPr>
               <w:jc w:val="left"/>
             </w:pPr>
+            <w:proofErr w:type="spellStart"/>
             <w:r>
-              <w:t>WildFly ist ein Application Server nach dem Java-EE-Standard</w:t>
+              <w:t>WildFly</w:t>
+            </w:r>
+            <w:proofErr w:type="spellEnd"/>
+            <w:r>
+              <w:t xml:space="preserve"> ist ein </w:t>
+            </w:r>
+            <w:proofErr w:type="spellStart"/>
+            <w:r>
+              <w:t>Application</w:t>
+            </w:r>
+            <w:proofErr w:type="spellEnd"/>
+            <w:r>
+              <w:t xml:space="preserve"> Server nach dem Java-EE-Standard</w:t>
             </w:r>
             <w:r>
               <w:t xml:space="preserve"> (Open-Source)</w:t>
@@ -5802,7 +6021,15 @@
               <w:t>Im Projekt werden d</w:t>
             </w:r>
             <w:r>
-              <w:t xml:space="preserve">as Spring Boot Backend sowie das Frontend auf einem WildFly-Server gehostet. </w:t>
+              <w:t xml:space="preserve">as Spring Boot Backend sowie das Frontend auf einem </w:t>
+            </w:r>
+            <w:proofErr w:type="spellStart"/>
+            <w:r>
+              <w:t>WildFly</w:t>
+            </w:r>
+            <w:proofErr w:type="spellEnd"/>
+            <w:r>
+              <w:t xml:space="preserve">-Server gehostet. </w:t>
             </w:r>
             <w:r>
               <w:t>Alternativ können auch alle Java-EE-fähigen Applikationsserver verwendet werden.</w:t>
@@ -5813,7 +6040,15 @@
               <w:jc w:val="left"/>
             </w:pPr>
             <w:r>
-              <w:t>Da WildFly mit Java implementiert wurde, kann dieser plattformunabhängig genutzt werden.</w:t>
+              <w:t xml:space="preserve">Da </w:t>
+            </w:r>
+            <w:proofErr w:type="spellStart"/>
+            <w:r>
+              <w:t>WildFly</w:t>
+            </w:r>
+            <w:proofErr w:type="spellEnd"/>
+            <w:r>
+              <w:t xml:space="preserve"> mit Java implementiert wurde, kann dieser plattformunabhängig genutzt werden.</w:t>
             </w:r>
           </w:p>
         </w:tc>
@@ -5933,8 +6168,16 @@
               <w:rPr>
                 <w:b/>
               </w:rPr>
-              <w:t>MySQL Workbench</w:t>
+              <w:t xml:space="preserve">MySQL </w:t>
             </w:r>
+            <w:proofErr w:type="spellStart"/>
+            <w:r>
+              <w:rPr>
+                <w:b/>
+              </w:rPr>
+              <w:t>Workbench</w:t>
+            </w:r>
+            <w:proofErr w:type="spellEnd"/>
           </w:p>
           <w:p>
             <w:pPr>
@@ -6012,7 +6255,15 @@
               <w:jc w:val="left"/>
             </w:pPr>
             <w:r>
-              <w:t xml:space="preserve">Als wichtiges Planungswerkzeug wird die MySQL Workbench verwendet. D. h. es wird damit das notwendige Datenmodell (ERD) erstellt und eine neue </w:t>
+              <w:t xml:space="preserve">Als wichtiges Planungswerkzeug wird die MySQL </w:t>
+            </w:r>
+            <w:proofErr w:type="spellStart"/>
+            <w:r>
+              <w:t>Workbench</w:t>
+            </w:r>
+            <w:proofErr w:type="spellEnd"/>
+            <w:r>
+              <w:t xml:space="preserve"> verwendet. D. h. es wird damit das notwendige Datenmodell (ERD) erstellt und eine neue </w:t>
             </w:r>
             <w:r>
               <w:t>MySQL-Datenbank daraus erzeugt.</w:t>
@@ -6033,12 +6284,14 @@
                 <w:b/>
               </w:rPr>
             </w:pPr>
+            <w:proofErr w:type="spellStart"/>
             <w:r>
               <w:rPr>
                 <w:b/>
               </w:rPr>
               <w:t>AngularJS</w:t>
             </w:r>
+            <w:proofErr w:type="spellEnd"/>
           </w:p>
           <w:p>
             <w:pPr>
@@ -6113,7 +6366,23 @@
               <w:jc w:val="left"/>
             </w:pPr>
             <w:r>
-              <w:t>Zur Entwicklung der Frontend-Anwendung kommt HTML + JavaScript zum Einsatz. AngularJS ist dabei ein JavaScript-Framework zur Erstellung von Single-Page-Webanwendung. Die gesamte Frontend-Programmlogik wird mithilfe AngularJS entwickelt.</w:t>
+              <w:t xml:space="preserve">Zur Entwicklung der Frontend-Anwendung kommt HTML + JavaScript zum Einsatz. </w:t>
+            </w:r>
+            <w:proofErr w:type="spellStart"/>
+            <w:r>
+              <w:t>AngularJS</w:t>
+            </w:r>
+            <w:proofErr w:type="spellEnd"/>
+            <w:r>
+              <w:t xml:space="preserve"> ist dabei ein JavaScript-Framework zur Erstellung von Single-Page-Webanwendung. Die gesamte Frontend-Programmlogik wird mithilfe </w:t>
+            </w:r>
+            <w:proofErr w:type="spellStart"/>
+            <w:r>
+              <w:t>AngularJS</w:t>
+            </w:r>
+            <w:proofErr w:type="spellEnd"/>
+            <w:r>
+              <w:t xml:space="preserve"> entwickelt.</w:t>
             </w:r>
           </w:p>
           <w:p>
@@ -6121,7 +6390,23 @@
               <w:jc w:val="left"/>
             </w:pPr>
             <w:r>
-              <w:t>Zusätzlich zu AngularJS wird auch ein AngularJS-</w:t>
+              <w:t xml:space="preserve">Zusätzlich zu </w:t>
+            </w:r>
+            <w:proofErr w:type="spellStart"/>
+            <w:r>
+              <w:t>AngularJS</w:t>
+            </w:r>
+            <w:proofErr w:type="spellEnd"/>
+            <w:r>
+              <w:t xml:space="preserve"> wird auch ein </w:t>
+            </w:r>
+            <w:proofErr w:type="spellStart"/>
+            <w:r>
+              <w:t>AngularJS</w:t>
+            </w:r>
+            <w:proofErr w:type="spellEnd"/>
+            <w:r>
+              <w:t>-</w:t>
             </w:r>
             <w:r>
               <w:t xml:space="preserve">Tool </w:t>
@@ -6133,7 +6418,15 @@
               <w:t>UI-Router</w:t>
             </w:r>
             <w:r>
-              <w:t xml:space="preserve"> verwendet, das die Navigation zwischen einzelnen Seiten in der AngularJS-App erleichtert.</w:t>
+              <w:t xml:space="preserve"> verwendet, das die Navigation zwischen einzelnen Seiten in der </w:t>
+            </w:r>
+            <w:proofErr w:type="spellStart"/>
+            <w:r>
+              <w:t>AngularJS</w:t>
+            </w:r>
+            <w:proofErr w:type="spellEnd"/>
+            <w:r>
+              <w:t>-App erleichtert.</w:t>
             </w:r>
           </w:p>
         </w:tc>
@@ -6309,9 +6602,11 @@
           <w:numId w:val="45"/>
         </w:numPr>
       </w:pPr>
+      <w:proofErr w:type="spellStart"/>
       <w:r>
         <w:t>WildFly</w:t>
       </w:r>
+      <w:proofErr w:type="spellEnd"/>
       <w:r>
         <w:tab/>
       </w:r>
@@ -6333,7 +6628,15 @@
       </w:r>
       <w:r>
         <w:tab/>
-        <w:t xml:space="preserve">    WildFly gehostete Frontend-Webapplikation</w:t>
+        <w:t xml:space="preserve">    </w:t>
+      </w:r>
+      <w:proofErr w:type="spellStart"/>
+      <w:r>
+        <w:t>WildFly</w:t>
+      </w:r>
+      <w:proofErr w:type="spellEnd"/>
+      <w:r>
+        <w:t xml:space="preserve"> gehostete Frontend-Webapplikation</w:t>
       </w:r>
     </w:p>
     <w:p>
@@ -6357,7 +6660,15 @@
         </w:numPr>
       </w:pPr>
       <w:r>
-        <w:t>Browser (Unterstützung von AngularJS notwendig)</w:t>
+        <w:t xml:space="preserve">Browser (Unterstützung von </w:t>
+      </w:r>
+      <w:proofErr w:type="spellStart"/>
+      <w:r>
+        <w:t>AngularJS</w:t>
+      </w:r>
+      <w:proofErr w:type="spellEnd"/>
+      <w:r>
+        <w:t xml:space="preserve"> notwendig)</w:t>
       </w:r>
     </w:p>
     <w:p>
@@ -6680,7 +6991,7 @@
       <w:pPr>
         <w:pStyle w:val="berschrift2"/>
       </w:pPr>
-      <w:bookmarkStart w:id="48" w:name="_Toc483077257"/>
+      <w:bookmarkStart w:id="48" w:name="_Toc483168701"/>
       <w:r>
         <w:t>Fertige und zugekaufte Komponenten</w:t>
       </w:r>
@@ -6744,7 +7055,7 @@
       <w:pPr>
         <w:pStyle w:val="berschrift2"/>
       </w:pPr>
-      <w:bookmarkStart w:id="49" w:name="_Toc483077258"/>
+      <w:bookmarkStart w:id="49" w:name="_Toc483168702"/>
       <w:r>
         <w:t>Unterauftragnehmer</w:t>
       </w:r>
@@ -6887,8 +7198,13 @@
               <w:jc w:val="left"/>
             </w:pPr>
             <w:r>
-              <w:t>Birgit Haselmayr</w:t>
+              <w:t xml:space="preserve">Birgit </w:t>
             </w:r>
+            <w:proofErr w:type="spellStart"/>
+            <w:r>
+              <w:t>Haselmayr</w:t>
+            </w:r>
+            <w:proofErr w:type="spellEnd"/>
           </w:p>
         </w:tc>
         <w:tc>
@@ -6943,7 +7259,7 @@
       <w:pPr>
         <w:pStyle w:val="berschrift2"/>
       </w:pPr>
-      <w:bookmarkStart w:id="50" w:name="_Toc483077259"/>
+      <w:bookmarkStart w:id="50" w:name="_Toc483168703"/>
       <w:r>
         <w:t>Abnahmebedingungen</w:t>
       </w:r>
@@ -7276,7 +7592,7 @@
       <w:pPr>
         <w:pStyle w:val="berschrift2"/>
       </w:pPr>
-      <w:bookmarkStart w:id="51" w:name="_Toc483077260"/>
+      <w:bookmarkStart w:id="51" w:name="_Toc483168704"/>
       <w:r>
         <w:t>Lieferbedingungen</w:t>
       </w:r>
@@ -7370,7 +7686,21 @@
         <w:rPr>
           <w:color w:val="FF0000"/>
         </w:rPr>
-        <w:t>Wie wird geliefert (elektronisch, auf CD, Source Code, nur Executable)?</w:t>
+        <w:t xml:space="preserve">Wie wird geliefert (elektronisch, auf CD, Source Code, nur </w:t>
+      </w:r>
+      <w:proofErr w:type="spellStart"/>
+      <w:r>
+        <w:rPr>
+          <w:color w:val="FF0000"/>
+        </w:rPr>
+        <w:t>Executable</w:t>
+      </w:r>
+      <w:proofErr w:type="spellEnd"/>
+      <w:r>
+        <w:rPr>
+          <w:color w:val="FF0000"/>
+        </w:rPr>
+        <w:t>)?</w:t>
       </w:r>
     </w:p>
     <w:p>
@@ -7380,7 +7710,7 @@
           <w:color w:val="FF0000"/>
         </w:rPr>
       </w:pPr>
-      <w:bookmarkStart w:id="52" w:name="_Toc483077261"/>
+      <w:bookmarkStart w:id="52" w:name="_Toc483168705"/>
       <w:r>
         <w:rPr>
           <w:color w:val="FF0000"/>
@@ -7406,7 +7736,7 @@
       <w:pPr>
         <w:pStyle w:val="berschrift1"/>
       </w:pPr>
-      <w:bookmarkStart w:id="53" w:name="_Toc483077262"/>
+      <w:bookmarkStart w:id="53" w:name="_Toc483168706"/>
       <w:r>
         <w:lastRenderedPageBreak/>
         <w:t>Verpflichtungen des Auftraggebers</w:t>
@@ -7415,6 +7745,79 @@
     </w:p>
     <w:p>
       <w:r>
+        <w:t xml:space="preserve">Nachdem sowohl Auftragnehmer und Auftraggeber der FH Hagenberg angehören, verpflichtet sich der Auftraggeber die Auftragnehmer mittels </w:t>
+      </w:r>
+      <w:proofErr w:type="spellStart"/>
+      <w:r>
+        <w:t>Know-How</w:t>
+      </w:r>
+      <w:proofErr w:type="spellEnd"/>
+      <w:r>
+        <w:t xml:space="preserve">-Vermittlung und Bereitstellung von Hilfsmitteln </w:t>
+      </w:r>
+      <w:r>
+        <w:t>zu unterstützen.</w:t>
+      </w:r>
+    </w:p>
+    <w:p>
+      <w:r>
+        <w:t>Für dieses Projekt besteht keine dringende Notwendigkeit für Hardware- und Software-Bereitstellung durch die FH Hagenberg.</w:t>
+      </w:r>
+    </w:p>
+    <w:p>
+      <w:r>
+        <w:t>Der Auftraggeber kann bei Bedarf für folgende Aspekte vom Projektteam kontaktiert werden:</w:t>
+      </w:r>
+    </w:p>
+    <w:p>
+      <w:pPr>
+        <w:pStyle w:val="Listenabsatz"/>
+        <w:numPr>
+          <w:ilvl w:val="0"/>
+          <w:numId w:val="46"/>
+        </w:numPr>
+      </w:pPr>
+      <w:r>
+        <w:t>Versorgung mit spezieller Software/Hardware (</w:t>
+      </w:r>
+      <w:proofErr w:type="spellStart"/>
+      <w:r>
+        <w:t>zB</w:t>
+      </w:r>
+      <w:proofErr w:type="spellEnd"/>
+      <w:r>
+        <w:t xml:space="preserve"> Scanner) zur Abwicklung des Projekts</w:t>
+      </w:r>
+    </w:p>
+    <w:p>
+      <w:pPr>
+        <w:pStyle w:val="Listenabsatz"/>
+        <w:numPr>
+          <w:ilvl w:val="0"/>
+          <w:numId w:val="46"/>
+        </w:numPr>
+      </w:pPr>
+      <w:r>
+        <w:t>O</w:t>
+      </w:r>
+      <w:r>
+        <w:t>rganisatorische (nicht-technische</w:t>
+      </w:r>
+      <w:r>
+        <w:t>) Beratung zu Fragen zur Realisierung des Projekts</w:t>
+      </w:r>
+    </w:p>
+    <w:p/>
+    <w:p>
+      <w:pPr>
+        <w:rPr>
+          <w:color w:val="FF0000"/>
+        </w:rPr>
+      </w:pPr>
+      <w:r>
+        <w:rPr>
+          <w:color w:val="FF0000"/>
+        </w:rPr>
         <w:t>Auflistung, wozu der Auftraggeber im Rahmen des Projekts verpflichtet ist, z. B.</w:t>
       </w:r>
     </w:p>
@@ -7425,8 +7828,14 @@
           <w:numId w:val="40"/>
         </w:numPr>
         <w:spacing w:before="0" w:line="240" w:lineRule="auto"/>
-      </w:pPr>
-      <w:r>
+        <w:rPr>
+          <w:color w:val="FF0000"/>
+        </w:rPr>
+      </w:pPr>
+      <w:r>
+        <w:rPr>
+          <w:color w:val="FF0000"/>
+        </w:rPr>
         <w:t>Bereitstellung von HW</w:t>
       </w:r>
     </w:p>
@@ -7437,8 +7846,14 @@
           <w:numId w:val="40"/>
         </w:numPr>
         <w:spacing w:before="0" w:line="240" w:lineRule="auto"/>
-      </w:pPr>
-      <w:r>
+        <w:rPr>
+          <w:color w:val="FF0000"/>
+        </w:rPr>
+      </w:pPr>
+      <w:r>
+        <w:rPr>
+          <w:color w:val="FF0000"/>
+        </w:rPr>
         <w:t>Bereitstellung von SW</w:t>
       </w:r>
     </w:p>
@@ -7449,8 +7864,14 @@
           <w:numId w:val="40"/>
         </w:numPr>
         <w:spacing w:before="0" w:line="240" w:lineRule="auto"/>
-      </w:pPr>
-      <w:r>
+        <w:rPr>
+          <w:color w:val="FF0000"/>
+        </w:rPr>
+      </w:pPr>
+      <w:r>
+        <w:rPr>
+          <w:color w:val="FF0000"/>
+        </w:rPr>
         <w:t>Zur Verfügung stellen von Dokumentation</w:t>
       </w:r>
     </w:p>
@@ -7461,8 +7882,14 @@
           <w:numId w:val="40"/>
         </w:numPr>
         <w:spacing w:before="0" w:line="240" w:lineRule="auto"/>
-      </w:pPr>
-      <w:r>
+        <w:rPr>
+          <w:color w:val="FF0000"/>
+        </w:rPr>
+      </w:pPr>
+      <w:r>
+        <w:rPr>
+          <w:color w:val="FF0000"/>
+        </w:rPr>
         <w:t>Schulungsmaßnahmen</w:t>
       </w:r>
     </w:p>
@@ -7473,8 +7900,14 @@
           <w:numId w:val="40"/>
         </w:numPr>
         <w:spacing w:before="0" w:line="240" w:lineRule="auto"/>
-      </w:pPr>
-      <w:r>
+        <w:rPr>
+          <w:color w:val="FF0000"/>
+        </w:rPr>
+      </w:pPr>
+      <w:r>
+        <w:rPr>
+          <w:color w:val="FF0000"/>
+        </w:rPr>
         <w:t>Zuständigkeiten und Ansprechpartner bekannt geben</w:t>
       </w:r>
     </w:p>
@@ -7485,8 +7918,14 @@
           <w:numId w:val="40"/>
         </w:numPr>
         <w:spacing w:before="0" w:line="240" w:lineRule="auto"/>
-      </w:pPr>
-      <w:r>
+        <w:rPr>
+          <w:color w:val="FF0000"/>
+        </w:rPr>
+      </w:pPr>
+      <w:r>
+        <w:rPr>
+          <w:color w:val="FF0000"/>
+        </w:rPr>
         <w:t>Testdaten zur Verfügung stellen, Zugang zu Testanlagen ermöglichen</w:t>
       </w:r>
     </w:p>
@@ -7497,8 +7936,14 @@
           <w:numId w:val="40"/>
         </w:numPr>
         <w:spacing w:before="0" w:line="240" w:lineRule="auto"/>
-      </w:pPr>
-      <w:r>
+        <w:rPr>
+          <w:color w:val="FF0000"/>
+        </w:rPr>
+      </w:pPr>
+      <w:r>
+        <w:rPr>
+          <w:color w:val="FF0000"/>
+        </w:rPr>
         <w:t>Vorgehen, falls Änderungen gewünscht sind</w:t>
       </w:r>
     </w:p>
@@ -7509,8 +7954,14 @@
           <w:numId w:val="40"/>
         </w:numPr>
         <w:spacing w:before="0" w:line="240" w:lineRule="auto"/>
-      </w:pPr>
-      <w:r>
+        <w:rPr>
+          <w:color w:val="FF0000"/>
+        </w:rPr>
+      </w:pPr>
+      <w:r>
+        <w:rPr>
+          <w:color w:val="FF0000"/>
+        </w:rPr>
         <w:t>…</w:t>
       </w:r>
     </w:p>
@@ -7518,18 +7969,22 @@
       <w:pPr>
         <w:pStyle w:val="berschrift1"/>
       </w:pPr>
-      <w:bookmarkStart w:id="54" w:name="_Toc483077263"/>
+      <w:bookmarkStart w:id="54" w:name="_Toc483168707"/>
       <w:r>
         <w:lastRenderedPageBreak/>
         <w:t>Literaturverweise</w:t>
       </w:r>
       <w:bookmarkEnd w:id="54"/>
     </w:p>
+    <w:p/>
+    <w:p/>
+    <w:p/>
+    <w:p/>
     <w:p>
       <w:pPr>
         <w:pStyle w:val="berschrift1"/>
       </w:pPr>
-      <w:bookmarkStart w:id="55" w:name="_Toc483077264"/>
+      <w:bookmarkStart w:id="55" w:name="_Toc483168708"/>
       <w:r>
         <w:lastRenderedPageBreak/>
         <w:t>Anhang</w:t>
@@ -7538,6 +7993,19 @@
     </w:p>
     <w:p>
       <w:r>
+        <w:t>ERD</w:t>
+      </w:r>
+    </w:p>
+    <w:p>
+      <w:pPr>
+        <w:rPr>
+          <w:color w:val="FF0000"/>
+        </w:rPr>
+      </w:pPr>
+      <w:r>
+        <w:rPr>
+          <w:color w:val="FF0000"/>
+        </w:rPr>
         <w:t>Falls erforderlich, können hier Materialien eingefügt werden, die nicht in die hier definierte Gesamtstruktur passen und dennoch zum Pflichtenheft gehören. Beispiele dafür sind Modelle (z. B. SDL, UML).</w:t>
       </w:r>
     </w:p>
@@ -7757,11 +8225,19 @@
         <w:sz w:val="18"/>
       </w:rPr>
     </w:pPr>
+    <w:proofErr w:type="spellStart"/>
     <w:r>
       <w:rPr>
         <w:sz w:val="18"/>
       </w:rPr>
-      <w:t>Matr.-Nr.: S1610237004</w:t>
+      <w:t>Matr</w:t>
+    </w:r>
+    <w:proofErr w:type="spellEnd"/>
+    <w:r>
+      <w:rPr>
+        <w:sz w:val="18"/>
+      </w:rPr>
+      <w:t>.-Nr.: S1610237004</w:t>
     </w:r>
     <w:r>
       <w:rPr>
@@ -7841,11 +8317,19 @@
       </w:rPr>
       <w:tab/>
     </w:r>
+    <w:proofErr w:type="spellStart"/>
     <w:r>
       <w:rPr>
         <w:sz w:val="18"/>
       </w:rPr>
-      <w:t>Matr.-Nr.: S1610237028</w:t>
+      <w:t>Matr</w:t>
+    </w:r>
+    <w:proofErr w:type="spellEnd"/>
+    <w:r>
+      <w:rPr>
+        <w:sz w:val="18"/>
+      </w:rPr>
+      <w:t>.-Nr.: S1610237028</w:t>
     </w:r>
   </w:p>
   <w:p>
@@ -7907,30 +8391,14 @@
     <w:r>
       <w:instrText xml:space="preserve"> IF  </w:instrText>
     </w:r>
-    <w:r>
-      <w:fldChar w:fldCharType="begin"/>
-    </w:r>
-    <w:r>
-      <w:instrText xml:space="preserve"> STYLEREF "Über</w:instrText>
-    </w:r>
-    <w:r>
-      <w:instrText xml:space="preserve">schrift 1" \n \* MERGEFORMAT </w:instrText>
-    </w:r>
-    <w:r>
-      <w:fldChar w:fldCharType="separate"/>
-    </w:r>
-    <w:r>
-      <w:rPr>
-        <w:noProof/>
-      </w:rPr>
-      <w:instrText>4</w:instrText>
-    </w:r>
-    <w:r>
-      <w:rPr>
-        <w:noProof/>
-      </w:rPr>
-      <w:fldChar w:fldCharType="end"/>
-    </w:r>
+    <w:fldSimple w:instr=" STYLEREF &quot;Überschrift 1&quot; \n \* MERGEFORMAT ">
+      <w:r>
+        <w:rPr>
+          <w:noProof/>
+        </w:rPr>
+        <w:instrText>0</w:instrText>
+      </w:r>
+    </w:fldSimple>
     <w:r>
       <w:instrText xml:space="preserve">&lt;&gt;"0" </w:instrText>
     </w:r>
@@ -7940,27 +8408,14 @@
     <w:r>
       <w:instrText xml:space="preserve"> QUOTE </w:instrText>
     </w:r>
-    <w:r>
-      <w:fldChar w:fldCharType="begin"/>
-    </w:r>
-    <w:r>
-      <w:instrText xml:space="preserve"> STYLEREF "Überschrift 1" \n \* MERGEFORMAT </w:instrText>
-    </w:r>
-    <w:r>
-      <w:fldChar w:fldCharType="separate"/>
-    </w:r>
-    <w:r>
-      <w:rPr>
-        <w:noProof/>
-      </w:rPr>
-      <w:instrText>4</w:instrText>
-    </w:r>
-    <w:r>
-      <w:rPr>
-        <w:noProof/>
-      </w:rPr>
-      <w:fldChar w:fldCharType="end"/>
-    </w:r>
+    <w:fldSimple w:instr=" STYLEREF &quot;Überschrift 1&quot; \n \* MERGEFORMAT ">
+      <w:r>
+        <w:rPr>
+          <w:noProof/>
+        </w:rPr>
+        <w:instrText>4</w:instrText>
+      </w:r>
+    </w:fldSimple>
     <w:r>
       <w:instrText xml:space="preserve"> " " \* MERGEFORMAT </w:instrText>
     </w:r>
@@ -7983,38 +8438,16 @@
       <w:instrText xml:space="preserve"> \* MERGEFORMAT </w:instrText>
     </w:r>
     <w:r>
-      <w:fldChar w:fldCharType="separate"/>
-    </w:r>
-    <w:r>
-      <w:rPr>
-        <w:noProof/>
-      </w:rPr>
-      <w:t xml:space="preserve">4 </w:t>
-    </w:r>
-    <w:r>
       <w:fldChar w:fldCharType="end"/>
     </w:r>
-    <w:r>
-      <w:fldChar w:fldCharType="begin"/>
-    </w:r>
-    <w:r>
-      <w:instrText xml:space="preserve"> STYLEREF "Überschrift 1" \* MERGEFORMAT </w:instrText>
-    </w:r>
-    <w:r>
-      <w:fldChar w:fldCharType="separate"/>
-    </w:r>
-    <w:r>
-      <w:rPr>
-        <w:noProof/>
-      </w:rPr>
-      <w:t>Vorgaben an die Projektabwicklung</w:t>
-    </w:r>
-    <w:r>
-      <w:rPr>
-        <w:noProof/>
-      </w:rPr>
-      <w:fldChar w:fldCharType="end"/>
-    </w:r>
+    <w:fldSimple w:instr=" STYLEREF &quot;Überschrift 1&quot; \* MERGEFORMAT ">
+      <w:r>
+        <w:rPr>
+          <w:noProof/>
+        </w:rPr>
+        <w:t>Inhaltsverzeichnis</w:t>
+      </w:r>
+    </w:fldSimple>
     <w:r>
       <w:tab/>
     </w:r>
@@ -8031,7 +8464,7 @@
       <w:rPr>
         <w:noProof/>
       </w:rPr>
-      <w:t>12</w:t>
+      <w:t>2</w:t>
     </w:r>
     <w:r>
       <w:fldChar w:fldCharType="end"/>
@@ -8805,6 +9238,119 @@
     </w:lvl>
   </w:abstractNum>
   <w:abstractNum w:abstractNumId="16" w15:restartNumberingAfterBreak="0">
+    <w:nsid w:val="17FB309C"/>
+    <w:multiLevelType w:val="hybridMultilevel"/>
+    <w:tmpl w:val="22C8D9F0"/>
+    <w:lvl w:ilvl="0" w:tplc="0C070001">
+      <w:start w:val="1"/>
+      <w:numFmt w:val="bullet"/>
+      <w:lvlText w:val=""/>
+      <w:lvlJc w:val="left"/>
+      <w:pPr>
+        <w:ind w:left="720" w:hanging="360"/>
+      </w:pPr>
+      <w:rPr>
+        <w:rFonts w:ascii="Symbol" w:hAnsi="Symbol" w:hint="default"/>
+      </w:rPr>
+    </w:lvl>
+    <w:lvl w:ilvl="1" w:tplc="0C070003" w:tentative="1">
+      <w:start w:val="1"/>
+      <w:numFmt w:val="bullet"/>
+      <w:lvlText w:val="o"/>
+      <w:lvlJc w:val="left"/>
+      <w:pPr>
+        <w:ind w:left="1440" w:hanging="360"/>
+      </w:pPr>
+      <w:rPr>
+        <w:rFonts w:ascii="Courier New" w:hAnsi="Courier New" w:cs="Courier New" w:hint="default"/>
+      </w:rPr>
+    </w:lvl>
+    <w:lvl w:ilvl="2" w:tplc="0C070005" w:tentative="1">
+      <w:start w:val="1"/>
+      <w:numFmt w:val="bullet"/>
+      <w:lvlText w:val=""/>
+      <w:lvlJc w:val="left"/>
+      <w:pPr>
+        <w:ind w:left="2160" w:hanging="360"/>
+      </w:pPr>
+      <w:rPr>
+        <w:rFonts w:ascii="Wingdings" w:hAnsi="Wingdings" w:hint="default"/>
+      </w:rPr>
+    </w:lvl>
+    <w:lvl w:ilvl="3" w:tplc="0C070001" w:tentative="1">
+      <w:start w:val="1"/>
+      <w:numFmt w:val="bullet"/>
+      <w:lvlText w:val=""/>
+      <w:lvlJc w:val="left"/>
+      <w:pPr>
+        <w:ind w:left="2880" w:hanging="360"/>
+      </w:pPr>
+      <w:rPr>
+        <w:rFonts w:ascii="Symbol" w:hAnsi="Symbol" w:hint="default"/>
+      </w:rPr>
+    </w:lvl>
+    <w:lvl w:ilvl="4" w:tplc="0C070003" w:tentative="1">
+      <w:start w:val="1"/>
+      <w:numFmt w:val="bullet"/>
+      <w:lvlText w:val="o"/>
+      <w:lvlJc w:val="left"/>
+      <w:pPr>
+        <w:ind w:left="3600" w:hanging="360"/>
+      </w:pPr>
+      <w:rPr>
+        <w:rFonts w:ascii="Courier New" w:hAnsi="Courier New" w:cs="Courier New" w:hint="default"/>
+      </w:rPr>
+    </w:lvl>
+    <w:lvl w:ilvl="5" w:tplc="0C070005" w:tentative="1">
+      <w:start w:val="1"/>
+      <w:numFmt w:val="bullet"/>
+      <w:lvlText w:val=""/>
+      <w:lvlJc w:val="left"/>
+      <w:pPr>
+        <w:ind w:left="4320" w:hanging="360"/>
+      </w:pPr>
+      <w:rPr>
+        <w:rFonts w:ascii="Wingdings" w:hAnsi="Wingdings" w:hint="default"/>
+      </w:rPr>
+    </w:lvl>
+    <w:lvl w:ilvl="6" w:tplc="0C070001" w:tentative="1">
+      <w:start w:val="1"/>
+      <w:numFmt w:val="bullet"/>
+      <w:lvlText w:val=""/>
+      <w:lvlJc w:val="left"/>
+      <w:pPr>
+        <w:ind w:left="5040" w:hanging="360"/>
+      </w:pPr>
+      <w:rPr>
+        <w:rFonts w:ascii="Symbol" w:hAnsi="Symbol" w:hint="default"/>
+      </w:rPr>
+    </w:lvl>
+    <w:lvl w:ilvl="7" w:tplc="0C070003" w:tentative="1">
+      <w:start w:val="1"/>
+      <w:numFmt w:val="bullet"/>
+      <w:lvlText w:val="o"/>
+      <w:lvlJc w:val="left"/>
+      <w:pPr>
+        <w:ind w:left="5760" w:hanging="360"/>
+      </w:pPr>
+      <w:rPr>
+        <w:rFonts w:ascii="Courier New" w:hAnsi="Courier New" w:cs="Courier New" w:hint="default"/>
+      </w:rPr>
+    </w:lvl>
+    <w:lvl w:ilvl="8" w:tplc="0C070005" w:tentative="1">
+      <w:start w:val="1"/>
+      <w:numFmt w:val="bullet"/>
+      <w:lvlText w:val=""/>
+      <w:lvlJc w:val="left"/>
+      <w:pPr>
+        <w:ind w:left="6480" w:hanging="360"/>
+      </w:pPr>
+      <w:rPr>
+        <w:rFonts w:ascii="Wingdings" w:hAnsi="Wingdings" w:hint="default"/>
+      </w:rPr>
+    </w:lvl>
+  </w:abstractNum>
+  <w:abstractNum w:abstractNumId="17" w15:restartNumberingAfterBreak="0">
     <w:nsid w:val="19086B01"/>
     <w:multiLevelType w:val="hybridMultilevel"/>
     <w:tmpl w:val="A9163AE0"/>
@@ -8944,7 +9490,7 @@
       </w:rPr>
     </w:lvl>
   </w:abstractNum>
-  <w:abstractNum w:abstractNumId="17" w15:restartNumberingAfterBreak="0">
+  <w:abstractNum w:abstractNumId="18" w15:restartNumberingAfterBreak="0">
     <w:nsid w:val="19354D5C"/>
     <w:multiLevelType w:val="multilevel"/>
     <w:tmpl w:val="0407001D"/>
@@ -9057,7 +9603,7 @@
       </w:pPr>
     </w:lvl>
   </w:abstractNum>
-  <w:abstractNum w:abstractNumId="18" w15:restartNumberingAfterBreak="0">
+  <w:abstractNum w:abstractNumId="19" w15:restartNumberingAfterBreak="0">
     <w:nsid w:val="1F0F3868"/>
     <w:multiLevelType w:val="singleLevel"/>
     <w:tmpl w:val="0407000F"/>
@@ -9074,7 +9620,7 @@
       </w:pPr>
     </w:lvl>
   </w:abstractNum>
-  <w:abstractNum w:abstractNumId="19" w15:restartNumberingAfterBreak="0">
+  <w:abstractNum w:abstractNumId="20" w15:restartNumberingAfterBreak="0">
     <w:nsid w:val="304B58F6"/>
     <w:multiLevelType w:val="singleLevel"/>
     <w:tmpl w:val="1AB4F454"/>
@@ -9096,7 +9642,7 @@
       </w:rPr>
     </w:lvl>
   </w:abstractNum>
-  <w:abstractNum w:abstractNumId="20" w15:restartNumberingAfterBreak="0">
+  <w:abstractNum w:abstractNumId="21" w15:restartNumberingAfterBreak="0">
     <w:nsid w:val="38CD4524"/>
     <w:multiLevelType w:val="singleLevel"/>
     <w:tmpl w:val="1AB4F454"/>
@@ -9118,7 +9664,7 @@
       </w:rPr>
     </w:lvl>
   </w:abstractNum>
-  <w:abstractNum w:abstractNumId="21" w15:restartNumberingAfterBreak="0">
+  <w:abstractNum w:abstractNumId="22" w15:restartNumberingAfterBreak="0">
     <w:nsid w:val="3F6F52A8"/>
     <w:multiLevelType w:val="singleLevel"/>
     <w:tmpl w:val="1AB4F454"/>
@@ -9140,7 +9686,7 @@
       </w:rPr>
     </w:lvl>
   </w:abstractNum>
-  <w:abstractNum w:abstractNumId="22" w15:restartNumberingAfterBreak="0">
+  <w:abstractNum w:abstractNumId="23" w15:restartNumberingAfterBreak="0">
     <w:nsid w:val="449A1693"/>
     <w:multiLevelType w:val="singleLevel"/>
     <w:tmpl w:val="0407000F"/>
@@ -9157,7 +9703,7 @@
       </w:pPr>
     </w:lvl>
   </w:abstractNum>
-  <w:abstractNum w:abstractNumId="23" w15:restartNumberingAfterBreak="0">
+  <w:abstractNum w:abstractNumId="24" w15:restartNumberingAfterBreak="0">
     <w:nsid w:val="46573E8C"/>
     <w:multiLevelType w:val="hybridMultilevel"/>
     <w:tmpl w:val="7FBA65B2"/>
@@ -9297,7 +9843,7 @@
       </w:rPr>
     </w:lvl>
   </w:abstractNum>
-  <w:abstractNum w:abstractNumId="24" w15:restartNumberingAfterBreak="0">
+  <w:abstractNum w:abstractNumId="25" w15:restartNumberingAfterBreak="0">
     <w:nsid w:val="4BA24A17"/>
     <w:multiLevelType w:val="singleLevel"/>
     <w:tmpl w:val="1AB4F454"/>
@@ -9319,7 +9865,7 @@
       </w:rPr>
     </w:lvl>
   </w:abstractNum>
-  <w:abstractNum w:abstractNumId="25" w15:restartNumberingAfterBreak="0">
+  <w:abstractNum w:abstractNumId="26" w15:restartNumberingAfterBreak="0">
     <w:nsid w:val="4FC92304"/>
     <w:multiLevelType w:val="hybridMultilevel"/>
     <w:tmpl w:val="380A2580"/>
@@ -9432,7 +9978,7 @@
       </w:rPr>
     </w:lvl>
   </w:abstractNum>
-  <w:abstractNum w:abstractNumId="26" w15:restartNumberingAfterBreak="0">
+  <w:abstractNum w:abstractNumId="27" w15:restartNumberingAfterBreak="0">
     <w:nsid w:val="50E76DDD"/>
     <w:multiLevelType w:val="hybridMultilevel"/>
     <w:tmpl w:val="0C78DA90"/>
@@ -9545,7 +10091,7 @@
       </w:rPr>
     </w:lvl>
   </w:abstractNum>
-  <w:abstractNum w:abstractNumId="27" w15:restartNumberingAfterBreak="0">
+  <w:abstractNum w:abstractNumId="28" w15:restartNumberingAfterBreak="0">
     <w:nsid w:val="51D8138F"/>
     <w:multiLevelType w:val="singleLevel"/>
     <w:tmpl w:val="1AB4F454"/>
@@ -9567,7 +10113,7 @@
       </w:rPr>
     </w:lvl>
   </w:abstractNum>
-  <w:abstractNum w:abstractNumId="28" w15:restartNumberingAfterBreak="0">
+  <w:abstractNum w:abstractNumId="29" w15:restartNumberingAfterBreak="0">
     <w:nsid w:val="534C481B"/>
     <w:multiLevelType w:val="hybridMultilevel"/>
     <w:tmpl w:val="0B64537E"/>
@@ -9680,7 +10226,7 @@
       </w:rPr>
     </w:lvl>
   </w:abstractNum>
-  <w:abstractNum w:abstractNumId="29" w15:restartNumberingAfterBreak="0">
+  <w:abstractNum w:abstractNumId="30" w15:restartNumberingAfterBreak="0">
     <w:nsid w:val="58016E5C"/>
     <w:multiLevelType w:val="hybridMultilevel"/>
     <w:tmpl w:val="3D4AA83E"/>
@@ -9793,7 +10339,7 @@
       </w:rPr>
     </w:lvl>
   </w:abstractNum>
-  <w:abstractNum w:abstractNumId="30" w15:restartNumberingAfterBreak="0">
+  <w:abstractNum w:abstractNumId="31" w15:restartNumberingAfterBreak="0">
     <w:nsid w:val="59945146"/>
     <w:multiLevelType w:val="singleLevel"/>
     <w:tmpl w:val="0407000F"/>
@@ -9810,7 +10356,7 @@
       </w:pPr>
     </w:lvl>
   </w:abstractNum>
-  <w:abstractNum w:abstractNumId="31" w15:restartNumberingAfterBreak="0">
+  <w:abstractNum w:abstractNumId="32" w15:restartNumberingAfterBreak="0">
     <w:nsid w:val="5A0A7C42"/>
     <w:multiLevelType w:val="hybridMultilevel"/>
     <w:tmpl w:val="A4EA57F0"/>
@@ -9950,7 +10496,7 @@
       </w:rPr>
     </w:lvl>
   </w:abstractNum>
-  <w:abstractNum w:abstractNumId="32" w15:restartNumberingAfterBreak="0">
+  <w:abstractNum w:abstractNumId="33" w15:restartNumberingAfterBreak="0">
     <w:nsid w:val="5B951FFE"/>
     <w:multiLevelType w:val="singleLevel"/>
     <w:tmpl w:val="1AB4F454"/>
@@ -9972,7 +10518,7 @@
       </w:rPr>
     </w:lvl>
   </w:abstractNum>
-  <w:abstractNum w:abstractNumId="33" w15:restartNumberingAfterBreak="0">
+  <w:abstractNum w:abstractNumId="34" w15:restartNumberingAfterBreak="0">
     <w:nsid w:val="62AE773C"/>
     <w:multiLevelType w:val="multilevel"/>
     <w:tmpl w:val="0407001D"/>
@@ -10085,7 +10631,7 @@
       </w:pPr>
     </w:lvl>
   </w:abstractNum>
-  <w:abstractNum w:abstractNumId="34" w15:restartNumberingAfterBreak="0">
+  <w:abstractNum w:abstractNumId="35" w15:restartNumberingAfterBreak="0">
     <w:nsid w:val="69801B71"/>
     <w:multiLevelType w:val="hybridMultilevel"/>
     <w:tmpl w:val="F1C80BE2"/>
@@ -10225,7 +10771,7 @@
       </w:rPr>
     </w:lvl>
   </w:abstractNum>
-  <w:abstractNum w:abstractNumId="35" w15:restartNumberingAfterBreak="0">
+  <w:abstractNum w:abstractNumId="36" w15:restartNumberingAfterBreak="0">
     <w:nsid w:val="6AA57A17"/>
     <w:multiLevelType w:val="singleLevel"/>
     <w:tmpl w:val="1AB4F454"/>
@@ -10247,7 +10793,7 @@
       </w:rPr>
     </w:lvl>
   </w:abstractNum>
-  <w:abstractNum w:abstractNumId="36" w15:restartNumberingAfterBreak="0">
+  <w:abstractNum w:abstractNumId="37" w15:restartNumberingAfterBreak="0">
     <w:nsid w:val="6C362613"/>
     <w:multiLevelType w:val="singleLevel"/>
     <w:tmpl w:val="0407000F"/>
@@ -10264,7 +10810,7 @@
       </w:pPr>
     </w:lvl>
   </w:abstractNum>
-  <w:abstractNum w:abstractNumId="37" w15:restartNumberingAfterBreak="0">
+  <w:abstractNum w:abstractNumId="38" w15:restartNumberingAfterBreak="0">
     <w:nsid w:val="70DF772D"/>
     <w:multiLevelType w:val="singleLevel"/>
     <w:tmpl w:val="0407000F"/>
@@ -10281,7 +10827,7 @@
       </w:pPr>
     </w:lvl>
   </w:abstractNum>
-  <w:abstractNum w:abstractNumId="38" w15:restartNumberingAfterBreak="0">
+  <w:abstractNum w:abstractNumId="39" w15:restartNumberingAfterBreak="0">
     <w:nsid w:val="74996AA8"/>
     <w:multiLevelType w:val="hybridMultilevel"/>
     <w:tmpl w:val="206ACA3C"/>
@@ -10421,7 +10967,7 @@
       </w:rPr>
     </w:lvl>
   </w:abstractNum>
-  <w:abstractNum w:abstractNumId="39" w15:restartNumberingAfterBreak="0">
+  <w:abstractNum w:abstractNumId="40" w15:restartNumberingAfterBreak="0">
     <w:nsid w:val="75411D43"/>
     <w:multiLevelType w:val="singleLevel"/>
     <w:tmpl w:val="1AB4F454"/>
@@ -10443,7 +10989,7 @@
       </w:rPr>
     </w:lvl>
   </w:abstractNum>
-  <w:abstractNum w:abstractNumId="40" w15:restartNumberingAfterBreak="0">
+  <w:abstractNum w:abstractNumId="41" w15:restartNumberingAfterBreak="0">
     <w:nsid w:val="77803F93"/>
     <w:multiLevelType w:val="hybridMultilevel"/>
     <w:tmpl w:val="5994E35E"/>
@@ -10583,7 +11129,7 @@
       </w:rPr>
     </w:lvl>
   </w:abstractNum>
-  <w:abstractNum w:abstractNumId="41" w15:restartNumberingAfterBreak="0">
+  <w:abstractNum w:abstractNumId="42" w15:restartNumberingAfterBreak="0">
     <w:nsid w:val="78B33B6C"/>
     <w:multiLevelType w:val="singleLevel"/>
     <w:tmpl w:val="1AB4F454"/>
@@ -10605,7 +11151,7 @@
       </w:rPr>
     </w:lvl>
   </w:abstractNum>
-  <w:abstractNum w:abstractNumId="42" w15:restartNumberingAfterBreak="0">
+  <w:abstractNum w:abstractNumId="43" w15:restartNumberingAfterBreak="0">
     <w:nsid w:val="79ED393C"/>
     <w:multiLevelType w:val="hybridMultilevel"/>
     <w:tmpl w:val="B77CC908"/>
@@ -10745,7 +11291,7 @@
       </w:rPr>
     </w:lvl>
   </w:abstractNum>
-  <w:abstractNum w:abstractNumId="43" w15:restartNumberingAfterBreak="0">
+  <w:abstractNum w:abstractNumId="44" w15:restartNumberingAfterBreak="0">
     <w:nsid w:val="7D8A6FE6"/>
     <w:multiLevelType w:val="multilevel"/>
     <w:tmpl w:val="F5123CA6"/>
@@ -10867,7 +11413,7 @@
       </w:pPr>
     </w:lvl>
   </w:abstractNum>
-  <w:abstractNum w:abstractNumId="44" w15:restartNumberingAfterBreak="0">
+  <w:abstractNum w:abstractNumId="45" w15:restartNumberingAfterBreak="0">
     <w:nsid w:val="7E1F2E39"/>
     <w:multiLevelType w:val="hybridMultilevel"/>
     <w:tmpl w:val="0666EDEE"/>
@@ -10981,7 +11527,7 @@
     </w:lvl>
   </w:abstractNum>
   <w:num w:numId="1">
-    <w:abstractNumId w:val="43"/>
+    <w:abstractNumId w:val="44"/>
   </w:num>
   <w:num w:numId="2">
     <w:abstractNumId w:val="6"/>
@@ -11014,106 +11560,109 @@
     <w:abstractNumId w:val="0"/>
   </w:num>
   <w:num w:numId="12">
-    <w:abstractNumId w:val="41"/>
+    <w:abstractNumId w:val="42"/>
   </w:num>
   <w:num w:numId="13">
-    <w:abstractNumId w:val="39"/>
+    <w:abstractNumId w:val="40"/>
   </w:num>
   <w:num w:numId="14">
-    <w:abstractNumId w:val="24"/>
+    <w:abstractNumId w:val="25"/>
   </w:num>
   <w:num w:numId="15">
-    <w:abstractNumId w:val="18"/>
+    <w:abstractNumId w:val="19"/>
   </w:num>
   <w:num w:numId="16">
-    <w:abstractNumId w:val="19"/>
+    <w:abstractNumId w:val="20"/>
   </w:num>
   <w:num w:numId="17">
     <w:abstractNumId w:val="15"/>
   </w:num>
   <w:num w:numId="18">
-    <w:abstractNumId w:val="35"/>
+    <w:abstractNumId w:val="36"/>
   </w:num>
   <w:num w:numId="19">
-    <w:abstractNumId w:val="33"/>
+    <w:abstractNumId w:val="34"/>
   </w:num>
   <w:num w:numId="20">
-    <w:abstractNumId w:val="17"/>
+    <w:abstractNumId w:val="18"/>
   </w:num>
   <w:num w:numId="21">
     <w:abstractNumId w:val="13"/>
   </w:num>
   <w:num w:numId="22">
-    <w:abstractNumId w:val="30"/>
+    <w:abstractNumId w:val="31"/>
   </w:num>
   <w:num w:numId="23">
+    <w:abstractNumId w:val="38"/>
+  </w:num>
+  <w:num w:numId="24">
     <w:abstractNumId w:val="37"/>
   </w:num>
-  <w:num w:numId="24">
-    <w:abstractNumId w:val="36"/>
-  </w:num>
   <w:num w:numId="25">
-    <w:abstractNumId w:val="20"/>
+    <w:abstractNumId w:val="21"/>
   </w:num>
   <w:num w:numId="26">
-    <w:abstractNumId w:val="22"/>
+    <w:abstractNumId w:val="23"/>
   </w:num>
   <w:num w:numId="27">
     <w:abstractNumId w:val="11"/>
   </w:num>
   <w:num w:numId="28">
-    <w:abstractNumId w:val="21"/>
+    <w:abstractNumId w:val="22"/>
   </w:num>
   <w:num w:numId="29">
+    <w:abstractNumId w:val="33"/>
+  </w:num>
+  <w:num w:numId="30">
+    <w:abstractNumId w:val="28"/>
+  </w:num>
+  <w:num w:numId="31">
+    <w:abstractNumId w:val="30"/>
+  </w:num>
+  <w:num w:numId="32">
+    <w:abstractNumId w:val="24"/>
+  </w:num>
+  <w:num w:numId="33">
     <w:abstractNumId w:val="32"/>
   </w:num>
-  <w:num w:numId="30">
-    <w:abstractNumId w:val="27"/>
-  </w:num>
-  <w:num w:numId="31">
-    <w:abstractNumId w:val="29"/>
-  </w:num>
-  <w:num w:numId="32">
-    <w:abstractNumId w:val="23"/>
-  </w:num>
-  <w:num w:numId="33">
-    <w:abstractNumId w:val="31"/>
-  </w:num>
   <w:num w:numId="34">
-    <w:abstractNumId w:val="40"/>
+    <w:abstractNumId w:val="41"/>
   </w:num>
   <w:num w:numId="35">
-    <w:abstractNumId w:val="34"/>
+    <w:abstractNumId w:val="35"/>
   </w:num>
   <w:num w:numId="36">
     <w:abstractNumId w:val="14"/>
   </w:num>
   <w:num w:numId="37">
-    <w:abstractNumId w:val="16"/>
+    <w:abstractNumId w:val="17"/>
   </w:num>
   <w:num w:numId="38">
     <w:abstractNumId w:val="10"/>
   </w:num>
   <w:num w:numId="39">
-    <w:abstractNumId w:val="42"/>
+    <w:abstractNumId w:val="43"/>
   </w:num>
   <w:num w:numId="40">
-    <w:abstractNumId w:val="38"/>
+    <w:abstractNumId w:val="39"/>
   </w:num>
   <w:num w:numId="41">
-    <w:abstractNumId w:val="44"/>
+    <w:abstractNumId w:val="45"/>
   </w:num>
   <w:num w:numId="42">
-    <w:abstractNumId w:val="26"/>
+    <w:abstractNumId w:val="27"/>
   </w:num>
   <w:num w:numId="43">
     <w:abstractNumId w:val="12"/>
   </w:num>
   <w:num w:numId="44">
-    <w:abstractNumId w:val="28"/>
+    <w:abstractNumId w:val="29"/>
   </w:num>
   <w:num w:numId="45">
-    <w:abstractNumId w:val="25"/>
+    <w:abstractNumId w:val="26"/>
+  </w:num>
+  <w:num w:numId="46">
+    <w:abstractNumId w:val="16"/>
   </w:num>
   <w:numIdMacAtCleanup w:val="30"/>
 </w:numbering>
@@ -12950,7 +13499,7 @@
 </file>
 
 <file path=customXml/itemProps1.xml><?xml version="1.0" encoding="utf-8"?>
-<ds:datastoreItem xmlns:ds="http://schemas.openxmlformats.org/officeDocument/2006/customXml" ds:itemID="{53F7062B-5B5B-42A9-9D0F-E5C4A5DA4177}">
+<ds:datastoreItem xmlns:ds="http://schemas.openxmlformats.org/officeDocument/2006/customXml" ds:itemID="{D6BF1719-9268-412A-80A7-1ECB273650CB}">
   <ds:schemaRefs>
     <ds:schemaRef ds:uri="http://schemas.openxmlformats.org/officeDocument/2006/bibliography"/>
   </ds:schemaRefs>

</xml_diff>

<commit_message>
Structure logos Update requirements specification (version 2)
</commit_message>
<xml_diff>
--- a/Documentation/ProjectDocumentation/RequirementsSpecification_arial.docx
+++ b/Documentation/ProjectDocumentation/RequirementsSpecification_arial.docx
@@ -19,7 +19,7 @@
           <w:lang w:val="de-AT" w:eastAsia="de-AT"/>
         </w:rPr>
         <w:drawing>
-          <wp:anchor distT="0" distB="0" distL="114300" distR="114300" simplePos="0" relativeHeight="251658240" behindDoc="0" locked="0" layoutInCell="1" allowOverlap="1">
+          <wp:anchor distT="0" distB="0" distL="114300" distR="114300" simplePos="0" relativeHeight="251655168" behindDoc="0" locked="0" layoutInCell="1" allowOverlap="1">
             <wp:simplePos x="0" y="0"/>
             <wp:positionH relativeFrom="margin">
               <wp:align>center</wp:align>
@@ -89,7 +89,7 @@
         <mc:AlternateContent>
           <mc:Choice Requires="wps">
             <w:drawing>
-              <wp:anchor distT="0" distB="0" distL="114300" distR="114300" simplePos="0" relativeHeight="251657216" behindDoc="0" locked="0" layoutInCell="1" allowOverlap="1" wp14:anchorId="68A25106" wp14:editId="360B4CB7">
+              <wp:anchor distT="0" distB="0" distL="114300" distR="114300" simplePos="0" relativeHeight="251653120" behindDoc="0" locked="0" layoutInCell="1" allowOverlap="1" wp14:anchorId="68A25106" wp14:editId="360B4CB7">
                 <wp:simplePos x="0" y="0"/>
                 <wp:positionH relativeFrom="margin">
                   <wp:align>center</wp:align>
@@ -153,31 +153,13 @@
                                 <w:sz w:val="36"/>
                               </w:rPr>
                             </w:pPr>
-                            <w:proofErr w:type="spellStart"/>
                             <w:r>
                               <w:rPr>
                                 <w:b/>
                                 <w:sz w:val="36"/>
                               </w:rPr>
-                              <w:t>Requirements</w:t>
+                              <w:t>Requirements Specification</w:t>
                             </w:r>
-                            <w:proofErr w:type="spellEnd"/>
-                            <w:r>
-                              <w:rPr>
-                                <w:b/>
-                                <w:sz w:val="36"/>
-                              </w:rPr>
-                              <w:t xml:space="preserve"> </w:t>
-                            </w:r>
-                            <w:proofErr w:type="spellStart"/>
-                            <w:r>
-                              <w:rPr>
-                                <w:b/>
-                                <w:sz w:val="36"/>
-                              </w:rPr>
-                              <w:t>Specification</w:t>
-                            </w:r>
-                            <w:proofErr w:type="spellEnd"/>
                           </w:p>
                           <w:p>
                             <w:pPr>
@@ -217,7 +199,7 @@
                 <v:stroke joinstyle="miter"/>
                 <v:path gradientshapeok="t" o:connecttype="rect"/>
               </v:shapetype>
-              <v:shape id="Textfeld 9" o:spid="_x0000_s1026" type="#_x0000_t202" style="position:absolute;left:0;text-align:left;margin-left:0;margin-top:325.65pt;width:425.15pt;height:341.75pt;z-index:251657216;visibility:visible;mso-wrap-style:square;mso-width-percent:0;mso-height-percent:0;mso-wrap-distance-left:9pt;mso-wrap-distance-top:0;mso-wrap-distance-right:9pt;mso-wrap-distance-bottom:0;mso-position-horizontal:center;mso-position-horizontal-relative:margin;mso-position-vertical:absolute;mso-position-vertical-relative:margin;mso-width-percent:0;mso-height-percent:0;mso-width-relative:margin;mso-height-relative:margin;v-text-anchor:bottom" o:gfxdata="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" filled="f" stroked="f">
+              <v:shape id="Textfeld 9" o:spid="_x0000_s1026" type="#_x0000_t202" style="position:absolute;left:0;text-align:left;margin-left:0;margin-top:325.65pt;width:425.15pt;height:341.75pt;z-index:251653120;visibility:visible;mso-wrap-style:square;mso-width-percent:0;mso-height-percent:0;mso-wrap-distance-left:9pt;mso-wrap-distance-top:0;mso-wrap-distance-right:9pt;mso-wrap-distance-bottom:0;mso-position-horizontal:center;mso-position-horizontal-relative:margin;mso-position-vertical:absolute;mso-position-vertical-relative:margin;mso-width-percent:0;mso-height-percent:0;mso-width-relative:margin;mso-height-relative:margin;v-text-anchor:bottom" o:gfxdata="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" filled="f" stroked="f">
                 <v:textbox inset="0,0,0,0">
                   <w:txbxContent>
                     <w:p>
@@ -229,31 +211,13 @@
                           <w:sz w:val="36"/>
                         </w:rPr>
                       </w:pPr>
-                      <w:proofErr w:type="spellStart"/>
                       <w:r>
                         <w:rPr>
                           <w:b/>
                           <w:sz w:val="36"/>
                         </w:rPr>
-                        <w:t>Requirements</w:t>
+                        <w:t>Requirements Specification</w:t>
                       </w:r>
-                      <w:proofErr w:type="spellEnd"/>
-                      <w:r>
-                        <w:rPr>
-                          <w:b/>
-                          <w:sz w:val="36"/>
-                        </w:rPr>
-                        <w:t xml:space="preserve"> </w:t>
-                      </w:r>
-                      <w:proofErr w:type="spellStart"/>
-                      <w:r>
-                        <w:rPr>
-                          <w:b/>
-                          <w:sz w:val="36"/>
-                        </w:rPr>
-                        <w:t>Specification</w:t>
-                      </w:r>
-                      <w:proofErr w:type="spellEnd"/>
                     </w:p>
                     <w:p>
                       <w:pPr>
@@ -286,7 +250,7 @@
         <mc:AlternateContent>
           <mc:Choice Requires="wps">
             <w:drawing>
-              <wp:anchor distT="0" distB="0" distL="114300" distR="114300" simplePos="0" relativeHeight="251654144" behindDoc="0" locked="0" layoutInCell="1" allowOverlap="1" wp14:anchorId="6A8AD3C8" wp14:editId="6AEB8E8C">
+              <wp:anchor distT="0" distB="0" distL="114300" distR="114300" simplePos="0" relativeHeight="251652096" behindDoc="0" locked="0" layoutInCell="1" allowOverlap="1" wp14:anchorId="6A8AD3C8" wp14:editId="6AEB8E8C">
                 <wp:simplePos x="0" y="0"/>
                 <wp:positionH relativeFrom="margin">
                   <wp:align>center</wp:align>
@@ -352,7 +316,6 @@
                             </w:pPr>
                             <w:bookmarkStart w:id="3" w:name="_Hlk482958015"/>
                             <w:bookmarkEnd w:id="3"/>
-                            <w:proofErr w:type="spellStart"/>
                             <w:r>
                               <w:rPr>
                                 <w:sz w:val="96"/>
@@ -360,7 +323,6 @@
                               </w:rPr>
                               <w:t>Archivist</w:t>
                             </w:r>
-                            <w:proofErr w:type="spellEnd"/>
                           </w:p>
                           <w:p>
                             <w:pPr>
@@ -410,7 +372,7 @@
           </mc:Choice>
           <mc:Fallback>
             <w:pict>
-              <v:shape w14:anchorId="6A8AD3C8" id="Textfeld 1" o:spid="_x0000_s1027" type="#_x0000_t202" style="position:absolute;left:0;text-align:left;margin-left:0;margin-top:85.85pt;width:424.6pt;height:189.8pt;z-index:251654144;visibility:visible;mso-wrap-style:square;mso-width-percent:0;mso-height-percent:0;mso-wrap-distance-left:9pt;mso-wrap-distance-top:0;mso-wrap-distance-right:9pt;mso-wrap-distance-bottom:0;mso-position-horizontal:center;mso-position-horizontal-relative:margin;mso-position-vertical:absolute;mso-position-vertical-relative:margin;mso-width-percent:0;mso-height-percent:0;mso-width-relative:margin;mso-height-relative:margin;v-text-anchor:middle" o:gfxdata="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" filled="f" stroked="f">
+              <v:shape w14:anchorId="6A8AD3C8" id="Textfeld 1" o:spid="_x0000_s1027" type="#_x0000_t202" style="position:absolute;left:0;text-align:left;margin-left:0;margin-top:85.85pt;width:424.6pt;height:189.8pt;z-index:251652096;visibility:visible;mso-wrap-style:square;mso-width-percent:0;mso-height-percent:0;mso-wrap-distance-left:9pt;mso-wrap-distance-top:0;mso-wrap-distance-right:9pt;mso-wrap-distance-bottom:0;mso-position-horizontal:center;mso-position-horizontal-relative:margin;mso-position-vertical:absolute;mso-position-vertical-relative:margin;mso-width-percent:0;mso-height-percent:0;mso-width-relative:margin;mso-height-relative:margin;v-text-anchor:middle" o:gfxdata="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" filled="f" stroked="f">
                 <v:textbox inset="0,0,0,0">
                   <w:txbxContent>
                     <w:p>
@@ -424,7 +386,6 @@
                       </w:pPr>
                       <w:bookmarkStart w:id="4" w:name="_Hlk482958015"/>
                       <w:bookmarkEnd w:id="4"/>
-                      <w:proofErr w:type="spellStart"/>
                       <w:r>
                         <w:rPr>
                           <w:sz w:val="96"/>
@@ -432,7 +393,6 @@
                         </w:rPr>
                         <w:t>Archivist</w:t>
                       </w:r>
-                      <w:proofErr w:type="spellEnd"/>
                     </w:p>
                     <w:p>
                       <w:pPr>
@@ -480,7 +440,7 @@
           <w:numId w:val="0"/>
         </w:numPr>
       </w:pPr>
-      <w:bookmarkStart w:id="5" w:name="_Toc483735743"/>
+      <w:bookmarkStart w:id="5" w:name="_Toc483750563"/>
       <w:r>
         <w:lastRenderedPageBreak/>
         <w:t>Inhaltsverzeichnis</w:t>
@@ -516,7 +476,7 @@
         <w:fldChar w:fldCharType="begin"/>
       </w:r>
       <w:r>
-        <w:instrText xml:space="preserve"> PAGEREF _Toc483735743 \h </w:instrText>
+        <w:instrText xml:space="preserve"> PAGEREF _Toc483750563 \h </w:instrText>
       </w:r>
       <w:r>
         <w:fldChar w:fldCharType="separate"/>
@@ -560,7 +520,7 @@
         <w:fldChar w:fldCharType="begin"/>
       </w:r>
       <w:r>
-        <w:instrText xml:space="preserve"> PAGEREF _Toc483735744 \h </w:instrText>
+        <w:instrText xml:space="preserve"> PAGEREF _Toc483750564 \h </w:instrText>
       </w:r>
       <w:r>
         <w:fldChar w:fldCharType="separate"/>
@@ -602,7 +562,7 @@
         <w:fldChar w:fldCharType="begin"/>
       </w:r>
       <w:r>
-        <w:instrText xml:space="preserve"> PAGEREF _Toc483735745 \h </w:instrText>
+        <w:instrText xml:space="preserve"> PAGEREF _Toc483750565 \h </w:instrText>
       </w:r>
       <w:r>
         <w:fldChar w:fldCharType="separate"/>
@@ -644,7 +604,7 @@
         <w:fldChar w:fldCharType="begin"/>
       </w:r>
       <w:r>
-        <w:instrText xml:space="preserve"> PAGEREF _Toc483735746 \h </w:instrText>
+        <w:instrText xml:space="preserve"> PAGEREF _Toc483750566 \h </w:instrText>
       </w:r>
       <w:r>
         <w:fldChar w:fldCharType="separate"/>
@@ -686,7 +646,7 @@
         <w:fldChar w:fldCharType="begin"/>
       </w:r>
       <w:r>
-        <w:instrText xml:space="preserve"> PAGEREF _Toc483735747 \h </w:instrText>
+        <w:instrText xml:space="preserve"> PAGEREF _Toc483750567 \h </w:instrText>
       </w:r>
       <w:r>
         <w:fldChar w:fldCharType="separate"/>
@@ -728,7 +688,7 @@
         <w:fldChar w:fldCharType="begin"/>
       </w:r>
       <w:r>
-        <w:instrText xml:space="preserve"> PAGEREF _Toc483735748 \h </w:instrText>
+        <w:instrText xml:space="preserve"> PAGEREF _Toc483750568 \h </w:instrText>
       </w:r>
       <w:r>
         <w:fldChar w:fldCharType="separate"/>
@@ -770,7 +730,7 @@
         <w:fldChar w:fldCharType="begin"/>
       </w:r>
       <w:r>
-        <w:instrText xml:space="preserve"> PAGEREF _Toc483735749 \h </w:instrText>
+        <w:instrText xml:space="preserve"> PAGEREF _Toc483750569 \h </w:instrText>
       </w:r>
       <w:r>
         <w:fldChar w:fldCharType="separate"/>
@@ -814,7 +774,7 @@
         <w:fldChar w:fldCharType="begin"/>
       </w:r>
       <w:r>
-        <w:instrText xml:space="preserve"> PAGEREF _Toc483735750 \h </w:instrText>
+        <w:instrText xml:space="preserve"> PAGEREF _Toc483750570 \h </w:instrText>
       </w:r>
       <w:r>
         <w:fldChar w:fldCharType="separate"/>
@@ -856,7 +816,7 @@
         <w:fldChar w:fldCharType="begin"/>
       </w:r>
       <w:r>
-        <w:instrText xml:space="preserve"> PAGEREF _Toc483735751 \h </w:instrText>
+        <w:instrText xml:space="preserve"> PAGEREF _Toc483750571 \h </w:instrText>
       </w:r>
       <w:r>
         <w:fldChar w:fldCharType="separate"/>
@@ -898,7 +858,7 @@
         <w:fldChar w:fldCharType="begin"/>
       </w:r>
       <w:r>
-        <w:instrText xml:space="preserve"> PAGEREF _Toc483735752 \h </w:instrText>
+        <w:instrText xml:space="preserve"> PAGEREF _Toc483750572 \h </w:instrText>
       </w:r>
       <w:r>
         <w:fldChar w:fldCharType="separate"/>
@@ -940,7 +900,7 @@
         <w:fldChar w:fldCharType="begin"/>
       </w:r>
       <w:r>
-        <w:instrText xml:space="preserve"> PAGEREF _Toc483735753 \h </w:instrText>
+        <w:instrText xml:space="preserve"> PAGEREF _Toc483750573 \h </w:instrText>
       </w:r>
       <w:r>
         <w:fldChar w:fldCharType="separate"/>
@@ -982,7 +942,7 @@
         <w:fldChar w:fldCharType="begin"/>
       </w:r>
       <w:r>
-        <w:instrText xml:space="preserve"> PAGEREF _Toc483735754 \h </w:instrText>
+        <w:instrText xml:space="preserve"> PAGEREF _Toc483750574 \h </w:instrText>
       </w:r>
       <w:r>
         <w:fldChar w:fldCharType="separate"/>
@@ -1024,7 +984,7 @@
         <w:fldChar w:fldCharType="begin"/>
       </w:r>
       <w:r>
-        <w:instrText xml:space="preserve"> PAGEREF _Toc483735755 \h </w:instrText>
+        <w:instrText xml:space="preserve"> PAGEREF _Toc483750575 \h </w:instrText>
       </w:r>
       <w:r>
         <w:fldChar w:fldCharType="separate"/>
@@ -1066,7 +1026,7 @@
         <w:fldChar w:fldCharType="begin"/>
       </w:r>
       <w:r>
-        <w:instrText xml:space="preserve"> PAGEREF _Toc483735756 \h </w:instrText>
+        <w:instrText xml:space="preserve"> PAGEREF _Toc483750576 \h </w:instrText>
       </w:r>
       <w:r>
         <w:fldChar w:fldCharType="separate"/>
@@ -1108,7 +1068,7 @@
         <w:fldChar w:fldCharType="begin"/>
       </w:r>
       <w:r>
-        <w:instrText xml:space="preserve"> PAGEREF _Toc483735757 \h </w:instrText>
+        <w:instrText xml:space="preserve"> PAGEREF _Toc483750577 \h </w:instrText>
       </w:r>
       <w:r>
         <w:fldChar w:fldCharType="separate"/>
@@ -1150,7 +1110,7 @@
         <w:fldChar w:fldCharType="begin"/>
       </w:r>
       <w:r>
-        <w:instrText xml:space="preserve"> PAGEREF _Toc483735758 \h </w:instrText>
+        <w:instrText xml:space="preserve"> PAGEREF _Toc483750578 \h </w:instrText>
       </w:r>
       <w:r>
         <w:fldChar w:fldCharType="separate"/>
@@ -1194,7 +1154,7 @@
         <w:fldChar w:fldCharType="begin"/>
       </w:r>
       <w:r>
-        <w:instrText xml:space="preserve"> PAGEREF _Toc483735759 \h </w:instrText>
+        <w:instrText xml:space="preserve"> PAGEREF _Toc483750579 \h </w:instrText>
       </w:r>
       <w:r>
         <w:fldChar w:fldCharType="separate"/>
@@ -1236,7 +1196,7 @@
         <w:fldChar w:fldCharType="begin"/>
       </w:r>
       <w:r>
-        <w:instrText xml:space="preserve"> PAGEREF _Toc483735760 \h </w:instrText>
+        <w:instrText xml:space="preserve"> PAGEREF _Toc483750580 \h </w:instrText>
       </w:r>
       <w:r>
         <w:fldChar w:fldCharType="separate"/>
@@ -1278,7 +1238,7 @@
         <w:fldChar w:fldCharType="begin"/>
       </w:r>
       <w:r>
-        <w:instrText xml:space="preserve"> PAGEREF _Toc483735761 \h </w:instrText>
+        <w:instrText xml:space="preserve"> PAGEREF _Toc483750581 \h </w:instrText>
       </w:r>
       <w:r>
         <w:fldChar w:fldCharType="separate"/>
@@ -1320,7 +1280,7 @@
         <w:fldChar w:fldCharType="begin"/>
       </w:r>
       <w:r>
-        <w:instrText xml:space="preserve"> PAGEREF _Toc483735762 \h </w:instrText>
+        <w:instrText xml:space="preserve"> PAGEREF _Toc483750582 \h </w:instrText>
       </w:r>
       <w:r>
         <w:fldChar w:fldCharType="separate"/>
@@ -1362,7 +1322,7 @@
         <w:fldChar w:fldCharType="begin"/>
       </w:r>
       <w:r>
-        <w:instrText xml:space="preserve"> PAGEREF _Toc483735763 \h </w:instrText>
+        <w:instrText xml:space="preserve"> PAGEREF _Toc483750583 \h </w:instrText>
       </w:r>
       <w:r>
         <w:fldChar w:fldCharType="separate"/>
@@ -1404,7 +1364,7 @@
         <w:fldChar w:fldCharType="begin"/>
       </w:r>
       <w:r>
-        <w:instrText xml:space="preserve"> PAGEREF _Toc483735764 \h </w:instrText>
+        <w:instrText xml:space="preserve"> PAGEREF _Toc483750584 \h </w:instrText>
       </w:r>
       <w:r>
         <w:fldChar w:fldCharType="separate"/>
@@ -1448,7 +1408,7 @@
         <w:fldChar w:fldCharType="begin"/>
       </w:r>
       <w:r>
-        <w:instrText xml:space="preserve"> PAGEREF _Toc483735765 \h </w:instrText>
+        <w:instrText xml:space="preserve"> PAGEREF _Toc483750585 \h </w:instrText>
       </w:r>
       <w:r>
         <w:fldChar w:fldCharType="separate"/>
@@ -1490,7 +1450,7 @@
         <w:fldChar w:fldCharType="begin"/>
       </w:r>
       <w:r>
-        <w:instrText xml:space="preserve"> PAGEREF _Toc483735766 \h </w:instrText>
+        <w:instrText xml:space="preserve"> PAGEREF _Toc483750586 \h </w:instrText>
       </w:r>
       <w:r>
         <w:fldChar w:fldCharType="separate"/>
@@ -1532,7 +1492,7 @@
         <w:fldChar w:fldCharType="begin"/>
       </w:r>
       <w:r>
-        <w:instrText xml:space="preserve"> PAGEREF _Toc483735767 \h </w:instrText>
+        <w:instrText xml:space="preserve"> PAGEREF _Toc483750587 \h </w:instrText>
       </w:r>
       <w:r>
         <w:fldChar w:fldCharType="separate"/>
@@ -1574,7 +1534,7 @@
         <w:fldChar w:fldCharType="begin"/>
       </w:r>
       <w:r>
-        <w:instrText xml:space="preserve"> PAGEREF _Toc483735768 \h </w:instrText>
+        <w:instrText xml:space="preserve"> PAGEREF _Toc483750588 \h </w:instrText>
       </w:r>
       <w:r>
         <w:fldChar w:fldCharType="separate"/>
@@ -1616,7 +1576,7 @@
         <w:fldChar w:fldCharType="begin"/>
       </w:r>
       <w:r>
-        <w:instrText xml:space="preserve"> PAGEREF _Toc483735769 \h </w:instrText>
+        <w:instrText xml:space="preserve"> PAGEREF _Toc483750589 \h </w:instrText>
       </w:r>
       <w:r>
         <w:fldChar w:fldCharType="separate"/>
@@ -1658,7 +1618,7 @@
         <w:fldChar w:fldCharType="begin"/>
       </w:r>
       <w:r>
-        <w:instrText xml:space="preserve"> PAGEREF _Toc483735770 \h </w:instrText>
+        <w:instrText xml:space="preserve"> PAGEREF _Toc483750590 \h </w:instrText>
       </w:r>
       <w:r>
         <w:fldChar w:fldCharType="separate"/>
@@ -1700,7 +1660,7 @@
         <w:fldChar w:fldCharType="begin"/>
       </w:r>
       <w:r>
-        <w:instrText xml:space="preserve"> PAGEREF _Toc483735771 \h </w:instrText>
+        <w:instrText xml:space="preserve"> PAGEREF _Toc483750591 \h </w:instrText>
       </w:r>
       <w:r>
         <w:fldChar w:fldCharType="separate"/>
@@ -1744,7 +1704,7 @@
         <w:fldChar w:fldCharType="begin"/>
       </w:r>
       <w:r>
-        <w:instrText xml:space="preserve"> PAGEREF _Toc483735772 \h </w:instrText>
+        <w:instrText xml:space="preserve"> PAGEREF _Toc483750592 \h </w:instrText>
       </w:r>
       <w:r>
         <w:fldChar w:fldCharType="separate"/>
@@ -1775,7 +1735,7 @@
       <w:pPr>
         <w:pStyle w:val="berschrift1"/>
       </w:pPr>
-      <w:bookmarkStart w:id="6" w:name="_Toc483735744"/>
+      <w:bookmarkStart w:id="6" w:name="_Toc483750564"/>
       <w:r>
         <w:lastRenderedPageBreak/>
         <w:t>Einleitung</w:t>
@@ -1786,7 +1746,7 @@
       <w:pPr>
         <w:pStyle w:val="berschrift2"/>
       </w:pPr>
-      <w:bookmarkStart w:id="7" w:name="_Toc483735745"/>
+      <w:bookmarkStart w:id="7" w:name="_Toc483750565"/>
       <w:r>
         <w:t>Zweck des Dokuments</w:t>
       </w:r>
@@ -1796,7 +1756,7 @@
       <w:pPr>
         <w:pStyle w:val="berschrift2"/>
       </w:pPr>
-      <w:bookmarkStart w:id="8" w:name="_Toc483735746"/>
+      <w:bookmarkStart w:id="8" w:name="_Toc483750566"/>
       <w:r>
         <w:t>Gültigkeit des Dokuments</w:t>
       </w:r>
@@ -1810,22 +1770,14 @@
         <w:t>g</w:t>
       </w:r>
       <w:r>
-        <w:t xml:space="preserve">esamte Projekt </w:t>
-      </w:r>
-      <w:proofErr w:type="spellStart"/>
-      <w:r>
-        <w:t>Archivist</w:t>
-      </w:r>
-      <w:proofErr w:type="spellEnd"/>
-      <w:r>
-        <w:t xml:space="preserve"> (Version 1) gültig (eventuell wird das Projekt in späteren Semester erweitert, bzw. fortgeführt). Es setzt auf kein bestehendes Pflichtenheft auf. Für Änderungen ist das Projektteam (Paul Schmutz, Boris Fuchs) zuständig.</w:t>
+        <w:t>esamte Projekt Archivist (Version 1) gültig (eventuell wird das Projekt in späteren Semester erweitert, bzw. fortgeführt). Es setzt auf kein bestehendes Pflichtenheft auf. Für Änderungen ist das Projektteam (Paul Schmutz, Boris Fuchs) zuständig.</w:t>
       </w:r>
     </w:p>
     <w:p>
       <w:pPr>
         <w:pStyle w:val="berschrift2"/>
       </w:pPr>
-      <w:bookmarkStart w:id="9" w:name="_Toc483735747"/>
+      <w:bookmarkStart w:id="9" w:name="_Toc483750567"/>
       <w:r>
         <w:t>Begriffsbestimmungen und Abkürzungen</w:t>
       </w:r>
@@ -1905,15 +1857,7 @@
           </w:tcPr>
           <w:p>
             <w:r>
-              <w:t xml:space="preserve">American Standard Code </w:t>
-            </w:r>
-            <w:proofErr w:type="spellStart"/>
-            <w:r>
-              <w:t>for</w:t>
-            </w:r>
-            <w:proofErr w:type="spellEnd"/>
-            <w:r>
-              <w:t xml:space="preserve"> Information Interchange; </w:t>
+              <w:t xml:space="preserve">American Standard Code for Information Interchange; </w:t>
             </w:r>
             <w:r>
               <w:t>7-Bit Zeichencodierung, Grundlage für spätere Codierungen mit mehr Bits</w:t>
@@ -2236,15 +2180,7 @@
           </w:tcPr>
           <w:p>
             <w:r>
-              <w:t xml:space="preserve">Java </w:t>
-            </w:r>
-            <w:proofErr w:type="spellStart"/>
-            <w:r>
-              <w:t>Persistence</w:t>
-            </w:r>
-            <w:proofErr w:type="spellEnd"/>
-            <w:r>
-              <w:t xml:space="preserve"> API; Schnittstelle für Java-Anwendungen zur Übertragung von Datenbankeinträgen; dient zum ORM</w:t>
+              <w:t>Java Persistence API; Schnittstelle für Java-Anwendungen zur Übertragung von Datenbankeinträgen; dient zum ORM</w:t>
             </w:r>
           </w:p>
         </w:tc>
@@ -2271,15 +2207,7 @@
           </w:tcPr>
           <w:p>
             <w:r>
-              <w:t xml:space="preserve">JavaScript </w:t>
-            </w:r>
-            <w:proofErr w:type="spellStart"/>
-            <w:r>
-              <w:t>Object</w:t>
-            </w:r>
-            <w:proofErr w:type="spellEnd"/>
-            <w:r>
-              <w:t xml:space="preserve"> Notation; Datenformat als (einfach lesbaren) Text zum Datenaustausch zwischen zwei Anwendungen</w:t>
+              <w:t>JavaScript Object Notation; Datenformat als (einfach lesbaren) Text zum Datenaustausch zwischen zwei Anwendungen</w:t>
             </w:r>
           </w:p>
         </w:tc>
@@ -2305,13 +2233,8 @@
             <w:vAlign w:val="center"/>
           </w:tcPr>
           <w:p>
-            <w:proofErr w:type="spellStart"/>
             <w:r>
-              <w:t>Object</w:t>
-            </w:r>
-            <w:proofErr w:type="spellEnd"/>
-            <w:r>
-              <w:t xml:space="preserve"> Relational Mapping; Konzept zur Abbildung von Objekten objektorientierter Programmiersprachen in relationale Datenbanken</w:t>
+              <w:t>Object Relational Mapping; Konzept zur Abbildung von Objekten objektorientierter Programmiersprachen in relationale Datenbanken</w:t>
             </w:r>
           </w:p>
         </w:tc>
@@ -2338,15 +2261,7 @@
           </w:tcPr>
           <w:p>
             <w:r>
-              <w:t xml:space="preserve">Portable </w:t>
-            </w:r>
-            <w:proofErr w:type="spellStart"/>
-            <w:r>
-              <w:t>Document</w:t>
-            </w:r>
-            <w:proofErr w:type="spellEnd"/>
-            <w:r>
-              <w:t xml:space="preserve"> Format; plattformunabhängiges Dateiformat, von Adobe entwickelt</w:t>
+              <w:t>Portable Document Format; plattformunabhängiges Dateiformat, von Adobe entwickelt</w:t>
             </w:r>
           </w:p>
         </w:tc>
@@ -2389,7 +2304,7 @@
       <w:pPr>
         <w:pStyle w:val="berschrift2"/>
       </w:pPr>
-      <w:bookmarkStart w:id="10" w:name="_Toc483735748"/>
+      <w:bookmarkStart w:id="10" w:name="_Toc483750568"/>
       <w:r>
         <w:t>Zusammenhang mit anderen Dokumenten</w:t>
       </w:r>
@@ -2404,7 +2319,7 @@
       <w:pPr>
         <w:pStyle w:val="berschrift2"/>
       </w:pPr>
-      <w:bookmarkStart w:id="11" w:name="_Toc483735749"/>
+      <w:bookmarkStart w:id="11" w:name="_Toc483750569"/>
       <w:r>
         <w:t>Überblick über das Dokument</w:t>
       </w:r>
@@ -2476,7 +2391,7 @@
       <w:pPr>
         <w:pStyle w:val="berschrift1"/>
       </w:pPr>
-      <w:bookmarkStart w:id="12" w:name="_Toc483735750"/>
+      <w:bookmarkStart w:id="12" w:name="_Toc483750570"/>
       <w:r>
         <w:lastRenderedPageBreak/>
         <w:t>Allgemeine Beschreibung des Produkts</w:t>
@@ -2487,7 +2402,7 @@
       <w:pPr>
         <w:pStyle w:val="berschrift2"/>
       </w:pPr>
-      <w:bookmarkStart w:id="13" w:name="_Toc483735751"/>
+      <w:bookmarkStart w:id="13" w:name="_Toc483750571"/>
       <w:r>
         <w:t>Projektumgebung</w:t>
       </w:r>
@@ -2497,7 +2412,7 @@
       <w:pPr>
         <w:pStyle w:val="berschrift3"/>
       </w:pPr>
-      <w:bookmarkStart w:id="14" w:name="_Toc483735752"/>
+      <w:bookmarkStart w:id="14" w:name="_Toc483750572"/>
       <w:r>
         <w:t>Übersicht</w:t>
       </w:r>
@@ -2512,7 +2427,7 @@
         <mc:AlternateContent>
           <mc:Choice Requires="wpg">
             <w:drawing>
-              <wp:anchor distT="0" distB="0" distL="114300" distR="114300" simplePos="0" relativeHeight="251636224" behindDoc="0" locked="0" layoutInCell="1" allowOverlap="1">
+              <wp:anchor distT="0" distB="0" distL="114300" distR="114300" simplePos="0" relativeHeight="251607040" behindDoc="0" locked="0" layoutInCell="1" allowOverlap="1">
                 <wp:simplePos x="0" y="0"/>
                 <wp:positionH relativeFrom="column">
                   <wp:posOffset>-338760</wp:posOffset>
@@ -2678,7 +2593,7 @@
           </mc:Choice>
           <mc:Fallback>
             <w:pict>
-              <v:group id="Gruppieren 28" o:spid="_x0000_s1028" style="position:absolute;left:0;text-align:left;margin-left:-26.65pt;margin-top:6.35pt;width:476.35pt;height:431.4pt;z-index:251636224" coordsize="60496,54790" o:gfxdata="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">
+              <v:group id="Gruppieren 28" o:spid="_x0000_s1028" style="position:absolute;left:0;text-align:left;margin-left:-26.65pt;margin-top:6.35pt;width:476.35pt;height:431.4pt;z-index:251607040" coordsize="60496,54790" o:gfxdata="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">
                 <v:group id="Gruppieren 20" o:spid="_x0000_s1029" style="position:absolute;left:23335;width:14141;height:10168" coordsize="14141,10168" o:gfxdata="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">
                   <v:shapetype id="_x0000_t75" coordsize="21600,21600" o:spt="75" o:preferrelative="t" path="m@4@5l@4@11@9@11@9@5xe" filled="f" stroked="f">
                     <v:stroke joinstyle="miter"/>
@@ -2746,7 +2661,7 @@
         <mc:AlternateContent>
           <mc:Choice Requires="wpg">
             <w:drawing>
-              <wp:anchor distT="0" distB="0" distL="114300" distR="114300" simplePos="0" relativeHeight="251642368" behindDoc="0" locked="0" layoutInCell="1" allowOverlap="1">
+              <wp:anchor distT="0" distB="0" distL="114300" distR="114300" simplePos="0" relativeHeight="251610112" behindDoc="0" locked="0" layoutInCell="1" allowOverlap="1">
                 <wp:simplePos x="0" y="0"/>
                 <wp:positionH relativeFrom="column">
                   <wp:posOffset>-2540</wp:posOffset>
@@ -2937,7 +2852,7 @@
           </mc:Choice>
           <mc:Fallback>
             <w:pict>
-              <v:group id="Gruppieren 36" o:spid="_x0000_s1033" style="position:absolute;left:0;text-align:left;margin-left:-.2pt;margin-top:21.35pt;width:144.55pt;height:124.55pt;z-index:251642368;mso-height-relative:margin" coordsize="18357,15818" o:gfxdata="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">
+              <v:group id="Gruppieren 36" o:spid="_x0000_s1033" style="position:absolute;left:0;text-align:left;margin-left:-.2pt;margin-top:21.35pt;width:144.55pt;height:124.55pt;z-index:251610112;mso-height-relative:margin" coordsize="18357,15818" o:gfxdata="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">
                 <v:group id="Gruppieren 21" o:spid="_x0000_s1034" style="position:absolute;width:18357;height:15818" coordsize="18360,15820" o:gfxdata="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">
                   <v:shape id="Textfeld 12" o:spid="_x0000_s1035" type="#_x0000_t202" style="position:absolute;width:14141;height:4308;visibility:visible;mso-wrap-style:square;v-text-anchor:top" o:gfxdata="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" filled="f" stroked="f" strokeweight=".5pt">
                     <v:textbox>
@@ -3013,7 +2928,7 @@
         <mc:AlternateContent>
           <mc:Choice Requires="wpg">
             <w:drawing>
-              <wp:anchor distT="0" distB="0" distL="114300" distR="114300" simplePos="0" relativeHeight="251640320" behindDoc="0" locked="0" layoutInCell="1" allowOverlap="1">
+              <wp:anchor distT="0" distB="0" distL="114300" distR="114300" simplePos="0" relativeHeight="251609088" behindDoc="0" locked="0" layoutInCell="1" allowOverlap="1">
                 <wp:simplePos x="0" y="0"/>
                 <wp:positionH relativeFrom="margin">
                   <wp:align>right</wp:align>
@@ -3130,17 +3045,8 @@
                                     <w:sz w:val="18"/>
                                     <w:lang w:val="de-AT"/>
                                   </w:rPr>
-                                  <w:t xml:space="preserve">FH-Prof. DI Stephan </w:t>
+                                  <w:t>FH-Prof. DI Stephan Selinger</w:t>
                                 </w:r>
-                                <w:proofErr w:type="spellStart"/>
-                                <w:r>
-                                  <w:rPr>
-                                    <w:sz w:val="18"/>
-                                    <w:lang w:val="de-AT"/>
-                                  </w:rPr>
-                                  <w:t>Selinger</w:t>
-                                </w:r>
-                                <w:proofErr w:type="spellEnd"/>
                               </w:p>
                               <w:p>
                                 <w:pPr>
@@ -3155,17 +3061,8 @@
                                     <w:sz w:val="18"/>
                                     <w:lang w:val="de-AT"/>
                                   </w:rPr>
-                                  <w:t xml:space="preserve">FH-Prof. Dr.-Ing. Jens </w:t>
+                                  <w:t>FH-Prof. Dr.-Ing. Jens Krösche</w:t>
                                 </w:r>
-                                <w:proofErr w:type="spellStart"/>
-                                <w:r>
-                                  <w:rPr>
-                                    <w:sz w:val="18"/>
-                                    <w:lang w:val="de-AT"/>
-                                  </w:rPr>
-                                  <w:t>Krösche</w:t>
-                                </w:r>
-                                <w:proofErr w:type="spellEnd"/>
                               </w:p>
                             </w:txbxContent>
                           </wps:txbx>
@@ -3225,7 +3122,7 @@
           </mc:Choice>
           <mc:Fallback>
             <w:pict>
-              <v:group id="Gruppieren 34" o:spid="_x0000_s1038" style="position:absolute;left:0;text-align:left;margin-left:102pt;margin-top:4.65pt;width:153.2pt;height:142.4pt;z-index:251640320;mso-position-horizontal:right;mso-position-horizontal-relative:margin;mso-width-relative:margin;mso-height-relative:margin" coordorigin=",-2267" coordsize="19458,18088" o:gfxdata="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">
+              <v:group id="Gruppieren 34" o:spid="_x0000_s1038" style="position:absolute;left:0;text-align:left;margin-left:102pt;margin-top:4.65pt;width:153.2pt;height:142.4pt;z-index:251609088;mso-position-horizontal:right;mso-position-horizontal-relative:margin;mso-width-relative:margin;mso-height-relative:margin" coordorigin=",-2267" coordsize="19458,18088" o:gfxdata="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">
                 <v:group id="Gruppieren 24" o:spid="_x0000_s1039" style="position:absolute;top:-2267;width:19458;height:18087" coordorigin=",-2267" coordsize="19460,18090" o:gfxdata="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">
                   <v:shape id="Textfeld 25" o:spid="_x0000_s1040" type="#_x0000_t202" style="position:absolute;top:-2267;width:14141;height:6571;visibility:visible;mso-wrap-style:square;v-text-anchor:top" o:gfxdata="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" filled="f" stroked="f" strokeweight=".5pt">
                     <v:textbox>
@@ -3262,17 +3159,8 @@
                               <w:sz w:val="18"/>
                               <w:lang w:val="de-AT"/>
                             </w:rPr>
-                            <w:t xml:space="preserve">FH-Prof. DI Stephan </w:t>
+                            <w:t>FH-Prof. DI Stephan Selinger</w:t>
                           </w:r>
-                          <w:proofErr w:type="spellStart"/>
-                          <w:r>
-                            <w:rPr>
-                              <w:sz w:val="18"/>
-                              <w:lang w:val="de-AT"/>
-                            </w:rPr>
-                            <w:t>Selinger</w:t>
-                          </w:r>
-                          <w:proofErr w:type="spellEnd"/>
                         </w:p>
                         <w:p>
                           <w:pPr>
@@ -3287,17 +3175,8 @@
                               <w:sz w:val="18"/>
                               <w:lang w:val="de-AT"/>
                             </w:rPr>
-                            <w:t xml:space="preserve">FH-Prof. Dr.-Ing. Jens </w:t>
+                            <w:t>FH-Prof. Dr.-Ing. Jens Krösche</w:t>
                           </w:r>
-                          <w:proofErr w:type="spellStart"/>
-                          <w:r>
-                            <w:rPr>
-                              <w:sz w:val="18"/>
-                              <w:lang w:val="de-AT"/>
-                            </w:rPr>
-                            <w:t>Krösche</w:t>
-                          </w:r>
-                          <w:proofErr w:type="spellEnd"/>
                         </w:p>
                       </w:txbxContent>
                     </v:textbox>
@@ -3323,7 +3202,7 @@
         <mc:AlternateContent>
           <mc:Choice Requires="wps">
             <w:drawing>
-              <wp:anchor distT="0" distB="0" distL="114300" distR="114300" simplePos="0" relativeHeight="251660800" behindDoc="0" locked="0" layoutInCell="1" allowOverlap="1" wp14:anchorId="10CD06E4" wp14:editId="248E0BB5">
+              <wp:anchor distT="0" distB="0" distL="114300" distR="114300" simplePos="0" relativeHeight="251615232" behindDoc="0" locked="0" layoutInCell="1" allowOverlap="1" wp14:anchorId="10CD06E4" wp14:editId="248E0BB5">
                 <wp:simplePos x="0" y="0"/>
                 <wp:positionH relativeFrom="column">
                   <wp:posOffset>2023440</wp:posOffset>
@@ -3409,7 +3288,7 @@
           </mc:Choice>
           <mc:Fallback>
             <w:pict>
-              <v:shape w14:anchorId="10CD06E4" id="Textfeld 13" o:spid="_x0000_s1043" type="#_x0000_t202" style="position:absolute;left:0;text-align:left;margin-left:159.35pt;margin-top:13.3pt;width:101.4pt;height:60.4pt;z-index:251660800;visibility:visible;mso-wrap-style:square;mso-width-percent:0;mso-height-percent:0;mso-wrap-distance-left:9pt;mso-wrap-distance-top:0;mso-wrap-distance-right:9pt;mso-wrap-distance-bottom:0;mso-position-horizontal:absolute;mso-position-horizontal-relative:text;mso-position-vertical:absolute;mso-position-vertical-relative:text;mso-width-percent:0;mso-height-percent:0;mso-width-relative:margin;mso-height-relative:margin;v-text-anchor:top" o:gfxdata="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" filled="f" stroked="f" strokeweight=".5pt">
+              <v:shape w14:anchorId="10CD06E4" id="Textfeld 13" o:spid="_x0000_s1043" type="#_x0000_t202" style="position:absolute;left:0;text-align:left;margin-left:159.35pt;margin-top:13.3pt;width:101.4pt;height:60.4pt;z-index:251615232;visibility:visible;mso-wrap-style:square;mso-width-percent:0;mso-height-percent:0;mso-wrap-distance-left:9pt;mso-wrap-distance-top:0;mso-wrap-distance-right:9pt;mso-wrap-distance-bottom:0;mso-position-horizontal:absolute;mso-position-horizontal-relative:text;mso-position-vertical:absolute;mso-position-vertical-relative:text;mso-width-percent:0;mso-height-percent:0;mso-width-relative:margin;mso-height-relative:margin;v-text-anchor:top" o:gfxdata="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" filled="f" stroked="f" strokeweight=".5pt">
                 <v:textbox>
                   <w:txbxContent>
                     <w:p>
@@ -3461,7 +3340,7 @@
         <mc:AlternateContent>
           <mc:Choice Requires="wps">
             <w:drawing>
-              <wp:anchor distT="0" distB="0" distL="114300" distR="114300" simplePos="0" relativeHeight="251638272" behindDoc="0" locked="0" layoutInCell="1" allowOverlap="1">
+              <wp:anchor distT="0" distB="0" distL="114300" distR="114300" simplePos="0" relativeHeight="251608064" behindDoc="0" locked="0" layoutInCell="1" allowOverlap="1">
                 <wp:simplePos x="0" y="0"/>
                 <wp:positionH relativeFrom="margin">
                   <wp:posOffset>2050110</wp:posOffset>
@@ -3514,11 +3393,11 @@
           </mc:Choice>
           <mc:Fallback>
             <w:pict>
-              <v:shapetype w14:anchorId="70255FDC" id="_x0000_t32" coordsize="21600,21600" o:spt="32" o:oned="t" path="m,l21600,21600e" filled="f">
+              <v:shapetype w14:anchorId="7D9F85B6" id="_x0000_t32" coordsize="21600,21600" o:spt="32" o:oned="t" path="m,l21600,21600e" filled="f">
                 <v:path arrowok="t" fillok="f" o:connecttype="none"/>
                 <o:lock v:ext="edit" shapetype="t"/>
               </v:shapetype>
-              <v:shape id="Gerade Verbindung mit Pfeil 27" o:spid="_x0000_s1026" type="#_x0000_t32" style="position:absolute;margin-left:161.45pt;margin-top:22.35pt;width:92.7pt;height:0;z-index:251638272;visibility:visible;mso-wrap-style:square;mso-wrap-distance-left:9pt;mso-wrap-distance-top:0;mso-wrap-distance-right:9pt;mso-wrap-distance-bottom:0;mso-position-horizontal:absolute;mso-position-horizontal-relative:margin;mso-position-vertical:absolute;mso-position-vertical-relative:text" o:gfxdata="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" strokecolor="black [3200]" strokeweight="3pt">
+              <v:shape id="Gerade Verbindung mit Pfeil 27" o:spid="_x0000_s1026" type="#_x0000_t32" style="position:absolute;margin-left:161.45pt;margin-top:22.35pt;width:92.7pt;height:0;z-index:251608064;visibility:visible;mso-wrap-style:square;mso-wrap-distance-left:9pt;mso-wrap-distance-top:0;mso-wrap-distance-right:9pt;mso-wrap-distance-bottom:0;mso-position-horizontal:absolute;mso-position-horizontal-relative:margin;mso-position-vertical:absolute;mso-position-vertical-relative:text" o:gfxdata="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" strokecolor="black [3200]" strokeweight="3pt">
                 <v:stroke startarrow="block" endarrow="block"/>
                 <v:shadow on="t" color="black" opacity="22937f" origin=",.5" offset="0,.63889mm"/>
                 <w10:wrap anchorx="margin"/>
@@ -3539,7 +3418,7 @@
         <mc:AlternateContent>
           <mc:Choice Requires="wps">
             <w:drawing>
-              <wp:anchor distT="0" distB="0" distL="114300" distR="114300" simplePos="0" relativeHeight="251644416" behindDoc="0" locked="0" layoutInCell="1" allowOverlap="1" wp14:anchorId="6D5D196C" wp14:editId="27A53C92">
+              <wp:anchor distT="0" distB="0" distL="114300" distR="114300" simplePos="0" relativeHeight="251611136" behindDoc="0" locked="0" layoutInCell="1" allowOverlap="1" wp14:anchorId="6D5D196C" wp14:editId="27A53C92">
                 <wp:simplePos x="0" y="0"/>
                 <wp:positionH relativeFrom="margin">
                   <wp:posOffset>1885062</wp:posOffset>
@@ -3598,7 +3477,7 @@
           </mc:Choice>
           <mc:Fallback>
             <w:pict>
-              <v:shape w14:anchorId="12525B1F" id="Gerade Verbindung mit Pfeil 29" o:spid="_x0000_s1026" type="#_x0000_t32" style="position:absolute;margin-left:148.45pt;margin-top:21.5pt;width:36.25pt;height:46.7pt;z-index:251644416;visibility:visible;mso-wrap-style:square;mso-width-percent:0;mso-height-percent:0;mso-wrap-distance-left:9pt;mso-wrap-distance-top:0;mso-wrap-distance-right:9pt;mso-wrap-distance-bottom:0;mso-position-horizontal:absolute;mso-position-horizontal-relative:margin;mso-position-vertical:absolute;mso-position-vertical-relative:text;mso-width-percent:0;mso-height-percent:0;mso-width-relative:margin;mso-height-relative:margin" o:gfxdata="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" strokecolor="black [3200]" strokeweight="3pt">
+              <v:shape w14:anchorId="593C81DB" id="Gerade Verbindung mit Pfeil 29" o:spid="_x0000_s1026" type="#_x0000_t32" style="position:absolute;margin-left:148.45pt;margin-top:21.5pt;width:36.25pt;height:46.7pt;z-index:251611136;visibility:visible;mso-wrap-style:square;mso-width-percent:0;mso-height-percent:0;mso-wrap-distance-left:9pt;mso-wrap-distance-top:0;mso-wrap-distance-right:9pt;mso-wrap-distance-bottom:0;mso-position-horizontal:absolute;mso-position-horizontal-relative:margin;mso-position-vertical:absolute;mso-position-vertical-relative:text;mso-width-percent:0;mso-height-percent:0;mso-width-relative:margin;mso-height-relative:margin" o:gfxdata="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" strokecolor="black [3200]" strokeweight="3pt">
                 <v:stroke startarrow="block" endarrow="block"/>
                 <v:shadow on="t" color="black" opacity="22937f" origin=",.5" offset="0,.63889mm"/>
                 <w10:wrap anchorx="margin"/>
@@ -3617,7 +3496,7 @@
         <mc:AlternateContent>
           <mc:Choice Requires="wps">
             <w:drawing>
-              <wp:anchor distT="0" distB="0" distL="114300" distR="114300" simplePos="0" relativeHeight="251653632" behindDoc="0" locked="0" layoutInCell="1" allowOverlap="1">
+              <wp:anchor distT="0" distB="0" distL="114300" distR="114300" simplePos="0" relativeHeight="251613184" behindDoc="0" locked="0" layoutInCell="1" allowOverlap="1">
                 <wp:simplePos x="0" y="0"/>
                 <wp:positionH relativeFrom="column">
                   <wp:posOffset>1272845</wp:posOffset>
@@ -3707,7 +3586,7 @@
           </mc:Choice>
           <mc:Fallback>
             <w:pict>
-              <v:shape id="Textfeld 41" o:spid="_x0000_s1044" type="#_x0000_t202" style="position:absolute;left:0;text-align:left;margin-left:100.2pt;margin-top:13.6pt;width:78.95pt;height:60.45pt;rotation:3422656fd;z-index:251653632;visibility:visible;mso-wrap-style:square;mso-height-percent:0;mso-wrap-distance-left:9pt;mso-wrap-distance-top:0;mso-wrap-distance-right:9pt;mso-wrap-distance-bottom:0;mso-position-horizontal:absolute;mso-position-horizontal-relative:text;mso-position-vertical:absolute;mso-position-vertical-relative:text;mso-height-percent:0;mso-height-relative:margin;v-text-anchor:top" o:gfxdata="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" filled="f" stroked="f" strokeweight=".5pt">
+              <v:shape id="Textfeld 41" o:spid="_x0000_s1044" type="#_x0000_t202" style="position:absolute;left:0;text-align:left;margin-left:100.2pt;margin-top:13.6pt;width:78.95pt;height:60.45pt;rotation:3422656fd;z-index:251613184;visibility:visible;mso-wrap-style:square;mso-height-percent:0;mso-wrap-distance-left:9pt;mso-wrap-distance-top:0;mso-wrap-distance-right:9pt;mso-wrap-distance-bottom:0;mso-position-horizontal:absolute;mso-position-horizontal-relative:text;mso-position-vertical:absolute;mso-position-vertical-relative:text;mso-height-percent:0;mso-height-relative:margin;v-text-anchor:top" o:gfxdata="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" filled="f" stroked="f" strokeweight=".5pt">
                 <v:textbox>
                   <w:txbxContent>
                     <w:p>
@@ -3767,7 +3646,7 @@
         <mc:AlternateContent>
           <mc:Choice Requires="wpg">
             <w:drawing>
-              <wp:anchor distT="0" distB="0" distL="114300" distR="114300" simplePos="0" relativeHeight="251665920" behindDoc="0" locked="0" layoutInCell="1" allowOverlap="1" wp14:anchorId="2DE2F4B4" wp14:editId="76D256A2">
+              <wp:anchor distT="0" distB="0" distL="114300" distR="114300" simplePos="0" relativeHeight="251617280" behindDoc="0" locked="0" layoutInCell="1" allowOverlap="1" wp14:anchorId="2DE2F4B4" wp14:editId="76D256A2">
                 <wp:simplePos x="0" y="0"/>
                 <wp:positionH relativeFrom="margin">
                   <wp:align>center</wp:align>
@@ -3882,17 +3761,8 @@
                                   <w:sz w:val="18"/>
                                   <w:lang w:val="de-AT"/>
                                 </w:rPr>
-                                <w:t xml:space="preserve">Marcel </w:t>
+                                <w:t>Marcel Breitenfellner</w:t>
                               </w:r>
-                              <w:proofErr w:type="spellStart"/>
-                              <w:r>
-                                <w:rPr>
-                                  <w:sz w:val="18"/>
-                                  <w:lang w:val="de-AT"/>
-                                </w:rPr>
-                                <w:t>Breitenfellner</w:t>
-                              </w:r>
-                              <w:proofErr w:type="spellEnd"/>
                             </w:p>
                           </w:txbxContent>
                         </wps:txbx>
@@ -3917,7 +3787,7 @@
           </mc:Choice>
           <mc:Fallback>
             <w:pict>
-              <v:group w14:anchorId="2DE2F4B4" id="Gruppieren 30" o:spid="_x0000_s1045" style="position:absolute;left:0;text-align:left;margin-left:0;margin-top:10.6pt;width:131.35pt;height:82.95pt;z-index:251665920;mso-position-horizontal:center;mso-position-horizontal-relative:margin;mso-width-relative:margin;mso-height-relative:margin" coordorigin=",1682" coordsize="16680,10536" o:gfxdata="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">
+              <v:group w14:anchorId="2DE2F4B4" id="Gruppieren 30" o:spid="_x0000_s1045" style="position:absolute;left:0;text-align:left;margin-left:0;margin-top:10.6pt;width:131.35pt;height:82.95pt;z-index:251617280;mso-position-horizontal:center;mso-position-horizontal-relative:margin;mso-width-relative:margin;mso-height-relative:margin" coordorigin=",1682" coordsize="16680,10536" o:gfxdata="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">
                 <v:shape id="Textfeld 31" o:spid="_x0000_s1046" type="#_x0000_t202" style="position:absolute;top:1682;width:14141;height:4309;visibility:visible;mso-wrap-style:square;v-text-anchor:top" o:gfxdata="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" filled="f" stroked="f" strokeweight=".5pt">
                   <v:textbox>
                     <w:txbxContent>
@@ -3954,17 +3824,8 @@
                             <w:sz w:val="18"/>
                             <w:lang w:val="de-AT"/>
                           </w:rPr>
-                          <w:t xml:space="preserve">Marcel </w:t>
+                          <w:t>Marcel Breitenfellner</w:t>
                         </w:r>
-                        <w:proofErr w:type="spellStart"/>
-                        <w:r>
-                          <w:rPr>
-                            <w:sz w:val="18"/>
-                            <w:lang w:val="de-AT"/>
-                          </w:rPr>
-                          <w:t>Breitenfellner</w:t>
-                        </w:r>
-                        <w:proofErr w:type="spellEnd"/>
                       </w:p>
                     </w:txbxContent>
                   </v:textbox>
@@ -3997,7 +3858,7 @@
       <w:pPr>
         <w:pStyle w:val="berschrift3"/>
       </w:pPr>
-      <w:bookmarkStart w:id="15" w:name="_Toc483735753"/>
+      <w:bookmarkStart w:id="15" w:name="_Toc483750573"/>
       <w:r>
         <w:lastRenderedPageBreak/>
         <w:t>Kontaktdaten</w:t>
@@ -4028,16 +3889,8 @@
               <w:rPr>
                 <w:b/>
               </w:rPr>
-              <w:t xml:space="preserve">FH-Prof. DI Stephan </w:t>
+              <w:t>FH-Prof. DI Stephan Selinger</w:t>
             </w:r>
-            <w:proofErr w:type="spellStart"/>
-            <w:r>
-              <w:rPr>
-                <w:b/>
-              </w:rPr>
-              <w:t>Selinger</w:t>
-            </w:r>
-            <w:proofErr w:type="spellEnd"/>
           </w:p>
           <w:p>
             <w:pPr>
@@ -4090,16 +3943,8 @@
               <w:rPr>
                 <w:b/>
               </w:rPr>
-              <w:t xml:space="preserve">FH-Prof. Dr.-Ing. Jens </w:t>
+              <w:t>FH-Prof. Dr.-Ing. Jens Krösche</w:t>
             </w:r>
-            <w:proofErr w:type="spellStart"/>
-            <w:r>
-              <w:rPr>
-                <w:b/>
-              </w:rPr>
-              <w:t>Krösche</w:t>
-            </w:r>
-            <w:proofErr w:type="spellEnd"/>
           </w:p>
           <w:p>
             <w:pPr>
@@ -4155,17 +4000,8 @@
                 <w:b/>
                 <w:lang w:val="en-GB"/>
               </w:rPr>
-              <w:t xml:space="preserve">Marcel </w:t>
+              <w:t>Marcel Breitenfellner</w:t>
             </w:r>
-            <w:proofErr w:type="spellStart"/>
-            <w:r>
-              <w:rPr>
-                <w:b/>
-                <w:lang w:val="en-GB"/>
-              </w:rPr>
-              <w:t>Breitenfellner</w:t>
-            </w:r>
-            <w:proofErr w:type="spellEnd"/>
           </w:p>
           <w:p>
             <w:pPr>
@@ -4313,7 +4149,7 @@
       <w:pPr>
         <w:pStyle w:val="berschrift2"/>
       </w:pPr>
-      <w:bookmarkStart w:id="16" w:name="_Toc483735754"/>
+      <w:bookmarkStart w:id="16" w:name="_Toc483750574"/>
       <w:r>
         <w:t>Zweck des Produkts</w:t>
       </w:r>
@@ -4399,20 +4235,15 @@
       <w:pPr>
         <w:pStyle w:val="berschrift2"/>
       </w:pPr>
-      <w:bookmarkStart w:id="17" w:name="_Toc483735755"/>
+      <w:bookmarkStart w:id="17" w:name="_Toc483750575"/>
       <w:r>
         <w:t>Überblick über die geforderte Funktionalität</w:t>
       </w:r>
       <w:bookmarkEnd w:id="17"/>
     </w:p>
     <w:p>
-      <w:proofErr w:type="spellStart"/>
-      <w:r>
-        <w:t>Archivist</w:t>
-      </w:r>
-      <w:proofErr w:type="spellEnd"/>
-      <w:r>
-        <w:t xml:space="preserve"> ist eine digitale Datenbank zur Speicherung von digitalisierten Notenblättern, sowie deren Sortierung in verschiedenste Kategorien.</w:t>
+      <w:r>
+        <w:t>Archivist ist eine digitale Datenbank zur Speicherung von digitalisierten Notenblättern, sowie deren Sortierung in verschiedenste Kategorien.</w:t>
       </w:r>
       <w:r>
         <w:t xml:space="preserve"> Dadurch kann ein Notenarchiv effizient durchsucht und Noten per PDF-Datei oder Ausdruck bereitgestellt werden.</w:t>
@@ -4422,7 +4253,7 @@
       <w:pPr>
         <w:pStyle w:val="berschrift2"/>
       </w:pPr>
-      <w:bookmarkStart w:id="18" w:name="_Toc483735756"/>
+      <w:bookmarkStart w:id="18" w:name="_Toc483750576"/>
       <w:r>
         <w:t>Allgemeine Einschränkungen</w:t>
       </w:r>
@@ -4437,7 +4268,7 @@
       <w:pPr>
         <w:pStyle w:val="berschrift2"/>
       </w:pPr>
-      <w:bookmarkStart w:id="19" w:name="_Toc483735757"/>
+      <w:bookmarkStart w:id="19" w:name="_Toc483750577"/>
       <w:r>
         <w:lastRenderedPageBreak/>
         <w:t>Vorgaben zu Hardware und Software</w:t>
@@ -4540,7 +4371,7 @@
       <w:pPr>
         <w:pStyle w:val="berschrift2"/>
       </w:pPr>
-      <w:bookmarkStart w:id="20" w:name="_Toc483735758"/>
+      <w:bookmarkStart w:id="20" w:name="_Toc483750578"/>
       <w:r>
         <w:t>Benutzer des Produkts</w:t>
       </w:r>
@@ -4576,7 +4407,7 @@
       <w:pPr>
         <w:pStyle w:val="berschrift1"/>
       </w:pPr>
-      <w:bookmarkStart w:id="21" w:name="_Toc483735759"/>
+      <w:bookmarkStart w:id="21" w:name="_Toc483750579"/>
       <w:r>
         <w:lastRenderedPageBreak/>
         <w:t>Detaillierte Beschreibung der geforderten Produktmerkmale</w:t>
@@ -4592,7 +4423,7 @@
       <w:pPr>
         <w:pStyle w:val="berschrift2"/>
       </w:pPr>
-      <w:bookmarkStart w:id="22" w:name="_Toc483735760"/>
+      <w:bookmarkStart w:id="22" w:name="_Toc483750580"/>
       <w:r>
         <w:t>Lieferumfang</w:t>
       </w:r>
@@ -4652,7 +4483,7 @@
       <w:pPr>
         <w:pStyle w:val="berschrift2"/>
       </w:pPr>
-      <w:bookmarkStart w:id="23" w:name="_Toc483735761"/>
+      <w:bookmarkStart w:id="23" w:name="_Toc483750581"/>
       <w:r>
         <w:lastRenderedPageBreak/>
         <w:t>Abläufe (Szenarien) von Interaktionen mit der Umgebung</w:t>
@@ -4665,7 +4496,7 @@
           <w:noProof/>
         </w:rPr>
         <w:drawing>
-          <wp:anchor distT="0" distB="0" distL="114300" distR="114300" simplePos="0" relativeHeight="251682304" behindDoc="0" locked="0" layoutInCell="1" allowOverlap="1" wp14:anchorId="72C8AB3E" wp14:editId="175E6742">
+          <wp:anchor distT="0" distB="0" distL="114300" distR="114300" simplePos="0" relativeHeight="251622400" behindDoc="0" locked="0" layoutInCell="1" allowOverlap="1" wp14:anchorId="72C8AB3E" wp14:editId="175E6742">
             <wp:simplePos x="0" y="0"/>
             <wp:positionH relativeFrom="margin">
               <wp:align>center</wp:align>
@@ -4731,15 +4562,7 @@
         </w:drawing>
       </w:r>
       <w:r>
-        <w:t>Dem Benutzer des Systems stehen bestimmte Funktionalitäten zur Verfügung, welche für folgende Szenarien geeignet sind. Näheres zu „</w:t>
-      </w:r>
-      <w:proofErr w:type="spellStart"/>
-      <w:r>
-        <w:t>Archivist</w:t>
-      </w:r>
-      <w:proofErr w:type="spellEnd"/>
-      <w:r>
-        <w:t xml:space="preserve"> Frontend“ ist dem Punkt </w:t>
+        <w:t xml:space="preserve">Dem Benutzer des Systems stehen bestimmte Funktionalitäten zur Verfügung, welche für folgende Szenarien geeignet sind. Näheres zu „Archivist Frontend“ ist dem Punkt </w:t>
       </w:r>
       <w:r>
         <w:fldChar w:fldCharType="begin"/>
@@ -4785,7 +4608,7 @@
       <w:pPr>
         <w:pStyle w:val="berschrift2"/>
       </w:pPr>
-      <w:bookmarkStart w:id="24" w:name="_Toc483735762"/>
+      <w:bookmarkStart w:id="24" w:name="_Toc483750582"/>
       <w:r>
         <w:lastRenderedPageBreak/>
         <w:t>Externe Schnittstellen des Produkts</w:t>
@@ -4798,7 +4621,7 @@
       </w:pPr>
       <w:bookmarkStart w:id="25" w:name="_Ref483734901"/>
       <w:bookmarkStart w:id="26" w:name="_Ref483734904"/>
-      <w:bookmarkStart w:id="27" w:name="_Toc483735763"/>
+      <w:bookmarkStart w:id="27" w:name="_Toc483750583"/>
       <w:r>
         <w:t>Benutzerschnittstellen (User Interfaces)</w:t>
       </w:r>
@@ -4815,6 +4638,281 @@
       </w:r>
     </w:p>
     <w:p>
+      <w:r>
+        <w:t>Standard-Ansicht des Hauptmenüs:</w:t>
+      </w:r>
+    </w:p>
+    <w:p>
+      <w:r>
+        <w:rPr>
+          <w:noProof/>
+        </w:rPr>
+        <mc:AlternateContent>
+          <mc:Choice Requires="wps">
+            <w:drawing>
+              <wp:anchor distT="0" distB="0" distL="114300" distR="114300" simplePos="0" relativeHeight="251624448" behindDoc="0" locked="0" layoutInCell="1" allowOverlap="1">
+                <wp:simplePos x="0" y="0"/>
+                <wp:positionH relativeFrom="column">
+                  <wp:posOffset>3342801</wp:posOffset>
+                </wp:positionH>
+                <wp:positionV relativeFrom="paragraph">
+                  <wp:posOffset>916940</wp:posOffset>
+                </wp:positionV>
+                <wp:extent cx="2051050" cy="533400"/>
+                <wp:effectExtent l="0" t="0" r="25400" b="19050"/>
+                <wp:wrapNone/>
+                <wp:docPr id="16" name="Textfeld 16"/>
+                <wp:cNvGraphicFramePr/>
+                <a:graphic xmlns:a="http://schemas.openxmlformats.org/drawingml/2006/main">
+                  <a:graphicData uri="http://schemas.microsoft.com/office/word/2010/wordprocessingShape">
+                    <wps:wsp>
+                      <wps:cNvSpPr txBox="1"/>
+                      <wps:spPr>
+                        <a:xfrm>
+                          <a:off x="0" y="0"/>
+                          <a:ext cx="2051050" cy="533400"/>
+                        </a:xfrm>
+                        <a:prstGeom prst="rect">
+                          <a:avLst/>
+                        </a:prstGeom>
+                        <a:solidFill>
+                          <a:schemeClr val="bg1"/>
+                        </a:solidFill>
+                        <a:ln w="19050">
+                          <a:solidFill>
+                            <a:schemeClr val="tx2"/>
+                          </a:solidFill>
+                        </a:ln>
+                      </wps:spPr>
+                      <wps:txbx>
+                        <w:txbxContent>
+                          <w:p>
+                            <w:pPr>
+                              <w:rPr>
+                                <w:sz w:val="18"/>
+                                <w:lang w:val="de-AT"/>
+                              </w:rPr>
+                            </w:pPr>
+                            <w:r>
+                              <w:rPr>
+                                <w:sz w:val="18"/>
+                                <w:lang w:val="de-AT"/>
+                              </w:rPr>
+                              <w:t xml:space="preserve">Neues Musikstück hinzufügen (siehe </w:t>
+                            </w:r>
+                            <w:r>
+                              <w:rPr>
+                                <w:sz w:val="18"/>
+                                <w:lang w:val="de-AT"/>
+                              </w:rPr>
+                              <w:fldChar w:fldCharType="begin"/>
+                            </w:r>
+                            <w:r>
+                              <w:rPr>
+                                <w:sz w:val="18"/>
+                                <w:lang w:val="de-AT"/>
+                              </w:rPr>
+                              <w:instrText xml:space="preserve"> REF _Ref483744498 \r \h </w:instrText>
+                            </w:r>
+                            <w:r>
+                              <w:rPr>
+                                <w:sz w:val="18"/>
+                                <w:lang w:val="de-AT"/>
+                              </w:rPr>
+                            </w:r>
+                            <w:r>
+                              <w:rPr>
+                                <w:sz w:val="18"/>
+                                <w:lang w:val="de-AT"/>
+                              </w:rPr>
+                              <w:fldChar w:fldCharType="separate"/>
+                            </w:r>
+                            <w:r>
+                              <w:rPr>
+                                <w:sz w:val="18"/>
+                                <w:lang w:val="de-AT"/>
+                              </w:rPr>
+                              <w:t>3.3.1.3</w:t>
+                            </w:r>
+                            <w:r>
+                              <w:rPr>
+                                <w:sz w:val="18"/>
+                                <w:lang w:val="de-AT"/>
+                              </w:rPr>
+                              <w:fldChar w:fldCharType="end"/>
+                            </w:r>
+                            <w:r>
+                              <w:rPr>
+                                <w:sz w:val="18"/>
+                                <w:lang w:val="de-AT"/>
+                              </w:rPr>
+                              <w:t>)</w:t>
+                            </w:r>
+                          </w:p>
+                        </w:txbxContent>
+                      </wps:txbx>
+                      <wps:bodyPr rot="0" spcFirstLastPara="0" vertOverflow="overflow" horzOverflow="overflow" vert="horz" wrap="square" lIns="91440" tIns="45720" rIns="91440" bIns="45720" numCol="1" spcCol="0" rtlCol="0" fromWordArt="0" anchor="t" anchorCtr="0" forceAA="0" compatLnSpc="1">
+                        <a:prstTxWarp prst="textNoShape">
+                          <a:avLst/>
+                        </a:prstTxWarp>
+                        <a:noAutofit/>
+                      </wps:bodyPr>
+                    </wps:wsp>
+                  </a:graphicData>
+                </a:graphic>
+                <wp14:sizeRelH relativeFrom="margin">
+                  <wp14:pctWidth>0</wp14:pctWidth>
+                </wp14:sizeRelH>
+                <wp14:sizeRelV relativeFrom="margin">
+                  <wp14:pctHeight>0</wp14:pctHeight>
+                </wp14:sizeRelV>
+              </wp:anchor>
+            </w:drawing>
+          </mc:Choice>
+          <mc:Fallback>
+            <w:pict>
+              <v:shape id="Textfeld 16" o:spid="_x0000_s1048" type="#_x0000_t202" style="position:absolute;left:0;text-align:left;margin-left:263.2pt;margin-top:72.2pt;width:161.5pt;height:42pt;z-index:251624448;visibility:visible;mso-wrap-style:square;mso-width-percent:0;mso-height-percent:0;mso-wrap-distance-left:9pt;mso-wrap-distance-top:0;mso-wrap-distance-right:9pt;mso-wrap-distance-bottom:0;mso-position-horizontal:absolute;mso-position-horizontal-relative:text;mso-position-vertical:absolute;mso-position-vertical-relative:text;mso-width-percent:0;mso-height-percent:0;mso-width-relative:margin;mso-height-relative:margin;v-text-anchor:top" o:gfxdata="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" fillcolor="white [3212]" strokecolor="#1f497d [3215]" strokeweight="1.5pt">
+                <v:textbox>
+                  <w:txbxContent>
+                    <w:p>
+                      <w:pPr>
+                        <w:rPr>
+                          <w:sz w:val="18"/>
+                          <w:lang w:val="de-AT"/>
+                        </w:rPr>
+                      </w:pPr>
+                      <w:r>
+                        <w:rPr>
+                          <w:sz w:val="18"/>
+                          <w:lang w:val="de-AT"/>
+                        </w:rPr>
+                        <w:t xml:space="preserve">Neues Musikstück hinzufügen (siehe </w:t>
+                      </w:r>
+                      <w:r>
+                        <w:rPr>
+                          <w:sz w:val="18"/>
+                          <w:lang w:val="de-AT"/>
+                        </w:rPr>
+                        <w:fldChar w:fldCharType="begin"/>
+                      </w:r>
+                      <w:r>
+                        <w:rPr>
+                          <w:sz w:val="18"/>
+                          <w:lang w:val="de-AT"/>
+                        </w:rPr>
+                        <w:instrText xml:space="preserve"> REF _Ref483744498 \r \h </w:instrText>
+                      </w:r>
+                      <w:r>
+                        <w:rPr>
+                          <w:sz w:val="18"/>
+                          <w:lang w:val="de-AT"/>
+                        </w:rPr>
+                      </w:r>
+                      <w:r>
+                        <w:rPr>
+                          <w:sz w:val="18"/>
+                          <w:lang w:val="de-AT"/>
+                        </w:rPr>
+                        <w:fldChar w:fldCharType="separate"/>
+                      </w:r>
+                      <w:r>
+                        <w:rPr>
+                          <w:sz w:val="18"/>
+                          <w:lang w:val="de-AT"/>
+                        </w:rPr>
+                        <w:t>3.3.1.3</w:t>
+                      </w:r>
+                      <w:r>
+                        <w:rPr>
+                          <w:sz w:val="18"/>
+                          <w:lang w:val="de-AT"/>
+                        </w:rPr>
+                        <w:fldChar w:fldCharType="end"/>
+                      </w:r>
+                      <w:r>
+                        <w:rPr>
+                          <w:sz w:val="18"/>
+                          <w:lang w:val="de-AT"/>
+                        </w:rPr>
+                        <w:t>)</w:t>
+                      </w:r>
+                    </w:p>
+                  </w:txbxContent>
+                </v:textbox>
+              </v:shape>
+            </w:pict>
+          </mc:Fallback>
+        </mc:AlternateContent>
+      </w:r>
+      <w:r>
+        <w:rPr>
+          <w:noProof/>
+        </w:rPr>
+        <mc:AlternateContent>
+          <mc:Choice Requires="wps">
+            <w:drawing>
+              <wp:anchor distT="0" distB="0" distL="114300" distR="114300" simplePos="0" relativeHeight="251623424" behindDoc="0" locked="0" layoutInCell="1" allowOverlap="1">
+                <wp:simplePos x="0" y="0"/>
+                <wp:positionH relativeFrom="column">
+                  <wp:posOffset>5159375</wp:posOffset>
+                </wp:positionH>
+                <wp:positionV relativeFrom="paragraph">
+                  <wp:posOffset>670560</wp:posOffset>
+                </wp:positionV>
+                <wp:extent cx="165100" cy="165100"/>
+                <wp:effectExtent l="0" t="0" r="25400" b="25400"/>
+                <wp:wrapNone/>
+                <wp:docPr id="11" name="Rechteck 11"/>
+                <wp:cNvGraphicFramePr/>
+                <a:graphic xmlns:a="http://schemas.openxmlformats.org/drawingml/2006/main">
+                  <a:graphicData uri="http://schemas.microsoft.com/office/word/2010/wordprocessingShape">
+                    <wps:wsp>
+                      <wps:cNvSpPr/>
+                      <wps:spPr>
+                        <a:xfrm>
+                          <a:off x="0" y="0"/>
+                          <a:ext cx="165100" cy="165100"/>
+                        </a:xfrm>
+                        <a:prstGeom prst="rect">
+                          <a:avLst/>
+                        </a:prstGeom>
+                        <a:noFill/>
+                      </wps:spPr>
+                      <wps:style>
+                        <a:lnRef idx="2">
+                          <a:schemeClr val="accent1">
+                            <a:shade val="50000"/>
+                          </a:schemeClr>
+                        </a:lnRef>
+                        <a:fillRef idx="1">
+                          <a:schemeClr val="accent1"/>
+                        </a:fillRef>
+                        <a:effectRef idx="0">
+                          <a:schemeClr val="accent1"/>
+                        </a:effectRef>
+                        <a:fontRef idx="minor">
+                          <a:schemeClr val="lt1"/>
+                        </a:fontRef>
+                      </wps:style>
+                      <wps:bodyPr rot="0" spcFirstLastPara="0" vertOverflow="overflow" horzOverflow="overflow" vert="horz" wrap="square" lIns="91440" tIns="45720" rIns="91440" bIns="45720" numCol="1" spcCol="0" rtlCol="0" fromWordArt="0" anchor="ctr" anchorCtr="0" forceAA="0" compatLnSpc="1">
+                        <a:prstTxWarp prst="textNoShape">
+                          <a:avLst/>
+                        </a:prstTxWarp>
+                        <a:noAutofit/>
+                      </wps:bodyPr>
+                    </wps:wsp>
+                  </a:graphicData>
+                </a:graphic>
+              </wp:anchor>
+            </w:drawing>
+          </mc:Choice>
+          <mc:Fallback>
+            <w:pict>
+              <v:rect w14:anchorId="4EAE42FC" id="Rechteck 11" o:spid="_x0000_s1026" style="position:absolute;margin-left:406.25pt;margin-top:52.8pt;width:13pt;height:13pt;z-index:251623424;visibility:visible;mso-wrap-style:square;mso-wrap-distance-left:9pt;mso-wrap-distance-top:0;mso-wrap-distance-right:9pt;mso-wrap-distance-bottom:0;mso-position-horizontal:absolute;mso-position-horizontal-relative:text;mso-position-vertical:absolute;mso-position-vertical-relative:text;v-text-anchor:middle" o:gfxdata="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" filled="f" strokecolor="#243f60 [1604]" strokeweight="2pt"/>
+            </w:pict>
+          </mc:Fallback>
+        </mc:AlternateContent>
+      </w:r>
       <w:r>
         <w:rPr>
           <w:noProof/>
@@ -4871,6 +4969,12 @@
         </w:drawing>
       </w:r>
     </w:p>
+    <w:p/>
+    <w:p>
+      <w:r>
+        <w:t>Hauptmenü, beim ersten Aufruf nach der Installation (noch keine Daten vorhanden):</w:t>
+      </w:r>
+    </w:p>
     <w:p>
       <w:r>
         <w:rPr>
@@ -4929,11 +5033,25 @@
       </w:r>
     </w:p>
     <w:p>
+      <w:pPr>
+        <w:spacing w:before="0" w:line="240" w:lineRule="auto"/>
+        <w:jc w:val="left"/>
+      </w:pPr>
+      <w:r>
+        <w:br w:type="page"/>
+      </w:r>
+    </w:p>
+    <w:p>
+      <w:r>
+        <w:lastRenderedPageBreak/>
+        <w:t>Suche nach Musikstücken ohne Suchergebnis:</w:t>
+      </w:r>
+    </w:p>
+    <w:p>
       <w:r>
         <w:rPr>
           <w:noProof/>
         </w:rPr>
-        <w:lastRenderedPageBreak/>
         <w:drawing>
           <wp:inline distT="0" distB="0" distL="0" distR="0">
             <wp:extent cx="5400675" cy="3036942"/>
@@ -4986,7 +5104,181 @@
         </w:drawing>
       </w:r>
     </w:p>
-    <w:p>
+    <w:p/>
+    <w:p>
+      <w:r>
+        <w:t>Anhaken von mehreren Musikstücken, anschließend ist löschen möglich:</w:t>
+      </w:r>
+    </w:p>
+    <w:p>
+      <w:r>
+        <mc:AlternateContent>
+          <mc:Choice Requires="wps">
+            <w:drawing>
+              <wp:anchor distT="0" distB="0" distL="114300" distR="114300" simplePos="0" relativeHeight="251250688" behindDoc="0" locked="0" layoutInCell="1" allowOverlap="1" wp14:anchorId="616AE819" wp14:editId="5D5700EA">
+                <wp:simplePos x="0" y="0"/>
+                <wp:positionH relativeFrom="column">
+                  <wp:posOffset>3161030</wp:posOffset>
+                </wp:positionH>
+                <wp:positionV relativeFrom="paragraph">
+                  <wp:posOffset>935194</wp:posOffset>
+                </wp:positionV>
+                <wp:extent cx="2051050" cy="388961"/>
+                <wp:effectExtent l="0" t="0" r="25400" b="11430"/>
+                <wp:wrapNone/>
+                <wp:docPr id="73" name="Textfeld 73"/>
+                <wp:cNvGraphicFramePr/>
+                <a:graphic xmlns:a="http://schemas.openxmlformats.org/drawingml/2006/main">
+                  <a:graphicData uri="http://schemas.microsoft.com/office/word/2010/wordprocessingShape">
+                    <wps:wsp>
+                      <wps:cNvSpPr txBox="1"/>
+                      <wps:spPr>
+                        <a:xfrm>
+                          <a:off x="0" y="0"/>
+                          <a:ext cx="2051050" cy="388961"/>
+                        </a:xfrm>
+                        <a:prstGeom prst="rect">
+                          <a:avLst/>
+                        </a:prstGeom>
+                        <a:solidFill>
+                          <a:schemeClr val="bg1"/>
+                        </a:solidFill>
+                        <a:ln w="19050">
+                          <a:solidFill>
+                            <a:schemeClr val="tx2"/>
+                          </a:solidFill>
+                        </a:ln>
+                      </wps:spPr>
+                      <wps:txbx>
+                        <w:txbxContent>
+                          <w:p>
+                            <w:pPr>
+                              <w:rPr>
+                                <w:sz w:val="18"/>
+                                <w:lang w:val="de-AT"/>
+                              </w:rPr>
+                            </w:pPr>
+                            <w:r>
+                              <w:rPr>
+                                <w:sz w:val="18"/>
+                                <w:lang w:val="de-AT"/>
+                              </w:rPr>
+                              <w:t>Ausgewählte Musikstücke löschen</w:t>
+                            </w:r>
+                          </w:p>
+                        </w:txbxContent>
+                      </wps:txbx>
+                      <wps:bodyPr rot="0" spcFirstLastPara="0" vertOverflow="overflow" horzOverflow="overflow" vert="horz" wrap="square" lIns="91440" tIns="45720" rIns="91440" bIns="45720" numCol="1" spcCol="0" rtlCol="0" fromWordArt="0" anchor="t" anchorCtr="0" forceAA="0" compatLnSpc="1">
+                        <a:prstTxWarp prst="textNoShape">
+                          <a:avLst/>
+                        </a:prstTxWarp>
+                        <a:noAutofit/>
+                      </wps:bodyPr>
+                    </wps:wsp>
+                  </a:graphicData>
+                </a:graphic>
+                <wp14:sizeRelH relativeFrom="margin">
+                  <wp14:pctWidth>0</wp14:pctWidth>
+                </wp14:sizeRelH>
+                <wp14:sizeRelV relativeFrom="margin">
+                  <wp14:pctHeight>0</wp14:pctHeight>
+                </wp14:sizeRelV>
+              </wp:anchor>
+            </w:drawing>
+          </mc:Choice>
+          <mc:Fallback>
+            <w:pict>
+              <v:shape w14:anchorId="616AE819" id="Textfeld 73" o:spid="_x0000_s1049" type="#_x0000_t202" style="position:absolute;left:0;text-align:left;margin-left:248.9pt;margin-top:73.65pt;width:161.5pt;height:30.65pt;z-index:251250688;visibility:visible;mso-wrap-style:square;mso-width-percent:0;mso-height-percent:0;mso-wrap-distance-left:9pt;mso-wrap-distance-top:0;mso-wrap-distance-right:9pt;mso-wrap-distance-bottom:0;mso-position-horizontal:absolute;mso-position-horizontal-relative:text;mso-position-vertical:absolute;mso-position-vertical-relative:text;mso-width-percent:0;mso-height-percent:0;mso-width-relative:margin;mso-height-relative:margin;v-text-anchor:top" o:gfxdata="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" fillcolor="white [3212]" strokecolor="#1f497d [3215]" strokeweight="1.5pt">
+                <v:textbox>
+                  <w:txbxContent>
+                    <w:p>
+                      <w:pPr>
+                        <w:rPr>
+                          <w:sz w:val="18"/>
+                          <w:lang w:val="de-AT"/>
+                        </w:rPr>
+                      </w:pPr>
+                      <w:r>
+                        <w:rPr>
+                          <w:sz w:val="18"/>
+                          <w:lang w:val="de-AT"/>
+                        </w:rPr>
+                        <w:t>Ausgewählte Musikstücke löschen</w:t>
+                      </w:r>
+                    </w:p>
+                  </w:txbxContent>
+                </v:textbox>
+              </v:shape>
+            </w:pict>
+          </mc:Fallback>
+        </mc:AlternateContent>
+      </w:r>
+      <w:r>
+        <mc:AlternateContent>
+          <mc:Choice Requires="wps">
+            <w:drawing>
+              <wp:anchor distT="0" distB="0" distL="114300" distR="114300" simplePos="0" relativeHeight="251180032" behindDoc="0" locked="0" layoutInCell="1" allowOverlap="1" wp14:anchorId="7436DF31" wp14:editId="781D53CF">
+                <wp:simplePos x="0" y="0"/>
+                <wp:positionH relativeFrom="column">
+                  <wp:posOffset>4968079</wp:posOffset>
+                </wp:positionH>
+                <wp:positionV relativeFrom="paragraph">
+                  <wp:posOffset>674370</wp:posOffset>
+                </wp:positionV>
+                <wp:extent cx="165100" cy="165100"/>
+                <wp:effectExtent l="0" t="0" r="25400" b="25400"/>
+                <wp:wrapNone/>
+                <wp:docPr id="55" name="Rechteck 55"/>
+                <wp:cNvGraphicFramePr/>
+                <a:graphic xmlns:a="http://schemas.openxmlformats.org/drawingml/2006/main">
+                  <a:graphicData uri="http://schemas.microsoft.com/office/word/2010/wordprocessingShape">
+                    <wps:wsp>
+                      <wps:cNvSpPr/>
+                      <wps:spPr>
+                        <a:xfrm>
+                          <a:off x="0" y="0"/>
+                          <a:ext cx="165100" cy="165100"/>
+                        </a:xfrm>
+                        <a:prstGeom prst="rect">
+                          <a:avLst/>
+                        </a:prstGeom>
+                        <a:noFill/>
+                      </wps:spPr>
+                      <wps:style>
+                        <a:lnRef idx="2">
+                          <a:schemeClr val="accent1">
+                            <a:shade val="50000"/>
+                          </a:schemeClr>
+                        </a:lnRef>
+                        <a:fillRef idx="1">
+                          <a:schemeClr val="accent1"/>
+                        </a:fillRef>
+                        <a:effectRef idx="0">
+                          <a:schemeClr val="accent1"/>
+                        </a:effectRef>
+                        <a:fontRef idx="minor">
+                          <a:schemeClr val="lt1"/>
+                        </a:fontRef>
+                      </wps:style>
+                      <wps:bodyPr rot="0" spcFirstLastPara="0" vertOverflow="overflow" horzOverflow="overflow" vert="horz" wrap="square" lIns="91440" tIns="45720" rIns="91440" bIns="45720" numCol="1" spcCol="0" rtlCol="0" fromWordArt="0" anchor="ctr" anchorCtr="0" forceAA="0" compatLnSpc="1">
+                        <a:prstTxWarp prst="textNoShape">
+                          <a:avLst/>
+                        </a:prstTxWarp>
+                        <a:noAutofit/>
+                      </wps:bodyPr>
+                    </wps:wsp>
+                  </a:graphicData>
+                </a:graphic>
+              </wp:anchor>
+            </w:drawing>
+          </mc:Choice>
+          <mc:Fallback>
+            <w:pict>
+              <v:rect w14:anchorId="67D745E3" id="Rechteck 55" o:spid="_x0000_s1026" style="position:absolute;margin-left:391.2pt;margin-top:53.1pt;width:13pt;height:13pt;z-index:251180032;visibility:visible;mso-wrap-style:square;mso-wrap-distance-left:9pt;mso-wrap-distance-top:0;mso-wrap-distance-right:9pt;mso-wrap-distance-bottom:0;mso-position-horizontal:absolute;mso-position-horizontal-relative:text;mso-position-vertical:absolute;mso-position-vertical-relative:text;v-text-anchor:middle" o:gfxdata="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" filled="f" strokecolor="#243f60 [1604]" strokeweight="2pt"/>
+            </w:pict>
+          </mc:Fallback>
+        </mc:AlternateContent>
+      </w:r>
       <w:r>
         <w:rPr>
           <w:noProof/>
@@ -5054,6 +5346,452 @@
     </w:p>
     <w:p>
       <w:r>
+        <mc:AlternateContent>
+          <mc:Choice Requires="wps">
+            <w:drawing>
+              <wp:anchor distT="0" distB="0" distL="114300" distR="114300" simplePos="0" relativeHeight="251488256" behindDoc="0" locked="0" layoutInCell="1" allowOverlap="1" wp14:anchorId="2960EF53" wp14:editId="06CA06BE">
+                <wp:simplePos x="0" y="0"/>
+                <wp:positionH relativeFrom="column">
+                  <wp:posOffset>2758791</wp:posOffset>
+                </wp:positionH>
+                <wp:positionV relativeFrom="paragraph">
+                  <wp:posOffset>700405</wp:posOffset>
+                </wp:positionV>
+                <wp:extent cx="2149162" cy="381635"/>
+                <wp:effectExtent l="0" t="0" r="22860" b="18415"/>
+                <wp:wrapNone/>
+                <wp:docPr id="78" name="Textfeld 78"/>
+                <wp:cNvGraphicFramePr/>
+                <a:graphic xmlns:a="http://schemas.openxmlformats.org/drawingml/2006/main">
+                  <a:graphicData uri="http://schemas.microsoft.com/office/word/2010/wordprocessingShape">
+                    <wps:wsp>
+                      <wps:cNvSpPr txBox="1"/>
+                      <wps:spPr>
+                        <a:xfrm>
+                          <a:off x="0" y="0"/>
+                          <a:ext cx="2149162" cy="381635"/>
+                        </a:xfrm>
+                        <a:prstGeom prst="rect">
+                          <a:avLst/>
+                        </a:prstGeom>
+                        <a:solidFill>
+                          <a:schemeClr val="bg1"/>
+                        </a:solidFill>
+                        <a:ln w="19050">
+                          <a:solidFill>
+                            <a:schemeClr val="tx2"/>
+                          </a:solidFill>
+                        </a:ln>
+                      </wps:spPr>
+                      <wps:txbx>
+                        <w:txbxContent>
+                          <w:p>
+                            <w:pPr>
+                              <w:rPr>
+                                <w:sz w:val="18"/>
+                                <w:lang w:val="de-AT"/>
+                              </w:rPr>
+                            </w:pPr>
+                            <w:r>
+                              <w:rPr>
+                                <w:sz w:val="18"/>
+                                <w:lang w:val="de-AT"/>
+                              </w:rPr>
+                              <w:t xml:space="preserve">Musikstück </w:t>
+                            </w:r>
+                            <w:r>
+                              <w:rPr>
+                                <w:sz w:val="18"/>
+                                <w:lang w:val="de-AT"/>
+                              </w:rPr>
+                              <w:t xml:space="preserve">bearbeiten (siehe </w:t>
+                            </w:r>
+                            <w:r>
+                              <w:rPr>
+                                <w:sz w:val="18"/>
+                                <w:lang w:val="de-AT"/>
+                              </w:rPr>
+                              <w:fldChar w:fldCharType="begin"/>
+                            </w:r>
+                            <w:r>
+                              <w:rPr>
+                                <w:sz w:val="18"/>
+                                <w:lang w:val="de-AT"/>
+                              </w:rPr>
+                              <w:instrText xml:space="preserve"> REF _Ref483750234 \r \h </w:instrText>
+                            </w:r>
+                            <w:r>
+                              <w:rPr>
+                                <w:sz w:val="18"/>
+                                <w:lang w:val="de-AT"/>
+                              </w:rPr>
+                            </w:r>
+                            <w:r>
+                              <w:rPr>
+                                <w:sz w:val="18"/>
+                                <w:lang w:val="de-AT"/>
+                              </w:rPr>
+                              <w:fldChar w:fldCharType="separate"/>
+                            </w:r>
+                            <w:r>
+                              <w:rPr>
+                                <w:sz w:val="18"/>
+                                <w:lang w:val="de-AT"/>
+                              </w:rPr>
+                              <w:t>3.3.1.4</w:t>
+                            </w:r>
+                            <w:r>
+                              <w:rPr>
+                                <w:sz w:val="18"/>
+                                <w:lang w:val="de-AT"/>
+                              </w:rPr>
+                              <w:fldChar w:fldCharType="end"/>
+                            </w:r>
+                            <w:r>
+                              <w:rPr>
+                                <w:sz w:val="18"/>
+                                <w:lang w:val="de-AT"/>
+                              </w:rPr>
+                              <w:t>)</w:t>
+                            </w:r>
+                          </w:p>
+                        </w:txbxContent>
+                      </wps:txbx>
+                      <wps:bodyPr rot="0" spcFirstLastPara="0" vertOverflow="overflow" horzOverflow="overflow" vert="horz" wrap="square" lIns="91440" tIns="45720" rIns="91440" bIns="45720" numCol="1" spcCol="0" rtlCol="0" fromWordArt="0" anchor="t" anchorCtr="0" forceAA="0" compatLnSpc="1">
+                        <a:prstTxWarp prst="textNoShape">
+                          <a:avLst/>
+                        </a:prstTxWarp>
+                        <a:noAutofit/>
+                      </wps:bodyPr>
+                    </wps:wsp>
+                  </a:graphicData>
+                </a:graphic>
+                <wp14:sizeRelH relativeFrom="margin">
+                  <wp14:pctWidth>0</wp14:pctWidth>
+                </wp14:sizeRelH>
+                <wp14:sizeRelV relativeFrom="margin">
+                  <wp14:pctHeight>0</wp14:pctHeight>
+                </wp14:sizeRelV>
+              </wp:anchor>
+            </w:drawing>
+          </mc:Choice>
+          <mc:Fallback>
+            <w:pict>
+              <v:shape w14:anchorId="2960EF53" id="Textfeld 78" o:spid="_x0000_s1050" type="#_x0000_t202" style="position:absolute;left:0;text-align:left;margin-left:217.25pt;margin-top:55.15pt;width:169.25pt;height:30.05pt;z-index:251488256;visibility:visible;mso-wrap-style:square;mso-width-percent:0;mso-height-percent:0;mso-wrap-distance-left:9pt;mso-wrap-distance-top:0;mso-wrap-distance-right:9pt;mso-wrap-distance-bottom:0;mso-position-horizontal:absolute;mso-position-horizontal-relative:text;mso-position-vertical:absolute;mso-position-vertical-relative:text;mso-width-percent:0;mso-height-percent:0;mso-width-relative:margin;mso-height-relative:margin;v-text-anchor:top" o:gfxdata="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" fillcolor="white [3212]" strokecolor="#1f497d [3215]" strokeweight="1.5pt">
+                <v:textbox>
+                  <w:txbxContent>
+                    <w:p>
+                      <w:pPr>
+                        <w:rPr>
+                          <w:sz w:val="18"/>
+                          <w:lang w:val="de-AT"/>
+                        </w:rPr>
+                      </w:pPr>
+                      <w:r>
+                        <w:rPr>
+                          <w:sz w:val="18"/>
+                          <w:lang w:val="de-AT"/>
+                        </w:rPr>
+                        <w:t xml:space="preserve">Musikstück </w:t>
+                      </w:r>
+                      <w:r>
+                        <w:rPr>
+                          <w:sz w:val="18"/>
+                          <w:lang w:val="de-AT"/>
+                        </w:rPr>
+                        <w:t xml:space="preserve">bearbeiten (siehe </w:t>
+                      </w:r>
+                      <w:r>
+                        <w:rPr>
+                          <w:sz w:val="18"/>
+                          <w:lang w:val="de-AT"/>
+                        </w:rPr>
+                        <w:fldChar w:fldCharType="begin"/>
+                      </w:r>
+                      <w:r>
+                        <w:rPr>
+                          <w:sz w:val="18"/>
+                          <w:lang w:val="de-AT"/>
+                        </w:rPr>
+                        <w:instrText xml:space="preserve"> REF _Ref483750234 \r \h </w:instrText>
+                      </w:r>
+                      <w:r>
+                        <w:rPr>
+                          <w:sz w:val="18"/>
+                          <w:lang w:val="de-AT"/>
+                        </w:rPr>
+                      </w:r>
+                      <w:r>
+                        <w:rPr>
+                          <w:sz w:val="18"/>
+                          <w:lang w:val="de-AT"/>
+                        </w:rPr>
+                        <w:fldChar w:fldCharType="separate"/>
+                      </w:r>
+                      <w:r>
+                        <w:rPr>
+                          <w:sz w:val="18"/>
+                          <w:lang w:val="de-AT"/>
+                        </w:rPr>
+                        <w:t>3.3.1.4</w:t>
+                      </w:r>
+                      <w:r>
+                        <w:rPr>
+                          <w:sz w:val="18"/>
+                          <w:lang w:val="de-AT"/>
+                        </w:rPr>
+                        <w:fldChar w:fldCharType="end"/>
+                      </w:r>
+                      <w:r>
+                        <w:rPr>
+                          <w:sz w:val="18"/>
+                          <w:lang w:val="de-AT"/>
+                        </w:rPr>
+                        <w:t>)</w:t>
+                      </w:r>
+                    </w:p>
+                  </w:txbxContent>
+                </v:textbox>
+              </v:shape>
+            </w:pict>
+          </mc:Fallback>
+        </mc:AlternateContent>
+      </w:r>
+      <w:r>
+        <mc:AlternateContent>
+          <mc:Choice Requires="wps">
+            <w:drawing>
+              <wp:anchor distT="0" distB="0" distL="114300" distR="114300" simplePos="0" relativeHeight="251451392" behindDoc="0" locked="0" layoutInCell="1" allowOverlap="1" wp14:anchorId="35958EBF" wp14:editId="459214C5">
+                <wp:simplePos x="0" y="0"/>
+                <wp:positionH relativeFrom="column">
+                  <wp:posOffset>5001099</wp:posOffset>
+                </wp:positionH>
+                <wp:positionV relativeFrom="paragraph">
+                  <wp:posOffset>680085</wp:posOffset>
+                </wp:positionV>
+                <wp:extent cx="165100" cy="165100"/>
+                <wp:effectExtent l="0" t="0" r="25400" b="25400"/>
+                <wp:wrapNone/>
+                <wp:docPr id="77" name="Rechteck 77"/>
+                <wp:cNvGraphicFramePr/>
+                <a:graphic xmlns:a="http://schemas.openxmlformats.org/drawingml/2006/main">
+                  <a:graphicData uri="http://schemas.microsoft.com/office/word/2010/wordprocessingShape">
+                    <wps:wsp>
+                      <wps:cNvSpPr/>
+                      <wps:spPr>
+                        <a:xfrm>
+                          <a:off x="0" y="0"/>
+                          <a:ext cx="165100" cy="165100"/>
+                        </a:xfrm>
+                        <a:prstGeom prst="rect">
+                          <a:avLst/>
+                        </a:prstGeom>
+                        <a:noFill/>
+                      </wps:spPr>
+                      <wps:style>
+                        <a:lnRef idx="2">
+                          <a:schemeClr val="accent1">
+                            <a:shade val="50000"/>
+                          </a:schemeClr>
+                        </a:lnRef>
+                        <a:fillRef idx="1">
+                          <a:schemeClr val="accent1"/>
+                        </a:fillRef>
+                        <a:effectRef idx="0">
+                          <a:schemeClr val="accent1"/>
+                        </a:effectRef>
+                        <a:fontRef idx="minor">
+                          <a:schemeClr val="lt1"/>
+                        </a:fontRef>
+                      </wps:style>
+                      <wps:bodyPr rot="0" spcFirstLastPara="0" vertOverflow="overflow" horzOverflow="overflow" vert="horz" wrap="square" lIns="91440" tIns="45720" rIns="91440" bIns="45720" numCol="1" spcCol="0" rtlCol="0" fromWordArt="0" anchor="ctr" anchorCtr="0" forceAA="0" compatLnSpc="1">
+                        <a:prstTxWarp prst="textNoShape">
+                          <a:avLst/>
+                        </a:prstTxWarp>
+                        <a:noAutofit/>
+                      </wps:bodyPr>
+                    </wps:wsp>
+                  </a:graphicData>
+                </a:graphic>
+              </wp:anchor>
+            </w:drawing>
+          </mc:Choice>
+          <mc:Fallback>
+            <w:pict>
+              <v:rect w14:anchorId="50887914" id="Rechteck 77" o:spid="_x0000_s1026" style="position:absolute;margin-left:393.8pt;margin-top:53.55pt;width:13pt;height:13pt;z-index:251451392;visibility:visible;mso-wrap-style:square;mso-wrap-distance-left:9pt;mso-wrap-distance-top:0;mso-wrap-distance-right:9pt;mso-wrap-distance-bottom:0;mso-position-horizontal:absolute;mso-position-horizontal-relative:text;mso-position-vertical:absolute;mso-position-vertical-relative:text;v-text-anchor:middle" o:gfxdata="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" filled="f" strokecolor="#243f60 [1604]" strokeweight="2pt"/>
+            </w:pict>
+          </mc:Fallback>
+        </mc:AlternateContent>
+      </w:r>
+      <w:r>
+        <mc:AlternateContent>
+          <mc:Choice Requires="wps">
+            <w:drawing>
+              <wp:anchor distT="0" distB="0" distL="114300" distR="114300" simplePos="0" relativeHeight="251414528" behindDoc="0" locked="0" layoutInCell="1" allowOverlap="1" wp14:anchorId="616AE819" wp14:editId="5D5700EA">
+                <wp:simplePos x="0" y="0"/>
+                <wp:positionH relativeFrom="column">
+                  <wp:posOffset>5016500</wp:posOffset>
+                </wp:positionH>
+                <wp:positionV relativeFrom="paragraph">
+                  <wp:posOffset>892014</wp:posOffset>
+                </wp:positionV>
+                <wp:extent cx="1248770" cy="382137"/>
+                <wp:effectExtent l="0" t="0" r="27940" b="18415"/>
+                <wp:wrapNone/>
+                <wp:docPr id="76" name="Textfeld 76"/>
+                <wp:cNvGraphicFramePr/>
+                <a:graphic xmlns:a="http://schemas.openxmlformats.org/drawingml/2006/main">
+                  <a:graphicData uri="http://schemas.microsoft.com/office/word/2010/wordprocessingShape">
+                    <wps:wsp>
+                      <wps:cNvSpPr txBox="1"/>
+                      <wps:spPr>
+                        <a:xfrm>
+                          <a:off x="0" y="0"/>
+                          <a:ext cx="1248770" cy="382137"/>
+                        </a:xfrm>
+                        <a:prstGeom prst="rect">
+                          <a:avLst/>
+                        </a:prstGeom>
+                        <a:solidFill>
+                          <a:schemeClr val="bg1"/>
+                        </a:solidFill>
+                        <a:ln w="19050">
+                          <a:solidFill>
+                            <a:schemeClr val="tx2"/>
+                          </a:solidFill>
+                        </a:ln>
+                      </wps:spPr>
+                      <wps:txbx>
+                        <w:txbxContent>
+                          <w:p>
+                            <w:pPr>
+                              <w:rPr>
+                                <w:sz w:val="18"/>
+                                <w:lang w:val="de-AT"/>
+                              </w:rPr>
+                            </w:pPr>
+                            <w:r>
+                              <w:rPr>
+                                <w:sz w:val="18"/>
+                                <w:lang w:val="de-AT"/>
+                              </w:rPr>
+                              <w:t>Musikstück löschen</w:t>
+                            </w:r>
+                          </w:p>
+                        </w:txbxContent>
+                      </wps:txbx>
+                      <wps:bodyPr rot="0" spcFirstLastPara="0" vertOverflow="overflow" horzOverflow="overflow" vert="horz" wrap="square" lIns="91440" tIns="45720" rIns="91440" bIns="45720" numCol="1" spcCol="0" rtlCol="0" fromWordArt="0" anchor="t" anchorCtr="0" forceAA="0" compatLnSpc="1">
+                        <a:prstTxWarp prst="textNoShape">
+                          <a:avLst/>
+                        </a:prstTxWarp>
+                        <a:noAutofit/>
+                      </wps:bodyPr>
+                    </wps:wsp>
+                  </a:graphicData>
+                </a:graphic>
+                <wp14:sizeRelH relativeFrom="margin">
+                  <wp14:pctWidth>0</wp14:pctWidth>
+                </wp14:sizeRelH>
+                <wp14:sizeRelV relativeFrom="margin">
+                  <wp14:pctHeight>0</wp14:pctHeight>
+                </wp14:sizeRelV>
+              </wp:anchor>
+            </w:drawing>
+          </mc:Choice>
+          <mc:Fallback>
+            <w:pict>
+              <v:shape w14:anchorId="616AE819" id="Textfeld 76" o:spid="_x0000_s1051" type="#_x0000_t202" style="position:absolute;left:0;text-align:left;margin-left:395pt;margin-top:70.25pt;width:98.35pt;height:30.1pt;z-index:251414528;visibility:visible;mso-wrap-style:square;mso-width-percent:0;mso-height-percent:0;mso-wrap-distance-left:9pt;mso-wrap-distance-top:0;mso-wrap-distance-right:9pt;mso-wrap-distance-bottom:0;mso-position-horizontal:absolute;mso-position-horizontal-relative:text;mso-position-vertical:absolute;mso-position-vertical-relative:text;mso-width-percent:0;mso-height-percent:0;mso-width-relative:margin;mso-height-relative:margin;v-text-anchor:top" o:gfxdata="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" fillcolor="white [3212]" strokecolor="#1f497d [3215]" strokeweight="1.5pt">
+                <v:textbox>
+                  <w:txbxContent>
+                    <w:p>
+                      <w:pPr>
+                        <w:rPr>
+                          <w:sz w:val="18"/>
+                          <w:lang w:val="de-AT"/>
+                        </w:rPr>
+                      </w:pPr>
+                      <w:r>
+                        <w:rPr>
+                          <w:sz w:val="18"/>
+                          <w:lang w:val="de-AT"/>
+                        </w:rPr>
+                        <w:t>Musikstück löschen</w:t>
+                      </w:r>
+                    </w:p>
+                  </w:txbxContent>
+                </v:textbox>
+              </v:shape>
+            </w:pict>
+          </mc:Fallback>
+        </mc:AlternateContent>
+      </w:r>
+      <w:r>
+        <mc:AlternateContent>
+          <mc:Choice Requires="wps">
+            <w:drawing>
+              <wp:anchor distT="0" distB="0" distL="114300" distR="114300" simplePos="0" relativeHeight="251332608" behindDoc="0" locked="0" layoutInCell="1" allowOverlap="1" wp14:anchorId="7436DF31" wp14:editId="781D53CF">
+                <wp:simplePos x="0" y="0"/>
+                <wp:positionH relativeFrom="column">
+                  <wp:posOffset>5166995</wp:posOffset>
+                </wp:positionH>
+                <wp:positionV relativeFrom="paragraph">
+                  <wp:posOffset>683260</wp:posOffset>
+                </wp:positionV>
+                <wp:extent cx="165100" cy="165100"/>
+                <wp:effectExtent l="0" t="0" r="25400" b="25400"/>
+                <wp:wrapNone/>
+                <wp:docPr id="74" name="Rechteck 74"/>
+                <wp:cNvGraphicFramePr/>
+                <a:graphic xmlns:a="http://schemas.openxmlformats.org/drawingml/2006/main">
+                  <a:graphicData uri="http://schemas.microsoft.com/office/word/2010/wordprocessingShape">
+                    <wps:wsp>
+                      <wps:cNvSpPr/>
+                      <wps:spPr>
+                        <a:xfrm>
+                          <a:off x="0" y="0"/>
+                          <a:ext cx="165100" cy="165100"/>
+                        </a:xfrm>
+                        <a:prstGeom prst="rect">
+                          <a:avLst/>
+                        </a:prstGeom>
+                        <a:noFill/>
+                      </wps:spPr>
+                      <wps:style>
+                        <a:lnRef idx="2">
+                          <a:schemeClr val="accent1">
+                            <a:shade val="50000"/>
+                          </a:schemeClr>
+                        </a:lnRef>
+                        <a:fillRef idx="1">
+                          <a:schemeClr val="accent1"/>
+                        </a:fillRef>
+                        <a:effectRef idx="0">
+                          <a:schemeClr val="accent1"/>
+                        </a:effectRef>
+                        <a:fontRef idx="minor">
+                          <a:schemeClr val="lt1"/>
+                        </a:fontRef>
+                      </wps:style>
+                      <wps:bodyPr rot="0" spcFirstLastPara="0" vertOverflow="overflow" horzOverflow="overflow" vert="horz" wrap="square" lIns="91440" tIns="45720" rIns="91440" bIns="45720" numCol="1" spcCol="0" rtlCol="0" fromWordArt="0" anchor="ctr" anchorCtr="0" forceAA="0" compatLnSpc="1">
+                        <a:prstTxWarp prst="textNoShape">
+                          <a:avLst/>
+                        </a:prstTxWarp>
+                        <a:noAutofit/>
+                      </wps:bodyPr>
+                    </wps:wsp>
+                  </a:graphicData>
+                </a:graphic>
+              </wp:anchor>
+            </w:drawing>
+          </mc:Choice>
+          <mc:Fallback>
+            <w:pict>
+              <v:rect w14:anchorId="2305EF6B" id="Rechteck 74" o:spid="_x0000_s1026" style="position:absolute;margin-left:406.85pt;margin-top:53.8pt;width:13pt;height:13pt;z-index:251332608;visibility:visible;mso-wrap-style:square;mso-wrap-distance-left:9pt;mso-wrap-distance-top:0;mso-wrap-distance-right:9pt;mso-wrap-distance-bottom:0;mso-position-horizontal:absolute;mso-position-horizontal-relative:text;mso-position-vertical:absolute;mso-position-vertical-relative:text;v-text-anchor:middle" o:gfxdata="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" filled="f" strokecolor="#243f60 [1604]" strokeweight="2pt"/>
+            </w:pict>
+          </mc:Fallback>
+        </mc:AlternateContent>
+      </w:r>
+      <w:r>
         <w:rPr>
           <w:noProof/>
         </w:rPr>
@@ -5113,14 +5851,553 @@
       <w:pPr>
         <w:pStyle w:val="berschrift4"/>
       </w:pPr>
-      <w:r>
-        <w:t xml:space="preserve">Neues </w:t>
-      </w:r>
-      <w:r>
-        <w:t>Musikstück</w:t>
-      </w:r>
-    </w:p>
-    <w:p>
+      <w:bookmarkStart w:id="28" w:name="_Ref483744498"/>
+      <w:r>
+        <w:t>Neues Musikstück</w:t>
+      </w:r>
+      <w:bookmarkEnd w:id="28"/>
+    </w:p>
+    <w:p>
+      <w:r>
+        <mc:AlternateContent>
+          <mc:Choice Requires="wps">
+            <w:drawing>
+              <wp:anchor distT="0" distB="0" distL="114300" distR="114300" simplePos="0" relativeHeight="251601920" behindDoc="0" locked="0" layoutInCell="1" allowOverlap="1" wp14:anchorId="1AE86AE7" wp14:editId="6159D783">
+                <wp:simplePos x="0" y="0"/>
+                <wp:positionH relativeFrom="column">
+                  <wp:posOffset>657035</wp:posOffset>
+                </wp:positionH>
+                <wp:positionV relativeFrom="paragraph">
+                  <wp:posOffset>2547326</wp:posOffset>
+                </wp:positionV>
+                <wp:extent cx="2422478" cy="381635"/>
+                <wp:effectExtent l="0" t="0" r="16510" b="18415"/>
+                <wp:wrapNone/>
+                <wp:docPr id="81" name="Textfeld 81"/>
+                <wp:cNvGraphicFramePr/>
+                <a:graphic xmlns:a="http://schemas.openxmlformats.org/drawingml/2006/main">
+                  <a:graphicData uri="http://schemas.microsoft.com/office/word/2010/wordprocessingShape">
+                    <wps:wsp>
+                      <wps:cNvSpPr txBox="1"/>
+                      <wps:spPr>
+                        <a:xfrm>
+                          <a:off x="0" y="0"/>
+                          <a:ext cx="2422478" cy="381635"/>
+                        </a:xfrm>
+                        <a:prstGeom prst="rect">
+                          <a:avLst/>
+                        </a:prstGeom>
+                        <a:solidFill>
+                          <a:schemeClr val="bg1"/>
+                        </a:solidFill>
+                        <a:ln w="19050">
+                          <a:solidFill>
+                            <a:schemeClr val="tx2"/>
+                          </a:solidFill>
+                        </a:ln>
+                      </wps:spPr>
+                      <wps:txbx>
+                        <w:txbxContent>
+                          <w:p>
+                            <w:pPr>
+                              <w:rPr>
+                                <w:sz w:val="18"/>
+                                <w:lang w:val="de-AT"/>
+                              </w:rPr>
+                            </w:pPr>
+                            <w:r>
+                              <w:rPr>
+                                <w:sz w:val="18"/>
+                                <w:lang w:val="de-AT"/>
+                              </w:rPr>
+                              <w:t xml:space="preserve">Einzelstimmen hinzufügen (siehe </w:t>
+                            </w:r>
+                            <w:r>
+                              <w:rPr>
+                                <w:sz w:val="18"/>
+                                <w:lang w:val="de-AT"/>
+                              </w:rPr>
+                              <w:fldChar w:fldCharType="begin"/>
+                            </w:r>
+                            <w:r>
+                              <w:rPr>
+                                <w:sz w:val="18"/>
+                                <w:lang w:val="de-AT"/>
+                              </w:rPr>
+                              <w:instrText xml:space="preserve"> REF _Ref483750345 \r \h </w:instrText>
+                            </w:r>
+                            <w:r>
+                              <w:rPr>
+                                <w:sz w:val="18"/>
+                                <w:lang w:val="de-AT"/>
+                              </w:rPr>
+                            </w:r>
+                            <w:r>
+                              <w:rPr>
+                                <w:sz w:val="18"/>
+                                <w:lang w:val="de-AT"/>
+                              </w:rPr>
+                              <w:fldChar w:fldCharType="separate"/>
+                            </w:r>
+                            <w:r>
+                              <w:rPr>
+                                <w:sz w:val="18"/>
+                                <w:lang w:val="de-AT"/>
+                              </w:rPr>
+                              <w:t>3.3.1.6</w:t>
+                            </w:r>
+                            <w:r>
+                              <w:rPr>
+                                <w:sz w:val="18"/>
+                                <w:lang w:val="de-AT"/>
+                              </w:rPr>
+                              <w:fldChar w:fldCharType="end"/>
+                            </w:r>
+                            <w:r>
+                              <w:rPr>
+                                <w:sz w:val="18"/>
+                                <w:lang w:val="de-AT"/>
+                              </w:rPr>
+                              <w:t>)</w:t>
+                            </w:r>
+                          </w:p>
+                        </w:txbxContent>
+                      </wps:txbx>
+                      <wps:bodyPr rot="0" spcFirstLastPara="0" vertOverflow="overflow" horzOverflow="overflow" vert="horz" wrap="square" lIns="91440" tIns="45720" rIns="91440" bIns="45720" numCol="1" spcCol="0" rtlCol="0" fromWordArt="0" anchor="t" anchorCtr="0" forceAA="0" compatLnSpc="1">
+                        <a:prstTxWarp prst="textNoShape">
+                          <a:avLst/>
+                        </a:prstTxWarp>
+                        <a:noAutofit/>
+                      </wps:bodyPr>
+                    </wps:wsp>
+                  </a:graphicData>
+                </a:graphic>
+                <wp14:sizeRelH relativeFrom="margin">
+                  <wp14:pctWidth>0</wp14:pctWidth>
+                </wp14:sizeRelH>
+                <wp14:sizeRelV relativeFrom="margin">
+                  <wp14:pctHeight>0</wp14:pctHeight>
+                </wp14:sizeRelV>
+              </wp:anchor>
+            </w:drawing>
+          </mc:Choice>
+          <mc:Fallback>
+            <w:pict>
+              <v:shape w14:anchorId="1AE86AE7" id="Textfeld 81" o:spid="_x0000_s1052" type="#_x0000_t202" style="position:absolute;left:0;text-align:left;margin-left:51.75pt;margin-top:200.6pt;width:190.75pt;height:30.05pt;z-index:251601920;visibility:visible;mso-wrap-style:square;mso-width-percent:0;mso-height-percent:0;mso-wrap-distance-left:9pt;mso-wrap-distance-top:0;mso-wrap-distance-right:9pt;mso-wrap-distance-bottom:0;mso-position-horizontal:absolute;mso-position-horizontal-relative:text;mso-position-vertical:absolute;mso-position-vertical-relative:text;mso-width-percent:0;mso-height-percent:0;mso-width-relative:margin;mso-height-relative:margin;v-text-anchor:top" o:gfxdata="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" fillcolor="white [3212]" strokecolor="#1f497d [3215]" strokeweight="1.5pt">
+                <v:textbox>
+                  <w:txbxContent>
+                    <w:p>
+                      <w:pPr>
+                        <w:rPr>
+                          <w:sz w:val="18"/>
+                          <w:lang w:val="de-AT"/>
+                        </w:rPr>
+                      </w:pPr>
+                      <w:r>
+                        <w:rPr>
+                          <w:sz w:val="18"/>
+                          <w:lang w:val="de-AT"/>
+                        </w:rPr>
+                        <w:t xml:space="preserve">Einzelstimmen hinzufügen (siehe </w:t>
+                      </w:r>
+                      <w:r>
+                        <w:rPr>
+                          <w:sz w:val="18"/>
+                          <w:lang w:val="de-AT"/>
+                        </w:rPr>
+                        <w:fldChar w:fldCharType="begin"/>
+                      </w:r>
+                      <w:r>
+                        <w:rPr>
+                          <w:sz w:val="18"/>
+                          <w:lang w:val="de-AT"/>
+                        </w:rPr>
+                        <w:instrText xml:space="preserve"> REF _Ref483750345 \r \h </w:instrText>
+                      </w:r>
+                      <w:r>
+                        <w:rPr>
+                          <w:sz w:val="18"/>
+                          <w:lang w:val="de-AT"/>
+                        </w:rPr>
+                      </w:r>
+                      <w:r>
+                        <w:rPr>
+                          <w:sz w:val="18"/>
+                          <w:lang w:val="de-AT"/>
+                        </w:rPr>
+                        <w:fldChar w:fldCharType="separate"/>
+                      </w:r>
+                      <w:r>
+                        <w:rPr>
+                          <w:sz w:val="18"/>
+                          <w:lang w:val="de-AT"/>
+                        </w:rPr>
+                        <w:t>3.3.1.6</w:t>
+                      </w:r>
+                      <w:r>
+                        <w:rPr>
+                          <w:sz w:val="18"/>
+                          <w:lang w:val="de-AT"/>
+                        </w:rPr>
+                        <w:fldChar w:fldCharType="end"/>
+                      </w:r>
+                      <w:r>
+                        <w:rPr>
+                          <w:sz w:val="18"/>
+                          <w:lang w:val="de-AT"/>
+                        </w:rPr>
+                        <w:t>)</w:t>
+                      </w:r>
+                    </w:p>
+                  </w:txbxContent>
+                </v:textbox>
+              </v:shape>
+            </w:pict>
+          </mc:Fallback>
+        </mc:AlternateContent>
+      </w:r>
+      <w:r>
+        <mc:AlternateContent>
+          <mc:Choice Requires="wps">
+            <w:drawing>
+              <wp:anchor distT="0" distB="0" distL="114300" distR="114300" simplePos="0" relativeHeight="251604992" behindDoc="0" locked="0" layoutInCell="1" allowOverlap="1" wp14:anchorId="7C94B794" wp14:editId="7053A2F9">
+                <wp:simplePos x="0" y="0"/>
+                <wp:positionH relativeFrom="column">
+                  <wp:posOffset>131180</wp:posOffset>
+                </wp:positionH>
+                <wp:positionV relativeFrom="paragraph">
+                  <wp:posOffset>2498459</wp:posOffset>
+                </wp:positionV>
+                <wp:extent cx="457200" cy="368489"/>
+                <wp:effectExtent l="0" t="0" r="19050" b="12700"/>
+                <wp:wrapNone/>
+                <wp:docPr id="82" name="Rechteck 82"/>
+                <wp:cNvGraphicFramePr/>
+                <a:graphic xmlns:a="http://schemas.openxmlformats.org/drawingml/2006/main">
+                  <a:graphicData uri="http://schemas.microsoft.com/office/word/2010/wordprocessingShape">
+                    <wps:wsp>
+                      <wps:cNvSpPr/>
+                      <wps:spPr>
+                        <a:xfrm>
+                          <a:off x="0" y="0"/>
+                          <a:ext cx="457200" cy="368489"/>
+                        </a:xfrm>
+                        <a:prstGeom prst="rect">
+                          <a:avLst/>
+                        </a:prstGeom>
+                        <a:noFill/>
+                      </wps:spPr>
+                      <wps:style>
+                        <a:lnRef idx="2">
+                          <a:schemeClr val="accent1">
+                            <a:shade val="50000"/>
+                          </a:schemeClr>
+                        </a:lnRef>
+                        <a:fillRef idx="1">
+                          <a:schemeClr val="accent1"/>
+                        </a:fillRef>
+                        <a:effectRef idx="0">
+                          <a:schemeClr val="accent1"/>
+                        </a:effectRef>
+                        <a:fontRef idx="minor">
+                          <a:schemeClr val="lt1"/>
+                        </a:fontRef>
+                      </wps:style>
+                      <wps:bodyPr rot="0" spcFirstLastPara="0" vertOverflow="overflow" horzOverflow="overflow" vert="horz" wrap="square" lIns="91440" tIns="45720" rIns="91440" bIns="45720" numCol="1" spcCol="0" rtlCol="0" fromWordArt="0" anchor="ctr" anchorCtr="0" forceAA="0" compatLnSpc="1">
+                        <a:prstTxWarp prst="textNoShape">
+                          <a:avLst/>
+                        </a:prstTxWarp>
+                        <a:noAutofit/>
+                      </wps:bodyPr>
+                    </wps:wsp>
+                  </a:graphicData>
+                </a:graphic>
+                <wp14:sizeRelH relativeFrom="margin">
+                  <wp14:pctWidth>0</wp14:pctWidth>
+                </wp14:sizeRelH>
+                <wp14:sizeRelV relativeFrom="margin">
+                  <wp14:pctHeight>0</wp14:pctHeight>
+                </wp14:sizeRelV>
+              </wp:anchor>
+            </w:drawing>
+          </mc:Choice>
+          <mc:Fallback>
+            <w:pict>
+              <v:rect w14:anchorId="729A40DE" id="Rechteck 82" o:spid="_x0000_s1026" style="position:absolute;margin-left:10.35pt;margin-top:196.75pt;width:36pt;height:29pt;z-index:251604992;visibility:visible;mso-wrap-style:square;mso-width-percent:0;mso-height-percent:0;mso-wrap-distance-left:9pt;mso-wrap-distance-top:0;mso-wrap-distance-right:9pt;mso-wrap-distance-bottom:0;mso-position-horizontal:absolute;mso-position-horizontal-relative:text;mso-position-vertical:absolute;mso-position-vertical-relative:text;mso-width-percent:0;mso-height-percent:0;mso-width-relative:margin;mso-height-relative:margin;v-text-anchor:middle" o:gfxdata="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" filled="f" strokecolor="#243f60 [1604]" strokeweight="2pt"/>
+            </w:pict>
+          </mc:Fallback>
+        </mc:AlternateContent>
+      </w:r>
+      <w:r>
+        <mc:AlternateContent>
+          <mc:Choice Requires="wps">
+            <w:drawing>
+              <wp:anchor distT="0" distB="0" distL="114300" distR="114300" simplePos="0" relativeHeight="251597824" behindDoc="0" locked="0" layoutInCell="1" allowOverlap="1" wp14:anchorId="2422907F" wp14:editId="5D0E137B">
+                <wp:simplePos x="0" y="0"/>
+                <wp:positionH relativeFrom="column">
+                  <wp:posOffset>657035</wp:posOffset>
+                </wp:positionH>
+                <wp:positionV relativeFrom="paragraph">
+                  <wp:posOffset>2131069</wp:posOffset>
+                </wp:positionV>
+                <wp:extent cx="1842448" cy="381635"/>
+                <wp:effectExtent l="0" t="0" r="24765" b="18415"/>
+                <wp:wrapNone/>
+                <wp:docPr id="80" name="Textfeld 80"/>
+                <wp:cNvGraphicFramePr/>
+                <a:graphic xmlns:a="http://schemas.openxmlformats.org/drawingml/2006/main">
+                  <a:graphicData uri="http://schemas.microsoft.com/office/word/2010/wordprocessingShape">
+                    <wps:wsp>
+                      <wps:cNvSpPr txBox="1"/>
+                      <wps:spPr>
+                        <a:xfrm>
+                          <a:off x="0" y="0"/>
+                          <a:ext cx="1842448" cy="381635"/>
+                        </a:xfrm>
+                        <a:prstGeom prst="rect">
+                          <a:avLst/>
+                        </a:prstGeom>
+                        <a:solidFill>
+                          <a:schemeClr val="bg1"/>
+                        </a:solidFill>
+                        <a:ln w="19050">
+                          <a:solidFill>
+                            <a:schemeClr val="tx2"/>
+                          </a:solidFill>
+                        </a:ln>
+                      </wps:spPr>
+                      <wps:txbx>
+                        <w:txbxContent>
+                          <w:p>
+                            <w:pPr>
+                              <w:rPr>
+                                <w:sz w:val="18"/>
+                                <w:lang w:val="de-AT"/>
+                              </w:rPr>
+                            </w:pPr>
+                            <w:r>
+                              <w:rPr>
+                                <w:sz w:val="18"/>
+                                <w:lang w:val="de-AT"/>
+                              </w:rPr>
+                              <w:t xml:space="preserve">Einzelstimmen (siehe </w:t>
+                            </w:r>
+                            <w:r>
+                              <w:rPr>
+                                <w:sz w:val="18"/>
+                                <w:lang w:val="de-AT"/>
+                              </w:rPr>
+                              <w:fldChar w:fldCharType="begin"/>
+                            </w:r>
+                            <w:r>
+                              <w:rPr>
+                                <w:sz w:val="18"/>
+                                <w:lang w:val="de-AT"/>
+                              </w:rPr>
+                              <w:instrText xml:space="preserve"> REF _Ref483750304 \r \h </w:instrText>
+                            </w:r>
+                            <w:r>
+                              <w:rPr>
+                                <w:sz w:val="18"/>
+                                <w:lang w:val="de-AT"/>
+                              </w:rPr>
+                            </w:r>
+                            <w:r>
+                              <w:rPr>
+                                <w:sz w:val="18"/>
+                                <w:lang w:val="de-AT"/>
+                              </w:rPr>
+                              <w:fldChar w:fldCharType="separate"/>
+                            </w:r>
+                            <w:r>
+                              <w:rPr>
+                                <w:sz w:val="18"/>
+                                <w:lang w:val="de-AT"/>
+                              </w:rPr>
+                              <w:t>3.3.1.5</w:t>
+                            </w:r>
+                            <w:r>
+                              <w:rPr>
+                                <w:sz w:val="18"/>
+                                <w:lang w:val="de-AT"/>
+                              </w:rPr>
+                              <w:fldChar w:fldCharType="end"/>
+                            </w:r>
+                            <w:r>
+                              <w:rPr>
+                                <w:sz w:val="18"/>
+                                <w:lang w:val="de-AT"/>
+                              </w:rPr>
+                              <w:t>)</w:t>
+                            </w:r>
+                          </w:p>
+                        </w:txbxContent>
+                      </wps:txbx>
+                      <wps:bodyPr rot="0" spcFirstLastPara="0" vertOverflow="overflow" horzOverflow="overflow" vert="horz" wrap="square" lIns="91440" tIns="45720" rIns="91440" bIns="45720" numCol="1" spcCol="0" rtlCol="0" fromWordArt="0" anchor="t" anchorCtr="0" forceAA="0" compatLnSpc="1">
+                        <a:prstTxWarp prst="textNoShape">
+                          <a:avLst/>
+                        </a:prstTxWarp>
+                        <a:noAutofit/>
+                      </wps:bodyPr>
+                    </wps:wsp>
+                  </a:graphicData>
+                </a:graphic>
+                <wp14:sizeRelH relativeFrom="margin">
+                  <wp14:pctWidth>0</wp14:pctWidth>
+                </wp14:sizeRelH>
+                <wp14:sizeRelV relativeFrom="margin">
+                  <wp14:pctHeight>0</wp14:pctHeight>
+                </wp14:sizeRelV>
+              </wp:anchor>
+            </w:drawing>
+          </mc:Choice>
+          <mc:Fallback>
+            <w:pict>
+              <v:shape w14:anchorId="2422907F" id="Textfeld 80" o:spid="_x0000_s1053" type="#_x0000_t202" style="position:absolute;left:0;text-align:left;margin-left:51.75pt;margin-top:167.8pt;width:145.05pt;height:30.05pt;z-index:251597824;visibility:visible;mso-wrap-style:square;mso-width-percent:0;mso-height-percent:0;mso-wrap-distance-left:9pt;mso-wrap-distance-top:0;mso-wrap-distance-right:9pt;mso-wrap-distance-bottom:0;mso-position-horizontal:absolute;mso-position-horizontal-relative:text;mso-position-vertical:absolute;mso-position-vertical-relative:text;mso-width-percent:0;mso-height-percent:0;mso-width-relative:margin;mso-height-relative:margin;v-text-anchor:top" o:gfxdata="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" fillcolor="white [3212]" strokecolor="#1f497d [3215]" strokeweight="1.5pt">
+                <v:textbox>
+                  <w:txbxContent>
+                    <w:p>
+                      <w:pPr>
+                        <w:rPr>
+                          <w:sz w:val="18"/>
+                          <w:lang w:val="de-AT"/>
+                        </w:rPr>
+                      </w:pPr>
+                      <w:r>
+                        <w:rPr>
+                          <w:sz w:val="18"/>
+                          <w:lang w:val="de-AT"/>
+                        </w:rPr>
+                        <w:t xml:space="preserve">Einzelstimmen (siehe </w:t>
+                      </w:r>
+                      <w:r>
+                        <w:rPr>
+                          <w:sz w:val="18"/>
+                          <w:lang w:val="de-AT"/>
+                        </w:rPr>
+                        <w:fldChar w:fldCharType="begin"/>
+                      </w:r>
+                      <w:r>
+                        <w:rPr>
+                          <w:sz w:val="18"/>
+                          <w:lang w:val="de-AT"/>
+                        </w:rPr>
+                        <w:instrText xml:space="preserve"> REF _Ref483750304 \r \h </w:instrText>
+                      </w:r>
+                      <w:r>
+                        <w:rPr>
+                          <w:sz w:val="18"/>
+                          <w:lang w:val="de-AT"/>
+                        </w:rPr>
+                      </w:r>
+                      <w:r>
+                        <w:rPr>
+                          <w:sz w:val="18"/>
+                          <w:lang w:val="de-AT"/>
+                        </w:rPr>
+                        <w:fldChar w:fldCharType="separate"/>
+                      </w:r>
+                      <w:r>
+                        <w:rPr>
+                          <w:sz w:val="18"/>
+                          <w:lang w:val="de-AT"/>
+                        </w:rPr>
+                        <w:t>3.3.1.5</w:t>
+                      </w:r>
+                      <w:r>
+                        <w:rPr>
+                          <w:sz w:val="18"/>
+                          <w:lang w:val="de-AT"/>
+                        </w:rPr>
+                        <w:fldChar w:fldCharType="end"/>
+                      </w:r>
+                      <w:r>
+                        <w:rPr>
+                          <w:sz w:val="18"/>
+                          <w:lang w:val="de-AT"/>
+                        </w:rPr>
+                        <w:t>)</w:t>
+                      </w:r>
+                    </w:p>
+                  </w:txbxContent>
+                </v:textbox>
+              </v:shape>
+            </w:pict>
+          </mc:Fallback>
+        </mc:AlternateContent>
+      </w:r>
+      <w:r>
+        <mc:AlternateContent>
+          <mc:Choice Requires="wps">
+            <w:drawing>
+              <wp:anchor distT="0" distB="0" distL="114300" distR="114300" simplePos="0" relativeHeight="251542528" behindDoc="0" locked="0" layoutInCell="1" allowOverlap="1" wp14:anchorId="61E32DB3" wp14:editId="635D09C3">
+                <wp:simplePos x="0" y="0"/>
+                <wp:positionH relativeFrom="column">
+                  <wp:posOffset>131597</wp:posOffset>
+                </wp:positionH>
+                <wp:positionV relativeFrom="paragraph">
+                  <wp:posOffset>2363081</wp:posOffset>
+                </wp:positionV>
+                <wp:extent cx="457200" cy="136478"/>
+                <wp:effectExtent l="0" t="0" r="19050" b="16510"/>
+                <wp:wrapNone/>
+                <wp:docPr id="79" name="Rechteck 79"/>
+                <wp:cNvGraphicFramePr/>
+                <a:graphic xmlns:a="http://schemas.openxmlformats.org/drawingml/2006/main">
+                  <a:graphicData uri="http://schemas.microsoft.com/office/word/2010/wordprocessingShape">
+                    <wps:wsp>
+                      <wps:cNvSpPr/>
+                      <wps:spPr>
+                        <a:xfrm>
+                          <a:off x="0" y="0"/>
+                          <a:ext cx="457200" cy="136478"/>
+                        </a:xfrm>
+                        <a:prstGeom prst="rect">
+                          <a:avLst/>
+                        </a:prstGeom>
+                        <a:noFill/>
+                      </wps:spPr>
+                      <wps:style>
+                        <a:lnRef idx="2">
+                          <a:schemeClr val="accent1">
+                            <a:shade val="50000"/>
+                          </a:schemeClr>
+                        </a:lnRef>
+                        <a:fillRef idx="1">
+                          <a:schemeClr val="accent1"/>
+                        </a:fillRef>
+                        <a:effectRef idx="0">
+                          <a:schemeClr val="accent1"/>
+                        </a:effectRef>
+                        <a:fontRef idx="minor">
+                          <a:schemeClr val="lt1"/>
+                        </a:fontRef>
+                      </wps:style>
+                      <wps:bodyPr rot="0" spcFirstLastPara="0" vertOverflow="overflow" horzOverflow="overflow" vert="horz" wrap="square" lIns="91440" tIns="45720" rIns="91440" bIns="45720" numCol="1" spcCol="0" rtlCol="0" fromWordArt="0" anchor="ctr" anchorCtr="0" forceAA="0" compatLnSpc="1">
+                        <a:prstTxWarp prst="textNoShape">
+                          <a:avLst/>
+                        </a:prstTxWarp>
+                        <a:noAutofit/>
+                      </wps:bodyPr>
+                    </wps:wsp>
+                  </a:graphicData>
+                </a:graphic>
+                <wp14:sizeRelH relativeFrom="margin">
+                  <wp14:pctWidth>0</wp14:pctWidth>
+                </wp14:sizeRelH>
+                <wp14:sizeRelV relativeFrom="margin">
+                  <wp14:pctHeight>0</wp14:pctHeight>
+                </wp14:sizeRelV>
+              </wp:anchor>
+            </w:drawing>
+          </mc:Choice>
+          <mc:Fallback>
+            <w:pict>
+              <v:rect w14:anchorId="4FFDF52F" id="Rechteck 79" o:spid="_x0000_s1026" style="position:absolute;margin-left:10.35pt;margin-top:186.05pt;width:36pt;height:10.75pt;z-index:251542528;visibility:visible;mso-wrap-style:square;mso-width-percent:0;mso-height-percent:0;mso-wrap-distance-left:9pt;mso-wrap-distance-top:0;mso-wrap-distance-right:9pt;mso-wrap-distance-bottom:0;mso-position-horizontal:absolute;mso-position-horizontal-relative:text;mso-position-vertical:absolute;mso-position-vertical-relative:text;mso-width-percent:0;mso-height-percent:0;mso-width-relative:margin;mso-height-relative:margin;v-text-anchor:middle" o:gfxdata="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" filled="f" strokecolor="#243f60 [1604]" strokeweight="2pt"/>
+            </w:pict>
+          </mc:Fallback>
+        </mc:AlternateContent>
+      </w:r>
       <w:r>
         <w:rPr>
           <w:noProof/>
@@ -5190,15 +6467,554 @@
       <w:pPr>
         <w:pStyle w:val="berschrift4"/>
       </w:pPr>
+      <w:bookmarkStart w:id="29" w:name="_Ref483750234"/>
       <w:r>
         <w:lastRenderedPageBreak/>
-        <w:t>Musikstück</w:t>
-      </w:r>
-      <w:r>
-        <w:t xml:space="preserve"> bearbeiten</w:t>
-      </w:r>
-    </w:p>
-    <w:p>
+        <w:t>Musikstück bearbeiten</w:t>
+      </w:r>
+      <w:bookmarkEnd w:id="29"/>
+    </w:p>
+    <w:p>
+      <w:r>
+        <mc:AlternateContent>
+          <mc:Choice Requires="wps">
+            <w:drawing>
+              <wp:anchor distT="0" distB="0" distL="114300" distR="114300" simplePos="0" relativeHeight="251913216" behindDoc="0" locked="0" layoutInCell="1" allowOverlap="1" wp14:anchorId="46CB3D35" wp14:editId="7DF7FDC1">
+                <wp:simplePos x="0" y="0"/>
+                <wp:positionH relativeFrom="column">
+                  <wp:posOffset>2348230</wp:posOffset>
+                </wp:positionH>
+                <wp:positionV relativeFrom="paragraph">
+                  <wp:posOffset>2574129</wp:posOffset>
+                </wp:positionV>
+                <wp:extent cx="2421890" cy="381635"/>
+                <wp:effectExtent l="0" t="0" r="16510" b="18415"/>
+                <wp:wrapNone/>
+                <wp:docPr id="94" name="Textfeld 94"/>
+                <wp:cNvGraphicFramePr/>
+                <a:graphic xmlns:a="http://schemas.openxmlformats.org/drawingml/2006/main">
+                  <a:graphicData uri="http://schemas.microsoft.com/office/word/2010/wordprocessingShape">
+                    <wps:wsp>
+                      <wps:cNvSpPr txBox="1"/>
+                      <wps:spPr>
+                        <a:xfrm>
+                          <a:off x="0" y="0"/>
+                          <a:ext cx="2421890" cy="381635"/>
+                        </a:xfrm>
+                        <a:prstGeom prst="rect">
+                          <a:avLst/>
+                        </a:prstGeom>
+                        <a:solidFill>
+                          <a:schemeClr val="bg1"/>
+                        </a:solidFill>
+                        <a:ln w="19050">
+                          <a:solidFill>
+                            <a:schemeClr val="tx2"/>
+                          </a:solidFill>
+                        </a:ln>
+                      </wps:spPr>
+                      <wps:txbx>
+                        <w:txbxContent>
+                          <w:p>
+                            <w:pPr>
+                              <w:rPr>
+                                <w:sz w:val="18"/>
+                                <w:lang w:val="de-AT"/>
+                              </w:rPr>
+                            </w:pPr>
+                            <w:r>
+                              <w:rPr>
+                                <w:sz w:val="18"/>
+                                <w:lang w:val="de-AT"/>
+                              </w:rPr>
+                              <w:t xml:space="preserve">Einzelstimmen hinzufügen (siehe </w:t>
+                            </w:r>
+                            <w:r>
+                              <w:rPr>
+                                <w:sz w:val="18"/>
+                                <w:lang w:val="de-AT"/>
+                              </w:rPr>
+                              <w:fldChar w:fldCharType="begin"/>
+                            </w:r>
+                            <w:r>
+                              <w:rPr>
+                                <w:sz w:val="18"/>
+                                <w:lang w:val="de-AT"/>
+                              </w:rPr>
+                              <w:instrText xml:space="preserve"> REF _Ref483750345 \r \h </w:instrText>
+                            </w:r>
+                            <w:r>
+                              <w:rPr>
+                                <w:sz w:val="18"/>
+                                <w:lang w:val="de-AT"/>
+                              </w:rPr>
+                            </w:r>
+                            <w:r>
+                              <w:rPr>
+                                <w:sz w:val="18"/>
+                                <w:lang w:val="de-AT"/>
+                              </w:rPr>
+                              <w:fldChar w:fldCharType="separate"/>
+                            </w:r>
+                            <w:r>
+                              <w:rPr>
+                                <w:sz w:val="18"/>
+                                <w:lang w:val="de-AT"/>
+                              </w:rPr>
+                              <w:t>3.3.1.6</w:t>
+                            </w:r>
+                            <w:r>
+                              <w:rPr>
+                                <w:sz w:val="18"/>
+                                <w:lang w:val="de-AT"/>
+                              </w:rPr>
+                              <w:fldChar w:fldCharType="end"/>
+                            </w:r>
+                            <w:r>
+                              <w:rPr>
+                                <w:sz w:val="18"/>
+                                <w:lang w:val="de-AT"/>
+                              </w:rPr>
+                              <w:t>)</w:t>
+                            </w:r>
+                          </w:p>
+                        </w:txbxContent>
+                      </wps:txbx>
+                      <wps:bodyPr rot="0" spcFirstLastPara="0" vertOverflow="overflow" horzOverflow="overflow" vert="horz" wrap="square" lIns="91440" tIns="45720" rIns="91440" bIns="45720" numCol="1" spcCol="0" rtlCol="0" fromWordArt="0" anchor="t" anchorCtr="0" forceAA="0" compatLnSpc="1">
+                        <a:prstTxWarp prst="textNoShape">
+                          <a:avLst/>
+                        </a:prstTxWarp>
+                        <a:noAutofit/>
+                      </wps:bodyPr>
+                    </wps:wsp>
+                  </a:graphicData>
+                </a:graphic>
+                <wp14:sizeRelH relativeFrom="margin">
+                  <wp14:pctWidth>0</wp14:pctWidth>
+                </wp14:sizeRelH>
+                <wp14:sizeRelV relativeFrom="margin">
+                  <wp14:pctHeight>0</wp14:pctHeight>
+                </wp14:sizeRelV>
+              </wp:anchor>
+            </w:drawing>
+          </mc:Choice>
+          <mc:Fallback>
+            <w:pict>
+              <v:shape w14:anchorId="46CB3D35" id="Textfeld 94" o:spid="_x0000_s1054" type="#_x0000_t202" style="position:absolute;left:0;text-align:left;margin-left:184.9pt;margin-top:202.7pt;width:190.7pt;height:30.05pt;z-index:251913216;visibility:visible;mso-wrap-style:square;mso-width-percent:0;mso-height-percent:0;mso-wrap-distance-left:9pt;mso-wrap-distance-top:0;mso-wrap-distance-right:9pt;mso-wrap-distance-bottom:0;mso-position-horizontal:absolute;mso-position-horizontal-relative:text;mso-position-vertical:absolute;mso-position-vertical-relative:text;mso-width-percent:0;mso-height-percent:0;mso-width-relative:margin;mso-height-relative:margin;v-text-anchor:top" o:gfxdata="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" fillcolor="white [3212]" strokecolor="#1f497d [3215]" strokeweight="1.5pt">
+                <v:textbox>
+                  <w:txbxContent>
+                    <w:p>
+                      <w:pPr>
+                        <w:rPr>
+                          <w:sz w:val="18"/>
+                          <w:lang w:val="de-AT"/>
+                        </w:rPr>
+                      </w:pPr>
+                      <w:r>
+                        <w:rPr>
+                          <w:sz w:val="18"/>
+                          <w:lang w:val="de-AT"/>
+                        </w:rPr>
+                        <w:t xml:space="preserve">Einzelstimmen hinzufügen (siehe </w:t>
+                      </w:r>
+                      <w:r>
+                        <w:rPr>
+                          <w:sz w:val="18"/>
+                          <w:lang w:val="de-AT"/>
+                        </w:rPr>
+                        <w:fldChar w:fldCharType="begin"/>
+                      </w:r>
+                      <w:r>
+                        <w:rPr>
+                          <w:sz w:val="18"/>
+                          <w:lang w:val="de-AT"/>
+                        </w:rPr>
+                        <w:instrText xml:space="preserve"> REF _Ref483750345 \r \h </w:instrText>
+                      </w:r>
+                      <w:r>
+                        <w:rPr>
+                          <w:sz w:val="18"/>
+                          <w:lang w:val="de-AT"/>
+                        </w:rPr>
+                      </w:r>
+                      <w:r>
+                        <w:rPr>
+                          <w:sz w:val="18"/>
+                          <w:lang w:val="de-AT"/>
+                        </w:rPr>
+                        <w:fldChar w:fldCharType="separate"/>
+                      </w:r>
+                      <w:r>
+                        <w:rPr>
+                          <w:sz w:val="18"/>
+                          <w:lang w:val="de-AT"/>
+                        </w:rPr>
+                        <w:t>3.3.1.6</w:t>
+                      </w:r>
+                      <w:r>
+                        <w:rPr>
+                          <w:sz w:val="18"/>
+                          <w:lang w:val="de-AT"/>
+                        </w:rPr>
+                        <w:fldChar w:fldCharType="end"/>
+                      </w:r>
+                      <w:r>
+                        <w:rPr>
+                          <w:sz w:val="18"/>
+                          <w:lang w:val="de-AT"/>
+                        </w:rPr>
+                        <w:t>)</w:t>
+                      </w:r>
+                    </w:p>
+                  </w:txbxContent>
+                </v:textbox>
+              </v:shape>
+            </w:pict>
+          </mc:Fallback>
+        </mc:AlternateContent>
+      </w:r>
+      <w:r>
+        <mc:AlternateContent>
+          <mc:Choice Requires="wps">
+            <w:drawing>
+              <wp:anchor distT="0" distB="0" distL="114300" distR="114300" simplePos="0" relativeHeight="252014592" behindDoc="0" locked="0" layoutInCell="1" allowOverlap="1" wp14:anchorId="741C47AF" wp14:editId="7BF70A18">
+                <wp:simplePos x="0" y="0"/>
+                <wp:positionH relativeFrom="column">
+                  <wp:posOffset>1849755</wp:posOffset>
+                </wp:positionH>
+                <wp:positionV relativeFrom="paragraph">
+                  <wp:posOffset>2490944</wp:posOffset>
+                </wp:positionV>
+                <wp:extent cx="457200" cy="368300"/>
+                <wp:effectExtent l="0" t="0" r="19050" b="12700"/>
+                <wp:wrapNone/>
+                <wp:docPr id="95" name="Rechteck 95"/>
+                <wp:cNvGraphicFramePr/>
+                <a:graphic xmlns:a="http://schemas.openxmlformats.org/drawingml/2006/main">
+                  <a:graphicData uri="http://schemas.microsoft.com/office/word/2010/wordprocessingShape">
+                    <wps:wsp>
+                      <wps:cNvSpPr/>
+                      <wps:spPr>
+                        <a:xfrm>
+                          <a:off x="0" y="0"/>
+                          <a:ext cx="457200" cy="368300"/>
+                        </a:xfrm>
+                        <a:prstGeom prst="rect">
+                          <a:avLst/>
+                        </a:prstGeom>
+                        <a:noFill/>
+                      </wps:spPr>
+                      <wps:style>
+                        <a:lnRef idx="2">
+                          <a:schemeClr val="accent1">
+                            <a:shade val="50000"/>
+                          </a:schemeClr>
+                        </a:lnRef>
+                        <a:fillRef idx="1">
+                          <a:schemeClr val="accent1"/>
+                        </a:fillRef>
+                        <a:effectRef idx="0">
+                          <a:schemeClr val="accent1"/>
+                        </a:effectRef>
+                        <a:fontRef idx="minor">
+                          <a:schemeClr val="lt1"/>
+                        </a:fontRef>
+                      </wps:style>
+                      <wps:bodyPr rot="0" spcFirstLastPara="0" vertOverflow="overflow" horzOverflow="overflow" vert="horz" wrap="square" lIns="91440" tIns="45720" rIns="91440" bIns="45720" numCol="1" spcCol="0" rtlCol="0" fromWordArt="0" anchor="ctr" anchorCtr="0" forceAA="0" compatLnSpc="1">
+                        <a:prstTxWarp prst="textNoShape">
+                          <a:avLst/>
+                        </a:prstTxWarp>
+                        <a:noAutofit/>
+                      </wps:bodyPr>
+                    </wps:wsp>
+                  </a:graphicData>
+                </a:graphic>
+                <wp14:sizeRelH relativeFrom="margin">
+                  <wp14:pctWidth>0</wp14:pctWidth>
+                </wp14:sizeRelH>
+                <wp14:sizeRelV relativeFrom="margin">
+                  <wp14:pctHeight>0</wp14:pctHeight>
+                </wp14:sizeRelV>
+              </wp:anchor>
+            </w:drawing>
+          </mc:Choice>
+          <mc:Fallback>
+            <w:pict>
+              <v:rect w14:anchorId="033168CC" id="Rechteck 95" o:spid="_x0000_s1026" style="position:absolute;margin-left:145.65pt;margin-top:196.15pt;width:36pt;height:29pt;z-index:252014592;visibility:visible;mso-wrap-style:square;mso-width-percent:0;mso-height-percent:0;mso-wrap-distance-left:9pt;mso-wrap-distance-top:0;mso-wrap-distance-right:9pt;mso-wrap-distance-bottom:0;mso-position-horizontal:absolute;mso-position-horizontal-relative:text;mso-position-vertical:absolute;mso-position-vertical-relative:text;mso-width-percent:0;mso-height-percent:0;mso-width-relative:margin;mso-height-relative:margin;v-text-anchor:middle" o:gfxdata="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" filled="f" strokecolor="#243f60 [1604]" strokeweight="2pt"/>
+            </w:pict>
+          </mc:Fallback>
+        </mc:AlternateContent>
+      </w:r>
+      <w:r>
+        <mc:AlternateContent>
+          <mc:Choice Requires="wps">
+            <w:drawing>
+              <wp:anchor distT="0" distB="0" distL="114300" distR="114300" simplePos="0" relativeHeight="251813888" behindDoc="0" locked="0" layoutInCell="1" allowOverlap="1" wp14:anchorId="33FBAD78" wp14:editId="593AA358">
+                <wp:simplePos x="0" y="0"/>
+                <wp:positionH relativeFrom="column">
+                  <wp:posOffset>690577</wp:posOffset>
+                </wp:positionH>
+                <wp:positionV relativeFrom="paragraph">
+                  <wp:posOffset>2058623</wp:posOffset>
+                </wp:positionV>
+                <wp:extent cx="1842135" cy="381635"/>
+                <wp:effectExtent l="0" t="0" r="24765" b="18415"/>
+                <wp:wrapNone/>
+                <wp:docPr id="84" name="Textfeld 84"/>
+                <wp:cNvGraphicFramePr/>
+                <a:graphic xmlns:a="http://schemas.openxmlformats.org/drawingml/2006/main">
+                  <a:graphicData uri="http://schemas.microsoft.com/office/word/2010/wordprocessingShape">
+                    <wps:wsp>
+                      <wps:cNvSpPr txBox="1"/>
+                      <wps:spPr>
+                        <a:xfrm>
+                          <a:off x="0" y="0"/>
+                          <a:ext cx="1842135" cy="381635"/>
+                        </a:xfrm>
+                        <a:prstGeom prst="rect">
+                          <a:avLst/>
+                        </a:prstGeom>
+                        <a:solidFill>
+                          <a:schemeClr val="bg1"/>
+                        </a:solidFill>
+                        <a:ln w="19050">
+                          <a:solidFill>
+                            <a:schemeClr val="tx2"/>
+                          </a:solidFill>
+                        </a:ln>
+                      </wps:spPr>
+                      <wps:txbx>
+                        <w:txbxContent>
+                          <w:p>
+                            <w:pPr>
+                              <w:rPr>
+                                <w:sz w:val="18"/>
+                                <w:lang w:val="de-AT"/>
+                              </w:rPr>
+                            </w:pPr>
+                            <w:r>
+                              <w:rPr>
+                                <w:sz w:val="18"/>
+                                <w:lang w:val="de-AT"/>
+                              </w:rPr>
+                              <w:t xml:space="preserve">Einzelstimmen (siehe </w:t>
+                            </w:r>
+                            <w:r>
+                              <w:rPr>
+                                <w:sz w:val="18"/>
+                                <w:lang w:val="de-AT"/>
+                              </w:rPr>
+                              <w:fldChar w:fldCharType="begin"/>
+                            </w:r>
+                            <w:r>
+                              <w:rPr>
+                                <w:sz w:val="18"/>
+                                <w:lang w:val="de-AT"/>
+                              </w:rPr>
+                              <w:instrText xml:space="preserve"> REF _Ref483750304 \r \h </w:instrText>
+                            </w:r>
+                            <w:r>
+                              <w:rPr>
+                                <w:sz w:val="18"/>
+                                <w:lang w:val="de-AT"/>
+                              </w:rPr>
+                            </w:r>
+                            <w:r>
+                              <w:rPr>
+                                <w:sz w:val="18"/>
+                                <w:lang w:val="de-AT"/>
+                              </w:rPr>
+                              <w:fldChar w:fldCharType="separate"/>
+                            </w:r>
+                            <w:r>
+                              <w:rPr>
+                                <w:sz w:val="18"/>
+                                <w:lang w:val="de-AT"/>
+                              </w:rPr>
+                              <w:t>3.3.1.5</w:t>
+                            </w:r>
+                            <w:r>
+                              <w:rPr>
+                                <w:sz w:val="18"/>
+                                <w:lang w:val="de-AT"/>
+                              </w:rPr>
+                              <w:fldChar w:fldCharType="end"/>
+                            </w:r>
+                            <w:r>
+                              <w:rPr>
+                                <w:sz w:val="18"/>
+                                <w:lang w:val="de-AT"/>
+                              </w:rPr>
+                              <w:t>)</w:t>
+                            </w:r>
+                          </w:p>
+                        </w:txbxContent>
+                      </wps:txbx>
+                      <wps:bodyPr rot="0" spcFirstLastPara="0" vertOverflow="overflow" horzOverflow="overflow" vert="horz" wrap="square" lIns="91440" tIns="45720" rIns="91440" bIns="45720" numCol="1" spcCol="0" rtlCol="0" fromWordArt="0" anchor="t" anchorCtr="0" forceAA="0" compatLnSpc="1">
+                        <a:prstTxWarp prst="textNoShape">
+                          <a:avLst/>
+                        </a:prstTxWarp>
+                        <a:noAutofit/>
+                      </wps:bodyPr>
+                    </wps:wsp>
+                  </a:graphicData>
+                </a:graphic>
+                <wp14:sizeRelH relativeFrom="margin">
+                  <wp14:pctWidth>0</wp14:pctWidth>
+                </wp14:sizeRelH>
+                <wp14:sizeRelV relativeFrom="margin">
+                  <wp14:pctHeight>0</wp14:pctHeight>
+                </wp14:sizeRelV>
+              </wp:anchor>
+            </w:drawing>
+          </mc:Choice>
+          <mc:Fallback>
+            <w:pict>
+              <v:shape w14:anchorId="33FBAD78" id="Textfeld 84" o:spid="_x0000_s1055" type="#_x0000_t202" style="position:absolute;left:0;text-align:left;margin-left:54.4pt;margin-top:162.1pt;width:145.05pt;height:30.05pt;z-index:251813888;visibility:visible;mso-wrap-style:square;mso-width-percent:0;mso-height-percent:0;mso-wrap-distance-left:9pt;mso-wrap-distance-top:0;mso-wrap-distance-right:9pt;mso-wrap-distance-bottom:0;mso-position-horizontal:absolute;mso-position-horizontal-relative:text;mso-position-vertical:absolute;mso-position-vertical-relative:text;mso-width-percent:0;mso-height-percent:0;mso-width-relative:margin;mso-height-relative:margin;v-text-anchor:top" o:gfxdata="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" fillcolor="white [3212]" strokecolor="#1f497d [3215]" strokeweight="1.5pt">
+                <v:textbox>
+                  <w:txbxContent>
+                    <w:p>
+                      <w:pPr>
+                        <w:rPr>
+                          <w:sz w:val="18"/>
+                          <w:lang w:val="de-AT"/>
+                        </w:rPr>
+                      </w:pPr>
+                      <w:r>
+                        <w:rPr>
+                          <w:sz w:val="18"/>
+                          <w:lang w:val="de-AT"/>
+                        </w:rPr>
+                        <w:t xml:space="preserve">Einzelstimmen (siehe </w:t>
+                      </w:r>
+                      <w:r>
+                        <w:rPr>
+                          <w:sz w:val="18"/>
+                          <w:lang w:val="de-AT"/>
+                        </w:rPr>
+                        <w:fldChar w:fldCharType="begin"/>
+                      </w:r>
+                      <w:r>
+                        <w:rPr>
+                          <w:sz w:val="18"/>
+                          <w:lang w:val="de-AT"/>
+                        </w:rPr>
+                        <w:instrText xml:space="preserve"> REF _Ref483750304 \r \h </w:instrText>
+                      </w:r>
+                      <w:r>
+                        <w:rPr>
+                          <w:sz w:val="18"/>
+                          <w:lang w:val="de-AT"/>
+                        </w:rPr>
+                      </w:r>
+                      <w:r>
+                        <w:rPr>
+                          <w:sz w:val="18"/>
+                          <w:lang w:val="de-AT"/>
+                        </w:rPr>
+                        <w:fldChar w:fldCharType="separate"/>
+                      </w:r>
+                      <w:r>
+                        <w:rPr>
+                          <w:sz w:val="18"/>
+                          <w:lang w:val="de-AT"/>
+                        </w:rPr>
+                        <w:t>3.3.1.5</w:t>
+                      </w:r>
+                      <w:r>
+                        <w:rPr>
+                          <w:sz w:val="18"/>
+                          <w:lang w:val="de-AT"/>
+                        </w:rPr>
+                        <w:fldChar w:fldCharType="end"/>
+                      </w:r>
+                      <w:r>
+                        <w:rPr>
+                          <w:sz w:val="18"/>
+                          <w:lang w:val="de-AT"/>
+                        </w:rPr>
+                        <w:t>)</w:t>
+                      </w:r>
+                    </w:p>
+                  </w:txbxContent>
+                </v:textbox>
+              </v:shape>
+            </w:pict>
+          </mc:Fallback>
+        </mc:AlternateContent>
+      </w:r>
+      <w:r>
+        <mc:AlternateContent>
+          <mc:Choice Requires="wps">
+            <w:drawing>
+              <wp:anchor distT="0" distB="0" distL="114300" distR="114300" simplePos="0" relativeHeight="251716608" behindDoc="0" locked="0" layoutInCell="1" allowOverlap="1" wp14:anchorId="0C124A27" wp14:editId="34B36614">
+                <wp:simplePos x="0" y="0"/>
+                <wp:positionH relativeFrom="column">
+                  <wp:posOffset>138430</wp:posOffset>
+                </wp:positionH>
+                <wp:positionV relativeFrom="paragraph">
+                  <wp:posOffset>2385695</wp:posOffset>
+                </wp:positionV>
+                <wp:extent cx="457200" cy="135890"/>
+                <wp:effectExtent l="0" t="0" r="19050" b="16510"/>
+                <wp:wrapNone/>
+                <wp:docPr id="83" name="Rechteck 83"/>
+                <wp:cNvGraphicFramePr/>
+                <a:graphic xmlns:a="http://schemas.openxmlformats.org/drawingml/2006/main">
+                  <a:graphicData uri="http://schemas.microsoft.com/office/word/2010/wordprocessingShape">
+                    <wps:wsp>
+                      <wps:cNvSpPr/>
+                      <wps:spPr>
+                        <a:xfrm>
+                          <a:off x="0" y="0"/>
+                          <a:ext cx="457200" cy="135890"/>
+                        </a:xfrm>
+                        <a:prstGeom prst="rect">
+                          <a:avLst/>
+                        </a:prstGeom>
+                        <a:noFill/>
+                      </wps:spPr>
+                      <wps:style>
+                        <a:lnRef idx="2">
+                          <a:schemeClr val="accent1">
+                            <a:shade val="50000"/>
+                          </a:schemeClr>
+                        </a:lnRef>
+                        <a:fillRef idx="1">
+                          <a:schemeClr val="accent1"/>
+                        </a:fillRef>
+                        <a:effectRef idx="0">
+                          <a:schemeClr val="accent1"/>
+                        </a:effectRef>
+                        <a:fontRef idx="minor">
+                          <a:schemeClr val="lt1"/>
+                        </a:fontRef>
+                      </wps:style>
+                      <wps:bodyPr rot="0" spcFirstLastPara="0" vertOverflow="overflow" horzOverflow="overflow" vert="horz" wrap="square" lIns="91440" tIns="45720" rIns="91440" bIns="45720" numCol="1" spcCol="0" rtlCol="0" fromWordArt="0" anchor="ctr" anchorCtr="0" forceAA="0" compatLnSpc="1">
+                        <a:prstTxWarp prst="textNoShape">
+                          <a:avLst/>
+                        </a:prstTxWarp>
+                        <a:noAutofit/>
+                      </wps:bodyPr>
+                    </wps:wsp>
+                  </a:graphicData>
+                </a:graphic>
+                <wp14:sizeRelH relativeFrom="margin">
+                  <wp14:pctWidth>0</wp14:pctWidth>
+                </wp14:sizeRelH>
+                <wp14:sizeRelV relativeFrom="margin">
+                  <wp14:pctHeight>0</wp14:pctHeight>
+                </wp14:sizeRelV>
+              </wp:anchor>
+            </w:drawing>
+          </mc:Choice>
+          <mc:Fallback>
+            <w:pict>
+              <v:rect w14:anchorId="0B0D5CCB" id="Rechteck 83" o:spid="_x0000_s1026" style="position:absolute;margin-left:10.9pt;margin-top:187.85pt;width:36pt;height:10.7pt;z-index:251716608;visibility:visible;mso-wrap-style:square;mso-width-percent:0;mso-height-percent:0;mso-wrap-distance-left:9pt;mso-wrap-distance-top:0;mso-wrap-distance-right:9pt;mso-wrap-distance-bottom:0;mso-position-horizontal:absolute;mso-position-horizontal-relative:text;mso-position-vertical:absolute;mso-position-vertical-relative:text;mso-width-percent:0;mso-height-percent:0;mso-width-relative:margin;mso-height-relative:margin;v-text-anchor:middle" o:gfxdata="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" filled="f" strokecolor="#243f60 [1604]" strokeweight="2pt"/>
+            </w:pict>
+          </mc:Fallback>
+        </mc:AlternateContent>
+      </w:r>
       <w:r>
         <w:rPr>
           <w:noProof/>
@@ -5259,11 +7075,195 @@
       <w:pPr>
         <w:pStyle w:val="berschrift4"/>
       </w:pPr>
+      <w:bookmarkStart w:id="30" w:name="_Ref483750304"/>
       <w:r>
         <w:t>Einzelstimmen Musikstück</w:t>
       </w:r>
-    </w:p>
-    <w:p>
+      <w:bookmarkEnd w:id="30"/>
+    </w:p>
+    <w:p>
+      <w:r>
+        <w:t>Standard-Ansicht</w:t>
+      </w:r>
+      <w:r>
+        <w:t xml:space="preserve"> der Einzelstimmen</w:t>
+      </w:r>
+      <w:r>
+        <w:t>:</w:t>
+      </w:r>
+      <w:r>
+        <w:t xml:space="preserve"> </w:t>
+      </w:r>
+    </w:p>
+    <w:p>
+      <w:r>
+        <mc:AlternateContent>
+          <mc:Choice Requires="wps">
+            <w:drawing>
+              <wp:anchor distT="0" distB="0" distL="114300" distR="114300" simplePos="0" relativeHeight="252066816" behindDoc="0" locked="0" layoutInCell="1" allowOverlap="1" wp14:anchorId="76106942" wp14:editId="6EA30A27">
+                <wp:simplePos x="0" y="0"/>
+                <wp:positionH relativeFrom="column">
+                  <wp:posOffset>3823315</wp:posOffset>
+                </wp:positionH>
+                <wp:positionV relativeFrom="paragraph">
+                  <wp:posOffset>938378</wp:posOffset>
+                </wp:positionV>
+                <wp:extent cx="1589377" cy="381635"/>
+                <wp:effectExtent l="0" t="0" r="11430" b="18415"/>
+                <wp:wrapNone/>
+                <wp:docPr id="96" name="Textfeld 96"/>
+                <wp:cNvGraphicFramePr/>
+                <a:graphic xmlns:a="http://schemas.openxmlformats.org/drawingml/2006/main">
+                  <a:graphicData uri="http://schemas.microsoft.com/office/word/2010/wordprocessingShape">
+                    <wps:wsp>
+                      <wps:cNvSpPr txBox="1"/>
+                      <wps:spPr>
+                        <a:xfrm>
+                          <a:off x="0" y="0"/>
+                          <a:ext cx="1589377" cy="381635"/>
+                        </a:xfrm>
+                        <a:prstGeom prst="rect">
+                          <a:avLst/>
+                        </a:prstGeom>
+                        <a:solidFill>
+                          <a:schemeClr val="bg1"/>
+                        </a:solidFill>
+                        <a:ln w="19050">
+                          <a:solidFill>
+                            <a:schemeClr val="tx2"/>
+                          </a:solidFill>
+                        </a:ln>
+                      </wps:spPr>
+                      <wps:txbx>
+                        <w:txbxContent>
+                          <w:p>
+                            <w:pPr>
+                              <w:rPr>
+                                <w:sz w:val="18"/>
+                                <w:lang w:val="de-AT"/>
+                              </w:rPr>
+                            </w:pPr>
+                            <w:r>
+                              <w:rPr>
+                                <w:sz w:val="18"/>
+                                <w:lang w:val="de-AT"/>
+                              </w:rPr>
+                              <w:t>Einzelstimme hinzufügen</w:t>
+                            </w:r>
+                          </w:p>
+                        </w:txbxContent>
+                      </wps:txbx>
+                      <wps:bodyPr rot="0" spcFirstLastPara="0" vertOverflow="overflow" horzOverflow="overflow" vert="horz" wrap="square" lIns="91440" tIns="45720" rIns="91440" bIns="45720" numCol="1" spcCol="0" rtlCol="0" fromWordArt="0" anchor="t" anchorCtr="0" forceAA="0" compatLnSpc="1">
+                        <a:prstTxWarp prst="textNoShape">
+                          <a:avLst/>
+                        </a:prstTxWarp>
+                        <a:noAutofit/>
+                      </wps:bodyPr>
+                    </wps:wsp>
+                  </a:graphicData>
+                </a:graphic>
+                <wp14:sizeRelH relativeFrom="margin">
+                  <wp14:pctWidth>0</wp14:pctWidth>
+                </wp14:sizeRelH>
+                <wp14:sizeRelV relativeFrom="margin">
+                  <wp14:pctHeight>0</wp14:pctHeight>
+                </wp14:sizeRelV>
+              </wp:anchor>
+            </w:drawing>
+          </mc:Choice>
+          <mc:Fallback>
+            <w:pict>
+              <v:shape w14:anchorId="76106942" id="Textfeld 96" o:spid="_x0000_s1056" type="#_x0000_t202" style="position:absolute;left:0;text-align:left;margin-left:301.05pt;margin-top:73.9pt;width:125.15pt;height:30.05pt;z-index:252066816;visibility:visible;mso-wrap-style:square;mso-width-percent:0;mso-height-percent:0;mso-wrap-distance-left:9pt;mso-wrap-distance-top:0;mso-wrap-distance-right:9pt;mso-wrap-distance-bottom:0;mso-position-horizontal:absolute;mso-position-horizontal-relative:text;mso-position-vertical:absolute;mso-position-vertical-relative:text;mso-width-percent:0;mso-height-percent:0;mso-width-relative:margin;mso-height-relative:margin;v-text-anchor:top" o:gfxdata="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" fillcolor="white [3212]" strokecolor="#1f497d [3215]" strokeweight="1.5pt">
+                <v:textbox>
+                  <w:txbxContent>
+                    <w:p>
+                      <w:pPr>
+                        <w:rPr>
+                          <w:sz w:val="18"/>
+                          <w:lang w:val="de-AT"/>
+                        </w:rPr>
+                      </w:pPr>
+                      <w:r>
+                        <w:rPr>
+                          <w:sz w:val="18"/>
+                          <w:lang w:val="de-AT"/>
+                        </w:rPr>
+                        <w:t>Einzelstimme hinzufügen</w:t>
+                      </w:r>
+                    </w:p>
+                  </w:txbxContent>
+                </v:textbox>
+              </v:shape>
+            </w:pict>
+          </mc:Fallback>
+        </mc:AlternateContent>
+      </w:r>
+      <w:r>
+        <mc:AlternateContent>
+          <mc:Choice Requires="wps">
+            <w:drawing>
+              <wp:anchor distT="0" distB="0" distL="114300" distR="114300" simplePos="0" relativeHeight="252119040" behindDoc="0" locked="0" layoutInCell="1" allowOverlap="1" wp14:anchorId="6C3DC4BA" wp14:editId="18B0FF3F">
+                <wp:simplePos x="0" y="0"/>
+                <wp:positionH relativeFrom="column">
+                  <wp:posOffset>5165251</wp:posOffset>
+                </wp:positionH>
+                <wp:positionV relativeFrom="paragraph">
+                  <wp:posOffset>676275</wp:posOffset>
+                </wp:positionV>
+                <wp:extent cx="165100" cy="165100"/>
+                <wp:effectExtent l="0" t="0" r="25400" b="25400"/>
+                <wp:wrapNone/>
+                <wp:docPr id="97" name="Rechteck 97"/>
+                <wp:cNvGraphicFramePr/>
+                <a:graphic xmlns:a="http://schemas.openxmlformats.org/drawingml/2006/main">
+                  <a:graphicData uri="http://schemas.microsoft.com/office/word/2010/wordprocessingShape">
+                    <wps:wsp>
+                      <wps:cNvSpPr/>
+                      <wps:spPr>
+                        <a:xfrm>
+                          <a:off x="0" y="0"/>
+                          <a:ext cx="165100" cy="165100"/>
+                        </a:xfrm>
+                        <a:prstGeom prst="rect">
+                          <a:avLst/>
+                        </a:prstGeom>
+                        <a:noFill/>
+                      </wps:spPr>
+                      <wps:style>
+                        <a:lnRef idx="2">
+                          <a:schemeClr val="accent1">
+                            <a:shade val="50000"/>
+                          </a:schemeClr>
+                        </a:lnRef>
+                        <a:fillRef idx="1">
+                          <a:schemeClr val="accent1"/>
+                        </a:fillRef>
+                        <a:effectRef idx="0">
+                          <a:schemeClr val="accent1"/>
+                        </a:effectRef>
+                        <a:fontRef idx="minor">
+                          <a:schemeClr val="lt1"/>
+                        </a:fontRef>
+                      </wps:style>
+                      <wps:bodyPr rot="0" spcFirstLastPara="0" vertOverflow="overflow" horzOverflow="overflow" vert="horz" wrap="square" lIns="91440" tIns="45720" rIns="91440" bIns="45720" numCol="1" spcCol="0" rtlCol="0" fromWordArt="0" anchor="ctr" anchorCtr="0" forceAA="0" compatLnSpc="1">
+                        <a:prstTxWarp prst="textNoShape">
+                          <a:avLst/>
+                        </a:prstTxWarp>
+                        <a:noAutofit/>
+                      </wps:bodyPr>
+                    </wps:wsp>
+                  </a:graphicData>
+                </a:graphic>
+              </wp:anchor>
+            </w:drawing>
+          </mc:Choice>
+          <mc:Fallback>
+            <w:pict>
+              <v:rect w14:anchorId="586D6311" id="Rechteck 97" o:spid="_x0000_s1026" style="position:absolute;margin-left:406.7pt;margin-top:53.25pt;width:13pt;height:13pt;z-index:252119040;visibility:visible;mso-wrap-style:square;mso-wrap-distance-left:9pt;mso-wrap-distance-top:0;mso-wrap-distance-right:9pt;mso-wrap-distance-bottom:0;mso-position-horizontal:absolute;mso-position-horizontal-relative:text;mso-position-vertical:absolute;mso-position-vertical-relative:text;v-text-anchor:middle" o:gfxdata="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" filled="f" strokecolor="#243f60 [1604]" strokeweight="2pt"/>
+            </w:pict>
+          </mc:Fallback>
+        </mc:AlternateContent>
+      </w:r>
       <w:r>
         <w:rPr>
           <w:noProof/>
@@ -5320,12 +7320,198 @@
         </w:drawing>
       </w:r>
     </w:p>
-    <w:p>
+    <w:p/>
+    <w:p>
+      <w:pPr>
+        <w:spacing w:before="0" w:line="240" w:lineRule="auto"/>
+        <w:jc w:val="left"/>
+      </w:pPr>
+      <w:r>
+        <w:br w:type="page"/>
+      </w:r>
+    </w:p>
+    <w:p>
+      <w:r>
+        <w:lastRenderedPageBreak/>
+        <w:t>Anhaken von Einzelstimmen, anschließend löschen möglich:</w:t>
+      </w:r>
+      <w:r>
+        <w:t xml:space="preserve"> </w:t>
+      </w:r>
+    </w:p>
+    <w:p>
+      <w:r>
+        <mc:AlternateContent>
+          <mc:Choice Requires="wps">
+            <w:drawing>
+              <wp:anchor distT="0" distB="0" distL="114300" distR="114300" simplePos="0" relativeHeight="252162048" behindDoc="0" locked="0" layoutInCell="1" allowOverlap="1" wp14:anchorId="7D51EE1D" wp14:editId="4B28D734">
+                <wp:simplePos x="0" y="0"/>
+                <wp:positionH relativeFrom="column">
+                  <wp:posOffset>3004450</wp:posOffset>
+                </wp:positionH>
+                <wp:positionV relativeFrom="paragraph">
+                  <wp:posOffset>937819</wp:posOffset>
+                </wp:positionV>
+                <wp:extent cx="2182448" cy="381635"/>
+                <wp:effectExtent l="0" t="0" r="27940" b="18415"/>
+                <wp:wrapNone/>
+                <wp:docPr id="98" name="Textfeld 98"/>
+                <wp:cNvGraphicFramePr/>
+                <a:graphic xmlns:a="http://schemas.openxmlformats.org/drawingml/2006/main">
+                  <a:graphicData uri="http://schemas.microsoft.com/office/word/2010/wordprocessingShape">
+                    <wps:wsp>
+                      <wps:cNvSpPr txBox="1"/>
+                      <wps:spPr>
+                        <a:xfrm>
+                          <a:off x="0" y="0"/>
+                          <a:ext cx="2182448" cy="381635"/>
+                        </a:xfrm>
+                        <a:prstGeom prst="rect">
+                          <a:avLst/>
+                        </a:prstGeom>
+                        <a:solidFill>
+                          <a:schemeClr val="bg1"/>
+                        </a:solidFill>
+                        <a:ln w="19050">
+                          <a:solidFill>
+                            <a:schemeClr val="tx2"/>
+                          </a:solidFill>
+                        </a:ln>
+                      </wps:spPr>
+                      <wps:txbx>
+                        <w:txbxContent>
+                          <w:p>
+                            <w:pPr>
+                              <w:rPr>
+                                <w:sz w:val="18"/>
+                                <w:lang w:val="de-AT"/>
+                              </w:rPr>
+                            </w:pPr>
+                            <w:r>
+                              <w:rPr>
+                                <w:sz w:val="18"/>
+                                <w:lang w:val="de-AT"/>
+                              </w:rPr>
+                              <w:t>Ausgewählte Einzelstimmen löschen</w:t>
+                            </w:r>
+                          </w:p>
+                        </w:txbxContent>
+                      </wps:txbx>
+                      <wps:bodyPr rot="0" spcFirstLastPara="0" vertOverflow="overflow" horzOverflow="overflow" vert="horz" wrap="square" lIns="91440" tIns="45720" rIns="91440" bIns="45720" numCol="1" spcCol="0" rtlCol="0" fromWordArt="0" anchor="t" anchorCtr="0" forceAA="0" compatLnSpc="1">
+                        <a:prstTxWarp prst="textNoShape">
+                          <a:avLst/>
+                        </a:prstTxWarp>
+                        <a:noAutofit/>
+                      </wps:bodyPr>
+                    </wps:wsp>
+                  </a:graphicData>
+                </a:graphic>
+                <wp14:sizeRelH relativeFrom="margin">
+                  <wp14:pctWidth>0</wp14:pctWidth>
+                </wp14:sizeRelH>
+                <wp14:sizeRelV relativeFrom="margin">
+                  <wp14:pctHeight>0</wp14:pctHeight>
+                </wp14:sizeRelV>
+              </wp:anchor>
+            </w:drawing>
+          </mc:Choice>
+          <mc:Fallback>
+            <w:pict>
+              <v:shape w14:anchorId="7D51EE1D" id="Textfeld 98" o:spid="_x0000_s1057" type="#_x0000_t202" style="position:absolute;left:0;text-align:left;margin-left:236.55pt;margin-top:73.85pt;width:171.85pt;height:30.05pt;z-index:252162048;visibility:visible;mso-wrap-style:square;mso-width-percent:0;mso-height-percent:0;mso-wrap-distance-left:9pt;mso-wrap-distance-top:0;mso-wrap-distance-right:9pt;mso-wrap-distance-bottom:0;mso-position-horizontal:absolute;mso-position-horizontal-relative:text;mso-position-vertical:absolute;mso-position-vertical-relative:text;mso-width-percent:0;mso-height-percent:0;mso-width-relative:margin;mso-height-relative:margin;v-text-anchor:top" o:gfxdata="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" fillcolor="white [3212]" strokecolor="#1f497d [3215]" strokeweight="1.5pt">
+                <v:textbox>
+                  <w:txbxContent>
+                    <w:p>
+                      <w:pPr>
+                        <w:rPr>
+                          <w:sz w:val="18"/>
+                          <w:lang w:val="de-AT"/>
+                        </w:rPr>
+                      </w:pPr>
+                      <w:r>
+                        <w:rPr>
+                          <w:sz w:val="18"/>
+                          <w:lang w:val="de-AT"/>
+                        </w:rPr>
+                        <w:t>Ausgewählte Einzelstimmen löschen</w:t>
+                      </w:r>
+                    </w:p>
+                  </w:txbxContent>
+                </v:textbox>
+              </v:shape>
+            </w:pict>
+          </mc:Fallback>
+        </mc:AlternateContent>
+      </w:r>
+      <w:r>
+        <mc:AlternateContent>
+          <mc:Choice Requires="wps">
+            <w:drawing>
+              <wp:anchor distT="0" distB="0" distL="114300" distR="114300" simplePos="0" relativeHeight="252205056" behindDoc="0" locked="0" layoutInCell="1" allowOverlap="1" wp14:anchorId="169825EB" wp14:editId="65F3545A">
+                <wp:simplePos x="0" y="0"/>
+                <wp:positionH relativeFrom="column">
+                  <wp:posOffset>4938575</wp:posOffset>
+                </wp:positionH>
+                <wp:positionV relativeFrom="paragraph">
+                  <wp:posOffset>677687</wp:posOffset>
+                </wp:positionV>
+                <wp:extent cx="165100" cy="165100"/>
+                <wp:effectExtent l="0" t="0" r="25400" b="25400"/>
+                <wp:wrapNone/>
+                <wp:docPr id="99" name="Rechteck 99"/>
+                <wp:cNvGraphicFramePr/>
+                <a:graphic xmlns:a="http://schemas.openxmlformats.org/drawingml/2006/main">
+                  <a:graphicData uri="http://schemas.microsoft.com/office/word/2010/wordprocessingShape">
+                    <wps:wsp>
+                      <wps:cNvSpPr/>
+                      <wps:spPr>
+                        <a:xfrm>
+                          <a:off x="0" y="0"/>
+                          <a:ext cx="165100" cy="165100"/>
+                        </a:xfrm>
+                        <a:prstGeom prst="rect">
+                          <a:avLst/>
+                        </a:prstGeom>
+                        <a:noFill/>
+                      </wps:spPr>
+                      <wps:style>
+                        <a:lnRef idx="2">
+                          <a:schemeClr val="accent1">
+                            <a:shade val="50000"/>
+                          </a:schemeClr>
+                        </a:lnRef>
+                        <a:fillRef idx="1">
+                          <a:schemeClr val="accent1"/>
+                        </a:fillRef>
+                        <a:effectRef idx="0">
+                          <a:schemeClr val="accent1"/>
+                        </a:effectRef>
+                        <a:fontRef idx="minor">
+                          <a:schemeClr val="lt1"/>
+                        </a:fontRef>
+                      </wps:style>
+                      <wps:bodyPr rot="0" spcFirstLastPara="0" vertOverflow="overflow" horzOverflow="overflow" vert="horz" wrap="square" lIns="91440" tIns="45720" rIns="91440" bIns="45720" numCol="1" spcCol="0" rtlCol="0" fromWordArt="0" anchor="ctr" anchorCtr="0" forceAA="0" compatLnSpc="1">
+                        <a:prstTxWarp prst="textNoShape">
+                          <a:avLst/>
+                        </a:prstTxWarp>
+                        <a:noAutofit/>
+                      </wps:bodyPr>
+                    </wps:wsp>
+                  </a:graphicData>
+                </a:graphic>
+              </wp:anchor>
+            </w:drawing>
+          </mc:Choice>
+          <mc:Fallback>
+            <w:pict>
+              <v:rect w14:anchorId="63F28059" id="Rechteck 99" o:spid="_x0000_s1026" style="position:absolute;margin-left:388.85pt;margin-top:53.35pt;width:13pt;height:13pt;z-index:252205056;visibility:visible;mso-wrap-style:square;mso-wrap-distance-left:9pt;mso-wrap-distance-top:0;mso-wrap-distance-right:9pt;mso-wrap-distance-bottom:0;mso-position-horizontal:absolute;mso-position-horizontal-relative:text;mso-position-vertical:absolute;mso-position-vertical-relative:text;v-text-anchor:middle" o:gfxdata="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" filled="f" strokecolor="#243f60 [1604]" strokeweight="2pt"/>
+            </w:pict>
+          </mc:Fallback>
+        </mc:AlternateContent>
+      </w:r>
       <w:r>
         <w:rPr>
           <w:noProof/>
         </w:rPr>
-        <w:lastRenderedPageBreak/>
         <w:drawing>
           <wp:inline distT="0" distB="0" distL="0" distR="0">
             <wp:extent cx="5400675" cy="3038817"/>
@@ -5382,9 +7568,11 @@
       <w:pPr>
         <w:pStyle w:val="berschrift4"/>
       </w:pPr>
+      <w:bookmarkStart w:id="31" w:name="_Ref483750345"/>
       <w:r>
         <w:t>Neue Einzelstimme</w:t>
       </w:r>
+      <w:bookmarkEnd w:id="31"/>
     </w:p>
     <w:p>
       <w:r>
@@ -5458,12 +7646,12 @@
       <w:pPr>
         <w:pStyle w:val="berschrift3"/>
       </w:pPr>
-      <w:bookmarkStart w:id="28" w:name="_Toc483735764"/>
+      <w:bookmarkStart w:id="32" w:name="_Toc483750584"/>
       <w:r>
         <w:lastRenderedPageBreak/>
         <w:t>Systemschnittstellen</w:t>
       </w:r>
-      <w:bookmarkEnd w:id="28"/>
+      <w:bookmarkEnd w:id="32"/>
     </w:p>
     <w:p>
       <w:r>
@@ -5484,7 +7672,7 @@
         <mc:AlternateContent>
           <mc:Choice Requires="wpg">
             <w:drawing>
-              <wp:anchor distT="0" distB="0" distL="114300" distR="114300" simplePos="0" relativeHeight="251672064" behindDoc="0" locked="0" layoutInCell="1" allowOverlap="1">
+              <wp:anchor distT="0" distB="0" distL="114300" distR="114300" simplePos="0" relativeHeight="251619328" behindDoc="0" locked="0" layoutInCell="1" allowOverlap="1">
                 <wp:simplePos x="0" y="0"/>
                 <wp:positionH relativeFrom="column">
                   <wp:posOffset>3915374</wp:posOffset>
@@ -5957,25 +8145,14 @@
                                     <w:lang w:val="de-AT"/>
                                   </w:rPr>
                                 </w:pPr>
-                                <w:proofErr w:type="spellStart"/>
                                 <w:r>
                                   <w:rPr>
                                     <w:color w:val="1F497D" w:themeColor="text2"/>
                                     <w:sz w:val="18"/>
                                     <w:lang w:val="de-AT"/>
                                   </w:rPr>
-                                  <w:t>jpa</w:t>
+                                  <w:t>jpa/</w:t>
                                 </w:r>
-                                <w:proofErr w:type="spellEnd"/>
-                                <w:r>
-                                  <w:rPr>
-                                    <w:color w:val="1F497D" w:themeColor="text2"/>
-                                    <w:sz w:val="18"/>
-                                    <w:lang w:val="de-AT"/>
-                                  </w:rPr>
-                                  <w:t>/</w:t>
-                                </w:r>
-                                <w:proofErr w:type="spellStart"/>
                                 <w:r>
                                   <w:rPr>
                                     <w:color w:val="1F497D" w:themeColor="text2"/>
@@ -5984,7 +8161,6 @@
                                   </w:rPr>
                                   <w:t>jdbc</w:t>
                                 </w:r>
-                                <w:proofErr w:type="spellEnd"/>
                               </w:p>
                             </w:txbxContent>
                           </wps:txbx>
@@ -6004,13 +8180,13 @@
           </mc:Choice>
           <mc:Fallback>
             <w:pict>
-              <v:group id="Gruppieren 67" o:spid="_x0000_s1048" style="position:absolute;left:0;text-align:left;margin-left:308.3pt;margin-top:16.45pt;width:119.15pt;height:252.7pt;z-index:251672064" coordsize="15129,32090" o:gfxdata="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">
-                <v:group id="Gruppieren 65" o:spid="_x0000_s1049" style="position:absolute;width:15129;height:32090" coordsize="15129,32090" o:gfxdata="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">
-                  <v:group id="Gruppieren 64" o:spid="_x0000_s1050" style="position:absolute;width:15129;height:31831" coordsize="15129,31831" o:gfxdata="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">
-                    <v:group id="Gruppieren 63" o:spid="_x0000_s1051" style="position:absolute;width:15129;height:31831" coordsize="15129,31831" o:gfxdata="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">
-                      <v:group id="Gruppieren 39" o:spid="_x0000_s1052" style="position:absolute;width:14630;height:31831" coordsize="14630,31831" o:gfxdata="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">
-                        <v:rect id="Rechteck 22" o:spid="_x0000_s1053" style="position:absolute;left:238;top:3338;width:14392;height:28493;visibility:visible;mso-wrap-style:square;v-text-anchor:middle" o:gfxdata="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" filled="f" strokecolor="#243f60 [1604]" strokeweight="2pt"/>
-                        <v:shape id="Textfeld 37" o:spid="_x0000_s1054" type="#_x0000_t202" style="position:absolute;width:12722;height:4134;visibility:visible;mso-wrap-style:square;v-text-anchor:top" o:gfxdata="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" filled="f" stroked="f" strokeweight=".5pt">
+              <v:group id="Gruppieren 67" o:spid="_x0000_s1058" style="position:absolute;left:0;text-align:left;margin-left:308.3pt;margin-top:16.45pt;width:119.15pt;height:252.7pt;z-index:251619328" coordsize="15129,32090" o:gfxdata="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">
+                <v:group id="Gruppieren 65" o:spid="_x0000_s1059" style="position:absolute;width:15129;height:32090" coordsize="15129,32090" o:gfxdata="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">
+                  <v:group id="Gruppieren 64" o:spid="_x0000_s1060" style="position:absolute;width:15129;height:31831" coordsize="15129,31831" o:gfxdata="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">
+                    <v:group id="Gruppieren 63" o:spid="_x0000_s1061" style="position:absolute;width:15129;height:31831" coordsize="15129,31831" o:gfxdata="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">
+                      <v:group id="Gruppieren 39" o:spid="_x0000_s1062" style="position:absolute;width:14630;height:31831" coordsize="14630,31831" o:gfxdata="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">
+                        <v:rect id="Rechteck 22" o:spid="_x0000_s1063" style="position:absolute;left:238;top:3338;width:14392;height:28493;visibility:visible;mso-wrap-style:square;v-text-anchor:middle" o:gfxdata="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" filled="f" strokecolor="#243f60 [1604]" strokeweight="2pt"/>
+                        <v:shape id="Textfeld 37" o:spid="_x0000_s1064" type="#_x0000_t202" style="position:absolute;width:12722;height:4134;visibility:visible;mso-wrap-style:square;v-text-anchor:top" o:gfxdata="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" filled="f" stroked="f" strokeweight=".5pt">
                           <v:textbox>
                             <w:txbxContent>
                               <w:p>
@@ -6030,9 +8206,9 @@
                           </v:textbox>
                         </v:shape>
                       </v:group>
-                      <v:group id="Gruppieren 45" o:spid="_x0000_s1055" style="position:absolute;left:2415;top:4140;width:12714;height:9392" coordsize="12722,9393" o:gfxdata="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">
-                        <v:rect id="Rechteck 46" o:spid="_x0000_s1056" style="position:absolute;left:172;top:3191;width:9542;height:6202;visibility:visible;mso-wrap-style:square;v-text-anchor:middle" o:gfxdata="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" filled="f" strokecolor="#243f60 [1604]" strokeweight="2pt"/>
-                        <v:shape id="Textfeld 47" o:spid="_x0000_s1057" type="#_x0000_t202" style="position:absolute;width:12722;height:4134;visibility:visible;mso-wrap-style:square;v-text-anchor:top" o:gfxdata="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" filled="f" stroked="f" strokeweight=".5pt">
+                      <v:group id="Gruppieren 45" o:spid="_x0000_s1065" style="position:absolute;left:2415;top:4140;width:12714;height:9392" coordsize="12722,9393" o:gfxdata="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">
+                        <v:rect id="Rechteck 46" o:spid="_x0000_s1066" style="position:absolute;left:172;top:3191;width:9542;height:6202;visibility:visible;mso-wrap-style:square;v-text-anchor:middle" o:gfxdata="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" filled="f" strokecolor="#243f60 [1604]" strokeweight="2pt"/>
+                        <v:shape id="Textfeld 47" o:spid="_x0000_s1067" type="#_x0000_t202" style="position:absolute;width:12722;height:4134;visibility:visible;mso-wrap-style:square;v-text-anchor:top" o:gfxdata="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" filled="f" stroked="f" strokeweight=".5pt">
                           <v:textbox>
                             <w:txbxContent>
                               <w:p>
@@ -6053,19 +8229,19 @@
                             </w:txbxContent>
                           </v:textbox>
                         </v:shape>
-                        <v:shape id="Grafik 48" o:spid="_x0000_s1058" type="#_x0000_t75" style="position:absolute;left:977;top:5203;width:8310;height:2476;visibility:visible;mso-wrap-style:square" o:gfxdata="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">
+                        <v:shape id="Grafik 48" o:spid="_x0000_s1068" type="#_x0000_t75" style="position:absolute;left:977;top:5203;width:8310;height:2476;visibility:visible;mso-wrap-style:square" o:gfxdata="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">
                           <v:imagedata r:id="rId28" o:title=""/>
                         </v:shape>
                       </v:group>
                     </v:group>
-                    <v:group id="Gruppieren 53" o:spid="_x0000_s1059" style="position:absolute;left:2587;top:19840;width:9532;height:6198" coordorigin="172,3191" coordsize="9541,6202" o:gfxdata="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">
-                      <v:rect id="Rechteck 54" o:spid="_x0000_s1060" style="position:absolute;left:172;top:3191;width:9542;height:6202;visibility:visible;mso-wrap-style:square;v-text-anchor:middle" o:gfxdata="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" filled="f" strokecolor="#243f60 [1604]" strokeweight="2pt"/>
-                      <v:shape id="Grafik 56" o:spid="_x0000_s1061" type="#_x0000_t75" style="position:absolute;left:2253;top:3630;width:5691;height:5689;visibility:visible;mso-wrap-style:square" o:gfxdata="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">
+                    <v:group id="Gruppieren 53" o:spid="_x0000_s1069" style="position:absolute;left:2587;top:19840;width:9532;height:6198" coordorigin="172,3191" coordsize="9541,6202" o:gfxdata="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">
+                      <v:rect id="Rechteck 54" o:spid="_x0000_s1070" style="position:absolute;left:172;top:3191;width:9542;height:6202;visibility:visible;mso-wrap-style:square;v-text-anchor:middle" o:gfxdata="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" filled="f" strokecolor="#243f60 [1604]" strokeweight="2pt"/>
+                      <v:shape id="Grafik 56" o:spid="_x0000_s1071" type="#_x0000_t75" style="position:absolute;left:2253;top:3630;width:5691;height:5689;visibility:visible;mso-wrap-style:square" o:gfxdata="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">
                         <v:imagedata r:id="rId29" o:title=""/>
                       </v:shape>
                     </v:group>
                   </v:group>
-                  <v:shape id="Textfeld 57" o:spid="_x0000_s1062" type="#_x0000_t202" style="position:absolute;left:1552;top:25534;width:13371;height:6556;visibility:visible;mso-wrap-style:square;v-text-anchor:top" o:gfxdata="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" filled="f" stroked="f" strokeweight=".5pt">
+                  <v:shape id="Textfeld 57" o:spid="_x0000_s1072" type="#_x0000_t202" style="position:absolute;left:1552;top:25534;width:13371;height:6556;visibility:visible;mso-wrap-style:square;v-text-anchor:top" o:gfxdata="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" filled="f" stroked="f" strokeweight=".5pt">
                     <v:textbox>
                       <w:txbxContent>
                         <w:p>
@@ -6087,11 +8263,11 @@
                     </v:textbox>
                   </v:shape>
                 </v:group>
-                <v:group id="Gruppieren 66" o:spid="_x0000_s1063" style="position:absolute;left:7158;top:13629;width:6816;height:6120" coordorigin="-1" coordsize="6816,6120" o:gfxdata="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">
-                  <v:shape id="Gerade Verbindung mit Pfeil 58" o:spid="_x0000_s1064" type="#_x0000_t32" style="position:absolute;left:172;width:0;height:6120;visibility:visible;mso-wrap-style:square" o:connectortype="straight" o:gfxdata="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" strokecolor="#4579b8 [3044]">
+                <v:group id="Gruppieren 66" o:spid="_x0000_s1073" style="position:absolute;left:7158;top:13629;width:6816;height:6120" coordorigin="-1" coordsize="6816,6120" o:gfxdata="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">
+                  <v:shape id="Gerade Verbindung mit Pfeil 58" o:spid="_x0000_s1074" type="#_x0000_t32" style="position:absolute;left:172;width:0;height:6120;visibility:visible;mso-wrap-style:square" o:connectortype="straight" o:gfxdata="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" strokecolor="#4579b8 [3044]">
                     <v:stroke startarrow="block" endarrow="block"/>
                   </v:shape>
-                  <v:shape id="Textfeld 59" o:spid="_x0000_s1065" type="#_x0000_t202" style="position:absolute;left:-1;top:1378;width:6815;height:4135;visibility:visible;mso-wrap-style:square;v-text-anchor:top" o:gfxdata="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" filled="f" stroked="f" strokeweight=".5pt">
+                  <v:shape id="Textfeld 59" o:spid="_x0000_s1075" type="#_x0000_t202" style="position:absolute;left:-1;top:1378;width:6815;height:4135;visibility:visible;mso-wrap-style:square;v-text-anchor:top" o:gfxdata="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" filled="f" stroked="f" strokeweight=".5pt">
                     <v:textbox>
                       <w:txbxContent>
                         <w:p>
@@ -6103,25 +8279,14 @@
                               <w:lang w:val="de-AT"/>
                             </w:rPr>
                           </w:pPr>
-                          <w:proofErr w:type="spellStart"/>
                           <w:r>
                             <w:rPr>
                               <w:color w:val="1F497D" w:themeColor="text2"/>
                               <w:sz w:val="18"/>
                               <w:lang w:val="de-AT"/>
                             </w:rPr>
-                            <w:t>jpa</w:t>
+                            <w:t>jpa/</w:t>
                           </w:r>
-                          <w:proofErr w:type="spellEnd"/>
-                          <w:r>
-                            <w:rPr>
-                              <w:color w:val="1F497D" w:themeColor="text2"/>
-                              <w:sz w:val="18"/>
-                              <w:lang w:val="de-AT"/>
-                            </w:rPr>
-                            <w:t>/</w:t>
-                          </w:r>
-                          <w:proofErr w:type="spellStart"/>
                           <w:r>
                             <w:rPr>
                               <w:color w:val="1F497D" w:themeColor="text2"/>
@@ -6130,7 +8295,6 @@
                             </w:rPr>
                             <w:t>jdbc</w:t>
                           </w:r>
-                          <w:proofErr w:type="spellEnd"/>
                         </w:p>
                       </w:txbxContent>
                     </v:textbox>
@@ -6148,7 +8312,7 @@
         <mc:AlternateContent>
           <mc:Choice Requires="wpg">
             <w:drawing>
-              <wp:anchor distT="0" distB="0" distL="114300" distR="114300" simplePos="0" relativeHeight="251634176" behindDoc="0" locked="0" layoutInCell="1" allowOverlap="1">
+              <wp:anchor distT="0" distB="0" distL="114300" distR="114300" simplePos="0" relativeHeight="251606016" behindDoc="0" locked="0" layoutInCell="1" allowOverlap="1">
                 <wp:simplePos x="0" y="0"/>
                 <wp:positionH relativeFrom="column">
                   <wp:posOffset>-1018</wp:posOffset>
@@ -6395,10 +8559,10 @@
           </mc:Choice>
           <mc:Fallback>
             <w:pict>
-              <v:group id="Gruppieren 62" o:spid="_x0000_s1066" style="position:absolute;left:0;text-align:left;margin-left:-.1pt;margin-top:17.1pt;width:120.55pt;height:172.8pt;z-index:251634176" coordsize="15306,21945" o:gfxdata="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">
-                <v:group id="Gruppieren 38" o:spid="_x0000_s1067" style="position:absolute;width:14630;height:21945" coordsize="14630,21945" o:gfxdata="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">
-                  <v:rect id="Rechteck 15" o:spid="_x0000_s1068" style="position:absolute;left:238;top:3260;width:14392;height:18685;visibility:visible;mso-wrap-style:square;v-text-anchor:middle" o:gfxdata="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" filled="f" strokecolor="#243f60 [1604]" strokeweight="2pt"/>
-                  <v:shape id="Textfeld 18" o:spid="_x0000_s1069" type="#_x0000_t202" style="position:absolute;width:12722;height:4134;visibility:visible;mso-wrap-style:square;v-text-anchor:top" o:gfxdata="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" filled="f" stroked="f" strokeweight=".5pt">
+              <v:group id="Gruppieren 62" o:spid="_x0000_s1076" style="position:absolute;left:0;text-align:left;margin-left:-.1pt;margin-top:17.1pt;width:120.55pt;height:172.8pt;z-index:251606016" coordsize="15306,21945" o:gfxdata="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">
+                <v:group id="Gruppieren 38" o:spid="_x0000_s1077" style="position:absolute;width:14630;height:21945" coordsize="14630,21945" o:gfxdata="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">
+                  <v:rect id="Rechteck 15" o:spid="_x0000_s1078" style="position:absolute;left:238;top:3260;width:14392;height:18685;visibility:visible;mso-wrap-style:square;v-text-anchor:middle" o:gfxdata="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" filled="f" strokecolor="#243f60 [1604]" strokeweight="2pt"/>
+                  <v:shape id="Textfeld 18" o:spid="_x0000_s1079" type="#_x0000_t202" style="position:absolute;width:12722;height:4134;visibility:visible;mso-wrap-style:square;v-text-anchor:top" o:gfxdata="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" filled="f" stroked="f" strokeweight=".5pt">
                     <v:textbox>
                       <w:txbxContent>
                         <w:p>
@@ -6418,9 +8582,9 @@
                     </v:textbox>
                   </v:shape>
                 </v:group>
-                <v:group id="Gruppieren 44" o:spid="_x0000_s1070" style="position:absolute;left:2587;top:4399;width:12719;height:9392" coordsize="12722,9393" o:gfxdata="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">
-                  <v:rect id="Rechteck 40" o:spid="_x0000_s1071" style="position:absolute;left:172;top:3191;width:9542;height:6202;visibility:visible;mso-wrap-style:square;v-text-anchor:middle" o:gfxdata="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" filled="f" strokecolor="#243f60 [1604]" strokeweight="2pt"/>
-                  <v:shape id="Textfeld 42" o:spid="_x0000_s1072" type="#_x0000_t202" style="position:absolute;width:12722;height:4134;visibility:visible;mso-wrap-style:square;v-text-anchor:top" o:gfxdata="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" filled="f" stroked="f" strokeweight=".5pt">
+                <v:group id="Gruppieren 44" o:spid="_x0000_s1080" style="position:absolute;left:2587;top:4399;width:12719;height:9392" coordsize="12722,9393" o:gfxdata="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">
+                  <v:rect id="Rechteck 40" o:spid="_x0000_s1081" style="position:absolute;left:172;top:3191;width:9542;height:6202;visibility:visible;mso-wrap-style:square;v-text-anchor:middle" o:gfxdata="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" filled="f" strokecolor="#243f60 [1604]" strokeweight="2pt"/>
+                  <v:shape id="Textfeld 42" o:spid="_x0000_s1082" type="#_x0000_t202" style="position:absolute;width:12722;height:4134;visibility:visible;mso-wrap-style:square;v-text-anchor:top" o:gfxdata="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" filled="f" stroked="f" strokeweight=".5pt">
                     <v:textbox>
                       <w:txbxContent>
                         <w:p>
@@ -6441,7 +8605,7 @@
                       </w:txbxContent>
                     </v:textbox>
                   </v:shape>
-                  <v:shape id="Grafik 43" o:spid="_x0000_s1073" type="#_x0000_t75" style="position:absolute;left:2329;top:3795;width:5257;height:5245;visibility:visible;mso-wrap-style:square" o:gfxdata="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">
+                  <v:shape id="Grafik 43" o:spid="_x0000_s1083" type="#_x0000_t75" style="position:absolute;left:2329;top:3795;width:5257;height:5245;visibility:visible;mso-wrap-style:square" o:gfxdata="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">
                     <v:imagedata r:id="rId31" o:title="" cropbottom="162f"/>
                   </v:shape>
                 </v:group>
@@ -6459,7 +8623,7 @@
         <mc:AlternateContent>
           <mc:Choice Requires="wps">
             <w:drawing>
-              <wp:anchor distT="0" distB="0" distL="114300" distR="114300" simplePos="0" relativeHeight="251674112" behindDoc="0" locked="0" layoutInCell="1" allowOverlap="1">
+              <wp:anchor distT="0" distB="0" distL="114300" distR="114300" simplePos="0" relativeHeight="251620352" behindDoc="0" locked="0" layoutInCell="1" allowOverlap="1">
                 <wp:simplePos x="0" y="0"/>
                 <wp:positionH relativeFrom="column">
                   <wp:posOffset>2491740</wp:posOffset>
@@ -6549,7 +8713,7 @@
           </mc:Choice>
           <mc:Fallback>
             <w:pict>
-              <v:oval id="Ellipse 68" o:spid="_x0000_s1074" style="position:absolute;left:0;text-align:left;margin-left:196.2pt;margin-top:7.55pt;width:25.5pt;height:25.5pt;z-index:251674112;visibility:visible;mso-wrap-style:square;mso-width-percent:0;mso-height-percent:0;mso-wrap-distance-left:9pt;mso-wrap-distance-top:0;mso-wrap-distance-right:9pt;mso-wrap-distance-bottom:0;mso-position-horizontal:absolute;mso-position-horizontal-relative:text;mso-position-vertical:absolute;mso-position-vertical-relative:text;mso-width-percent:0;mso-height-percent:0;mso-width-relative:margin;mso-height-relative:margin;v-text-anchor:middle" o:gfxdata="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" fillcolor="white [3212]" strokecolor="#243f60 [1604]" strokeweight="2pt">
+              <v:oval id="Ellipse 68" o:spid="_x0000_s1084" style="position:absolute;left:0;text-align:left;margin-left:196.2pt;margin-top:7.55pt;width:25.5pt;height:25.5pt;z-index:251620352;visibility:visible;mso-wrap-style:square;mso-width-percent:0;mso-height-percent:0;mso-wrap-distance-left:9pt;mso-wrap-distance-top:0;mso-wrap-distance-right:9pt;mso-wrap-distance-bottom:0;mso-position-horizontal:absolute;mso-position-horizontal-relative:text;mso-position-vertical:absolute;mso-position-vertical-relative:text;mso-width-percent:0;mso-height-percent:0;mso-width-relative:margin;mso-height-relative:margin;v-text-anchor:middle" o:gfxdata="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" fillcolor="white [3212]" strokecolor="#243f60 [1604]" strokeweight="2pt">
                 <v:textbox>
                   <w:txbxContent>
                     <w:p>
@@ -6589,7 +8753,7 @@
         <mc:AlternateContent>
           <mc:Choice Requires="wpg">
             <w:drawing>
-              <wp:anchor distT="0" distB="0" distL="114300" distR="114300" simplePos="0" relativeHeight="251651584" behindDoc="0" locked="0" layoutInCell="1" allowOverlap="1">
+              <wp:anchor distT="0" distB="0" distL="114300" distR="114300" simplePos="0" relativeHeight="251612160" behindDoc="0" locked="0" layoutInCell="1" allowOverlap="1">
                 <wp:simplePos x="0" y="0"/>
                 <wp:positionH relativeFrom="column">
                   <wp:posOffset>1232559</wp:posOffset>
@@ -6672,23 +8836,13 @@
                                   <w:lang w:val="de-AT"/>
                                 </w:rPr>
                               </w:pPr>
-                              <w:proofErr w:type="spellStart"/>
                               <w:r>
                                 <w:rPr>
                                   <w:color w:val="1F497D" w:themeColor="text2"/>
                                   <w:sz w:val="18"/>
                                   <w:lang w:val="de-AT"/>
                                 </w:rPr>
-                                <w:t>json</w:t>
-                              </w:r>
-                              <w:proofErr w:type="spellEnd"/>
-                              <w:r>
-                                <w:rPr>
-                                  <w:color w:val="1F497D" w:themeColor="text2"/>
-                                  <w:sz w:val="18"/>
-                                  <w:lang w:val="de-AT"/>
-                                </w:rPr>
-                                <w:t>, base64</w:t>
+                                <w:t>json, base64</w:t>
                               </w:r>
                             </w:p>
                           </w:txbxContent>
@@ -6708,11 +8862,11 @@
           </mc:Choice>
           <mc:Fallback>
             <w:pict>
-              <v:group id="Gruppieren 60" o:spid="_x0000_s1075" style="position:absolute;left:0;text-align:left;margin-left:97.05pt;margin-top:17.75pt;width:230.55pt;height:32.55pt;z-index:251651584" coordsize="29279,4134" o:gfxdata="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">
-                <v:shape id="Gerade Verbindung mit Pfeil 49" o:spid="_x0000_s1076" type="#_x0000_t32" style="position:absolute;top:2760;width:29279;height:0;visibility:visible;mso-wrap-style:square" o:connectortype="straight" o:gfxdata="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" strokecolor="#4579b8 [3044]">
+              <v:group id="Gruppieren 60" o:spid="_x0000_s1085" style="position:absolute;left:0;text-align:left;margin-left:97.05pt;margin-top:17.75pt;width:230.55pt;height:32.55pt;z-index:251612160" coordsize="29279,4134" o:gfxdata="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">
+                <v:shape id="Gerade Verbindung mit Pfeil 49" o:spid="_x0000_s1086" type="#_x0000_t32" style="position:absolute;top:2760;width:29279;height:0;visibility:visible;mso-wrap-style:square" o:connectortype="straight" o:gfxdata="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" strokecolor="#4579b8 [3044]">
                   <v:stroke endarrow="block"/>
                 </v:shape>
-                <v:shape id="Textfeld 50" o:spid="_x0000_s1077" type="#_x0000_t202" style="position:absolute;left:8281;width:12722;height:4134;visibility:visible;mso-wrap-style:square;v-text-anchor:top" o:gfxdata="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" filled="f" stroked="f" strokeweight=".5pt">
+                <v:shape id="Textfeld 50" o:spid="_x0000_s1087" type="#_x0000_t202" style="position:absolute;left:8281;width:12722;height:4134;visibility:visible;mso-wrap-style:square;v-text-anchor:top" o:gfxdata="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" filled="f" stroked="f" strokeweight=".5pt">
                   <v:textbox>
                     <w:txbxContent>
                       <w:p>
@@ -6724,23 +8878,13 @@
                             <w:lang w:val="de-AT"/>
                           </w:rPr>
                         </w:pPr>
-                        <w:proofErr w:type="spellStart"/>
                         <w:r>
                           <w:rPr>
                             <w:color w:val="1F497D" w:themeColor="text2"/>
                             <w:sz w:val="18"/>
                             <w:lang w:val="de-AT"/>
                           </w:rPr>
-                          <w:t>json</w:t>
-                        </w:r>
-                        <w:proofErr w:type="spellEnd"/>
-                        <w:r>
-                          <w:rPr>
-                            <w:color w:val="1F497D" w:themeColor="text2"/>
-                            <w:sz w:val="18"/>
-                            <w:lang w:val="de-AT"/>
-                          </w:rPr>
-                          <w:t>, base64</w:t>
+                          <w:t>json, base64</w:t>
                         </w:r>
                       </w:p>
                     </w:txbxContent>
@@ -6761,7 +8905,7 @@
         <mc:AlternateContent>
           <mc:Choice Requires="wpg">
             <w:drawing>
-              <wp:anchor distT="0" distB="0" distL="114300" distR="114300" simplePos="0" relativeHeight="251658752" behindDoc="0" locked="0" layoutInCell="1" allowOverlap="1">
+              <wp:anchor distT="0" distB="0" distL="114300" distR="114300" simplePos="0" relativeHeight="251614208" behindDoc="0" locked="0" layoutInCell="1" allowOverlap="1">
                 <wp:simplePos x="0" y="0"/>
                 <wp:positionH relativeFrom="column">
                   <wp:posOffset>1232559</wp:posOffset>
@@ -6844,41 +8988,13 @@
                                   <w:lang w:val="de-AT"/>
                                 </w:rPr>
                               </w:pPr>
-                              <w:proofErr w:type="spellStart"/>
                               <w:r>
                                 <w:rPr>
                                   <w:color w:val="1F497D" w:themeColor="text2"/>
                                   <w:sz w:val="18"/>
                                   <w:lang w:val="de-AT"/>
                                 </w:rPr>
-                                <w:t>html</w:t>
-                              </w:r>
-                              <w:proofErr w:type="spellEnd"/>
-                              <w:r>
-                                <w:rPr>
-                                  <w:color w:val="1F497D" w:themeColor="text2"/>
-                                  <w:sz w:val="18"/>
-                                  <w:lang w:val="de-AT"/>
-                                </w:rPr>
-                                <w:t xml:space="preserve">, </w:t>
-                              </w:r>
-                              <w:proofErr w:type="spellStart"/>
-                              <w:r>
-                                <w:rPr>
-                                  <w:color w:val="1F497D" w:themeColor="text2"/>
-                                  <w:sz w:val="18"/>
-                                  <w:lang w:val="de-AT"/>
-                                </w:rPr>
-                                <w:t>json</w:t>
-                              </w:r>
-                              <w:proofErr w:type="spellEnd"/>
-                              <w:r>
-                                <w:rPr>
-                                  <w:color w:val="1F497D" w:themeColor="text2"/>
-                                  <w:sz w:val="18"/>
-                                  <w:lang w:val="de-AT"/>
-                                </w:rPr>
-                                <w:t>, base64</w:t>
+                                <w:t>html, json, base64</w:t>
                               </w:r>
                             </w:p>
                           </w:txbxContent>
@@ -6898,11 +9014,11 @@
           </mc:Choice>
           <mc:Fallback>
             <w:pict>
-              <v:group id="Gruppieren 61" o:spid="_x0000_s1078" style="position:absolute;left:0;text-align:left;margin-left:97.05pt;margin-top:4.1pt;width:230.5pt;height:32.55pt;z-index:251658752" coordsize="29273,4133" o:gfxdata="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">
-                <v:shape id="Gerade Verbindung mit Pfeil 51" o:spid="_x0000_s1079" type="#_x0000_t32" style="position:absolute;top:2760;width:29273;height:0;flip:x;visibility:visible;mso-wrap-style:square" o:connectortype="straight" o:gfxdata="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" strokecolor="#4579b8 [3044]">
+              <v:group id="Gruppieren 61" o:spid="_x0000_s1088" style="position:absolute;left:0;text-align:left;margin-left:97.05pt;margin-top:4.1pt;width:230.5pt;height:32.55pt;z-index:251614208" coordsize="29273,4133" o:gfxdata="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">
+                <v:shape id="Gerade Verbindung mit Pfeil 51" o:spid="_x0000_s1089" type="#_x0000_t32" style="position:absolute;top:2760;width:29273;height:0;flip:x;visibility:visible;mso-wrap-style:square" o:connectortype="straight" o:gfxdata="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" strokecolor="#4579b8 [3044]">
                   <v:stroke endarrow="block"/>
                 </v:shape>
-                <v:shape id="Textfeld 52" o:spid="_x0000_s1080" type="#_x0000_t202" style="position:absolute;left:5607;width:18115;height:4133;visibility:visible;mso-wrap-style:square;v-text-anchor:top" o:gfxdata="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" filled="f" stroked="f" strokeweight=".5pt">
+                <v:shape id="Textfeld 52" o:spid="_x0000_s1090" type="#_x0000_t202" style="position:absolute;left:5607;width:18115;height:4133;visibility:visible;mso-wrap-style:square;v-text-anchor:top" o:gfxdata="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" filled="f" stroked="f" strokeweight=".5pt">
                   <v:textbox>
                     <w:txbxContent>
                       <w:p>
@@ -6914,41 +9030,13 @@
                             <w:lang w:val="de-AT"/>
                           </w:rPr>
                         </w:pPr>
-                        <w:proofErr w:type="spellStart"/>
                         <w:r>
                           <w:rPr>
                             <w:color w:val="1F497D" w:themeColor="text2"/>
                             <w:sz w:val="18"/>
                             <w:lang w:val="de-AT"/>
                           </w:rPr>
-                          <w:t>html</w:t>
-                        </w:r>
-                        <w:proofErr w:type="spellEnd"/>
-                        <w:r>
-                          <w:rPr>
-                            <w:color w:val="1F497D" w:themeColor="text2"/>
-                            <w:sz w:val="18"/>
-                            <w:lang w:val="de-AT"/>
-                          </w:rPr>
-                          <w:t xml:space="preserve">, </w:t>
-                        </w:r>
-                        <w:proofErr w:type="spellStart"/>
-                        <w:r>
-                          <w:rPr>
-                            <w:color w:val="1F497D" w:themeColor="text2"/>
-                            <w:sz w:val="18"/>
-                            <w:lang w:val="de-AT"/>
-                          </w:rPr>
-                          <w:t>json</w:t>
-                        </w:r>
-                        <w:proofErr w:type="spellEnd"/>
-                        <w:r>
-                          <w:rPr>
-                            <w:color w:val="1F497D" w:themeColor="text2"/>
-                            <w:sz w:val="18"/>
-                            <w:lang w:val="de-AT"/>
-                          </w:rPr>
-                          <w:t>, base64</w:t>
+                          <w:t>html, json, base64</w:t>
                         </w:r>
                       </w:p>
                     </w:txbxContent>
@@ -6968,7 +9056,7 @@
         <mc:AlternateContent>
           <mc:Choice Requires="wps">
             <w:drawing>
-              <wp:anchor distT="0" distB="0" distL="114300" distR="114300" simplePos="0" relativeHeight="251663872" behindDoc="0" locked="0" layoutInCell="1" allowOverlap="1" wp14:anchorId="20D17307" wp14:editId="1E36905A">
+              <wp:anchor distT="0" distB="0" distL="114300" distR="114300" simplePos="0" relativeHeight="251616256" behindDoc="0" locked="0" layoutInCell="1" allowOverlap="1" wp14:anchorId="20D17307" wp14:editId="1E36905A">
                 <wp:simplePos x="0" y="0"/>
                 <wp:positionH relativeFrom="column">
                   <wp:posOffset>4235570</wp:posOffset>
@@ -7058,7 +9146,7 @@
           </mc:Choice>
           <mc:Fallback>
             <w:pict>
-              <v:oval w14:anchorId="20D17307" id="Ellipse 69" o:spid="_x0000_s1081" style="position:absolute;left:0;text-align:left;margin-left:333.5pt;margin-top:22.4pt;width:25.5pt;height:25.5pt;z-index:251663872;visibility:visible;mso-wrap-style:square;mso-width-percent:0;mso-height-percent:0;mso-wrap-distance-left:9pt;mso-wrap-distance-top:0;mso-wrap-distance-right:9pt;mso-wrap-distance-bottom:0;mso-position-horizontal:absolute;mso-position-horizontal-relative:text;mso-position-vertical:absolute;mso-position-vertical-relative:text;mso-width-percent:0;mso-height-percent:0;mso-width-relative:margin;mso-height-relative:margin;v-text-anchor:middle" o:gfxdata="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" fillcolor="white [3212]" strokecolor="#243f60 [1604]" strokeweight="2pt">
+              <v:oval w14:anchorId="20D17307" id="Ellipse 69" o:spid="_x0000_s1091" style="position:absolute;left:0;text-align:left;margin-left:333.5pt;margin-top:22.4pt;width:25.5pt;height:25.5pt;z-index:251616256;visibility:visible;mso-wrap-style:square;mso-width-percent:0;mso-height-percent:0;mso-wrap-distance-left:9pt;mso-wrap-distance-top:0;mso-wrap-distance-right:9pt;mso-wrap-distance-bottom:0;mso-position-horizontal:absolute;mso-position-horizontal-relative:text;mso-position-vertical:absolute;mso-position-vertical-relative:text;mso-width-percent:0;mso-height-percent:0;mso-width-relative:margin;mso-height-relative:margin;v-text-anchor:middle" o:gfxdata="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" fillcolor="white [3212]" strokecolor="#243f60 [1604]" strokeweight="2pt">
                 <v:textbox>
                   <w:txbxContent>
                     <w:p>
@@ -7120,7 +9208,7 @@
         <mc:AlternateContent>
           <mc:Choice Requires="wps">
             <w:drawing>
-              <wp:anchor distT="0" distB="0" distL="114300" distR="114300" simplePos="0" relativeHeight="251670016" behindDoc="0" locked="0" layoutInCell="1" allowOverlap="1" wp14:anchorId="6E596B30" wp14:editId="7771F7FC">
+              <wp:anchor distT="0" distB="0" distL="114300" distR="114300" simplePos="0" relativeHeight="251618304" behindDoc="0" locked="0" layoutInCell="1" allowOverlap="1" wp14:anchorId="6E596B30" wp14:editId="7771F7FC">
                 <wp:simplePos x="0" y="0"/>
                 <wp:positionH relativeFrom="column">
                   <wp:posOffset>0</wp:posOffset>
@@ -7210,7 +9298,7 @@
           </mc:Choice>
           <mc:Fallback>
             <w:pict>
-              <v:oval w14:anchorId="6E596B30" id="Ellipse 70" o:spid="_x0000_s1082" style="position:absolute;left:0;text-align:left;margin-left:0;margin-top:20.35pt;width:25.5pt;height:25.5pt;z-index:251670016;visibility:visible;mso-wrap-style:square;mso-width-percent:0;mso-height-percent:0;mso-wrap-distance-left:9pt;mso-wrap-distance-top:0;mso-wrap-distance-right:9pt;mso-wrap-distance-bottom:0;mso-position-horizontal:absolute;mso-position-horizontal-relative:text;mso-position-vertical:absolute;mso-position-vertical-relative:text;mso-width-percent:0;mso-height-percent:0;mso-width-relative:margin;mso-height-relative:margin;v-text-anchor:middle" o:gfxdata="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" fillcolor="white [3212]" strokecolor="#243f60 [1604]" strokeweight="2pt">
+              <v:oval w14:anchorId="6E596B30" id="Ellipse 70" o:spid="_x0000_s1092" style="position:absolute;left:0;text-align:left;margin-left:0;margin-top:20.35pt;width:25.5pt;height:25.5pt;z-index:251618304;visibility:visible;mso-wrap-style:square;mso-width-percent:0;mso-height-percent:0;mso-wrap-distance-left:9pt;mso-wrap-distance-top:0;mso-wrap-distance-right:9pt;mso-wrap-distance-bottom:0;mso-position-horizontal:absolute;mso-position-horizontal-relative:text;mso-position-vertical:absolute;mso-position-vertical-relative:text;mso-width-percent:0;mso-height-percent:0;mso-width-relative:margin;mso-height-relative:margin;v-text-anchor:middle" o:gfxdata="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" fillcolor="white [3212]" strokecolor="#243f60 [1604]" strokeweight="2pt">
                 <v:textbox>
                   <w:txbxContent>
                     <w:p>
@@ -7388,7 +9476,7 @@
         <mc:AlternateContent>
           <mc:Choice Requires="wps">
             <w:drawing>
-              <wp:anchor distT="0" distB="0" distL="114300" distR="114300" simplePos="0" relativeHeight="251676160" behindDoc="0" locked="0" layoutInCell="1" allowOverlap="1" wp14:anchorId="1712F2A1" wp14:editId="4CF2D617">
+              <wp:anchor distT="0" distB="0" distL="114300" distR="114300" simplePos="0" relativeHeight="251621376" behindDoc="0" locked="0" layoutInCell="1" allowOverlap="1" wp14:anchorId="1712F2A1" wp14:editId="4CF2D617">
                 <wp:simplePos x="0" y="0"/>
                 <wp:positionH relativeFrom="column">
                   <wp:posOffset>0</wp:posOffset>
@@ -7478,7 +9566,7 @@
           </mc:Choice>
           <mc:Fallback>
             <w:pict>
-              <v:oval w14:anchorId="1712F2A1" id="Ellipse 71" o:spid="_x0000_s1083" style="position:absolute;left:0;text-align:left;margin-left:0;margin-top:-6.15pt;width:25.5pt;height:25.5pt;z-index:251676160;visibility:visible;mso-wrap-style:square;mso-width-percent:0;mso-height-percent:0;mso-wrap-distance-left:9pt;mso-wrap-distance-top:0;mso-wrap-distance-right:9pt;mso-wrap-distance-bottom:0;mso-position-horizontal:absolute;mso-position-horizontal-relative:text;mso-position-vertical:absolute;mso-position-vertical-relative:text;mso-width-percent:0;mso-height-percent:0;mso-width-relative:margin;mso-height-relative:margin;v-text-anchor:middle" o:gfxdata="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" fillcolor="white [3212]" strokecolor="#243f60 [1604]" strokeweight="2pt">
+              <v:oval w14:anchorId="1712F2A1" id="Ellipse 71" o:spid="_x0000_s1093" style="position:absolute;left:0;text-align:left;margin-left:0;margin-top:-6.15pt;width:25.5pt;height:25.5pt;z-index:251621376;visibility:visible;mso-wrap-style:square;mso-width-percent:0;mso-height-percent:0;mso-wrap-distance-left:9pt;mso-wrap-distance-top:0;mso-wrap-distance-right:9pt;mso-wrap-distance-bottom:0;mso-position-horizontal:absolute;mso-position-horizontal-relative:text;mso-position-vertical:absolute;mso-position-vertical-relative:text;mso-width-percent:0;mso-height-percent:0;mso-width-relative:margin;mso-height-relative:margin;v-text-anchor:middle" o:gfxdata="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" fillcolor="white [3212]" strokecolor="#243f60 [1604]" strokeweight="2pt">
                 <v:textbox>
                   <w:txbxContent>
                     <w:p>
@@ -7556,12 +9644,12 @@
       <w:pPr>
         <w:pStyle w:val="berschrift1"/>
       </w:pPr>
-      <w:bookmarkStart w:id="29" w:name="_Toc483735765"/>
+      <w:bookmarkStart w:id="33" w:name="_Toc483750585"/>
       <w:r>
         <w:lastRenderedPageBreak/>
         <w:t>Vorgaben an die Projektabwicklung</w:t>
       </w:r>
-      <w:bookmarkEnd w:id="29"/>
+      <w:bookmarkEnd w:id="33"/>
     </w:p>
     <w:p>
       <w:r>
@@ -7572,21 +9660,21 @@
       <w:pPr>
         <w:pStyle w:val="berschrift2"/>
       </w:pPr>
-      <w:bookmarkStart w:id="30" w:name="_Toc483735766"/>
+      <w:bookmarkStart w:id="34" w:name="_Toc483750586"/>
       <w:r>
         <w:t>Anforderungen an die Realisierung</w:t>
       </w:r>
-      <w:bookmarkEnd w:id="30"/>
+      <w:bookmarkEnd w:id="34"/>
     </w:p>
     <w:p>
       <w:pPr>
         <w:pStyle w:val="berschrift3"/>
       </w:pPr>
-      <w:bookmarkStart w:id="31" w:name="_Toc483735767"/>
+      <w:bookmarkStart w:id="35" w:name="_Toc483750587"/>
       <w:r>
         <w:t>Hardware</w:t>
       </w:r>
-      <w:bookmarkEnd w:id="31"/>
+      <w:bookmarkEnd w:id="35"/>
     </w:p>
     <w:p>
       <w:r>
@@ -7656,11 +9744,11 @@
       <w:pPr>
         <w:pStyle w:val="berschrift3"/>
       </w:pPr>
-      <w:bookmarkStart w:id="32" w:name="_Toc483735768"/>
+      <w:bookmarkStart w:id="36" w:name="_Toc483750588"/>
       <w:r>
         <w:t>Software</w:t>
       </w:r>
-      <w:bookmarkEnd w:id="32"/>
+      <w:bookmarkEnd w:id="36"/>
     </w:p>
     <w:p>
       <w:pPr>
@@ -7816,7 +9904,7 @@
       <w:pPr>
         <w:pStyle w:val="berschrift4"/>
       </w:pPr>
-      <w:bookmarkStart w:id="33" w:name="_Ref483217025"/>
+      <w:bookmarkStart w:id="37" w:name="_Ref483217025"/>
       <w:r>
         <w:lastRenderedPageBreak/>
         <w:t>Entwicklungsumgebung</w:t>
@@ -7836,7 +9924,7 @@
       <w:r>
         <w:t>ibliotheken</w:t>
       </w:r>
-      <w:bookmarkEnd w:id="33"/>
+      <w:bookmarkEnd w:id="37"/>
     </w:p>
     <w:p>
       <w:r>
@@ -7852,23 +9940,7 @@
         <w:t>Entwicklung</w:t>
       </w:r>
       <w:r>
-        <w:t xml:space="preserve"> des </w:t>
-      </w:r>
-      <w:proofErr w:type="spellStart"/>
-      <w:r>
-        <w:t>Backends</w:t>
-      </w:r>
-      <w:proofErr w:type="spellEnd"/>
-      <w:r>
-        <w:t xml:space="preserve"> und </w:t>
-      </w:r>
-      <w:proofErr w:type="spellStart"/>
-      <w:r>
-        <w:t>Frontends</w:t>
-      </w:r>
-      <w:proofErr w:type="spellEnd"/>
-      <w:r>
-        <w:t xml:space="preserve"> benötigten Bestandteile sind:</w:t>
+        <w:t xml:space="preserve"> des Backends und Frontends benötigten Bestandteile sind:</w:t>
       </w:r>
     </w:p>
     <w:tbl>
@@ -8010,15 +10082,7 @@
           </w:p>
           <w:p>
             <w:r>
-              <w:t xml:space="preserve">Nachdem STS eine modifizierte Version von </w:t>
-            </w:r>
-            <w:proofErr w:type="spellStart"/>
-            <w:r>
-              <w:t>Eclipse</w:t>
-            </w:r>
-            <w:proofErr w:type="spellEnd"/>
-            <w:r>
-              <w:t xml:space="preserve"> ist, </w:t>
+              <w:t xml:space="preserve">Nachdem STS eine modifizierte Version von Eclipse ist, </w:t>
             </w:r>
             <w:r>
               <w:t xml:space="preserve">werden die </w:t>
@@ -8048,14 +10112,12 @@
                 <w:b/>
               </w:rPr>
             </w:pPr>
-            <w:proofErr w:type="spellStart"/>
             <w:r>
               <w:rPr>
                 <w:b/>
               </w:rPr>
               <w:t>Wildfly</w:t>
             </w:r>
-            <w:proofErr w:type="spellEnd"/>
           </w:p>
           <w:p>
             <w:pPr>
@@ -8129,21 +10191,8 @@
             <w:pPr>
               <w:jc w:val="left"/>
             </w:pPr>
-            <w:proofErr w:type="spellStart"/>
             <w:r>
-              <w:t>WildFly</w:t>
-            </w:r>
-            <w:proofErr w:type="spellEnd"/>
-            <w:r>
-              <w:t xml:space="preserve"> ist ein </w:t>
-            </w:r>
-            <w:proofErr w:type="spellStart"/>
-            <w:r>
-              <w:t>Application</w:t>
-            </w:r>
-            <w:proofErr w:type="spellEnd"/>
-            <w:r>
-              <w:t xml:space="preserve"> Server nach dem Java-EE-Standard</w:t>
+              <w:t>WildFly ist ein Application Server nach dem Java-EE-Standard</w:t>
             </w:r>
             <w:r>
               <w:t xml:space="preserve"> (Open-Source)</w:t>
@@ -8160,15 +10209,7 @@
               <w:t>Im Projekt werden d</w:t>
             </w:r>
             <w:r>
-              <w:t xml:space="preserve">as Spring Boot Backend sowie das Frontend auf einem </w:t>
-            </w:r>
-            <w:proofErr w:type="spellStart"/>
-            <w:r>
-              <w:t>WildFly</w:t>
-            </w:r>
-            <w:proofErr w:type="spellEnd"/>
-            <w:r>
-              <w:t xml:space="preserve">-Server gehostet. </w:t>
+              <w:t xml:space="preserve">as Spring Boot Backend sowie das Frontend auf einem WildFly-Server gehostet. </w:t>
             </w:r>
             <w:r>
               <w:t>Alternativ können auch alle Java-EE-fähigen Applikationsserver verwendet werden.</w:t>
@@ -8179,15 +10220,7 @@
               <w:jc w:val="left"/>
             </w:pPr>
             <w:r>
-              <w:t xml:space="preserve">Da </w:t>
-            </w:r>
-            <w:proofErr w:type="spellStart"/>
-            <w:r>
-              <w:t>WildFly</w:t>
-            </w:r>
-            <w:proofErr w:type="spellEnd"/>
-            <w:r>
-              <w:t xml:space="preserve"> mit Java implementiert wurde, kann dieser plattformunabhängig genutzt werden.</w:t>
+              <w:t>Da WildFly mit Java implementiert wurde, kann dieser plattformunabhängig genutzt werden.</w:t>
             </w:r>
           </w:p>
         </w:tc>
@@ -8307,16 +10340,8 @@
               <w:rPr>
                 <w:b/>
               </w:rPr>
-              <w:t xml:space="preserve">MySQL </w:t>
+              <w:t>MySQL Workbench</w:t>
             </w:r>
-            <w:proofErr w:type="spellStart"/>
-            <w:r>
-              <w:rPr>
-                <w:b/>
-              </w:rPr>
-              <w:t>Workbench</w:t>
-            </w:r>
-            <w:proofErr w:type="spellEnd"/>
           </w:p>
           <w:p>
             <w:pPr>
@@ -8394,15 +10419,7 @@
               <w:jc w:val="left"/>
             </w:pPr>
             <w:r>
-              <w:t xml:space="preserve">Als wichtiges Planungswerkzeug wird die MySQL </w:t>
-            </w:r>
-            <w:proofErr w:type="spellStart"/>
-            <w:r>
-              <w:t>Workbench</w:t>
-            </w:r>
-            <w:proofErr w:type="spellEnd"/>
-            <w:r>
-              <w:t xml:space="preserve"> verwendet. D. h. es wird damit das notwendige Datenmodell (ERD) erstellt und eine neue </w:t>
+              <w:t xml:space="preserve">Als wichtiges Planungswerkzeug wird die MySQL Workbench verwendet. D. h. es wird damit das notwendige Datenmodell (ERD) erstellt und eine neue </w:t>
             </w:r>
             <w:r>
               <w:t>MySQL-Datenbank daraus erzeugt.</w:t>
@@ -8423,14 +10440,12 @@
                 <w:b/>
               </w:rPr>
             </w:pPr>
-            <w:proofErr w:type="spellStart"/>
             <w:r>
               <w:rPr>
                 <w:b/>
               </w:rPr>
               <w:t>AngularJS</w:t>
             </w:r>
-            <w:proofErr w:type="spellEnd"/>
           </w:p>
           <w:p>
             <w:pPr>
@@ -8505,23 +10520,7 @@
               <w:jc w:val="left"/>
             </w:pPr>
             <w:r>
-              <w:t xml:space="preserve">Zur Entwicklung der Frontend-Anwendung kommt HTML + JavaScript zum Einsatz. </w:t>
-            </w:r>
-            <w:proofErr w:type="spellStart"/>
-            <w:r>
-              <w:t>AngularJS</w:t>
-            </w:r>
-            <w:proofErr w:type="spellEnd"/>
-            <w:r>
-              <w:t xml:space="preserve"> ist dabei ein JavaScript-Framework zur Erstellung von Single-Page-Webanwendung. Die gesamte Frontend-Programmlogik wird mithilfe </w:t>
-            </w:r>
-            <w:proofErr w:type="spellStart"/>
-            <w:r>
-              <w:t>AngularJS</w:t>
-            </w:r>
-            <w:proofErr w:type="spellEnd"/>
-            <w:r>
-              <w:t xml:space="preserve"> entwickelt.</w:t>
+              <w:t>Zur Entwicklung der Frontend-Anwendung kommt HTML + JavaScript zum Einsatz. AngularJS ist dabei ein JavaScript-Framework zur Erstellung von Single-Page-Webanwendung. Die gesamte Frontend-Programmlogik wird mithilfe AngularJS entwickelt.</w:t>
             </w:r>
           </w:p>
           <w:p>
@@ -8529,23 +10528,7 @@
               <w:jc w:val="left"/>
             </w:pPr>
             <w:r>
-              <w:t xml:space="preserve">Zusätzlich zu </w:t>
-            </w:r>
-            <w:proofErr w:type="spellStart"/>
-            <w:r>
-              <w:t>AngularJS</w:t>
-            </w:r>
-            <w:proofErr w:type="spellEnd"/>
-            <w:r>
-              <w:t xml:space="preserve"> wird auch ein </w:t>
-            </w:r>
-            <w:proofErr w:type="spellStart"/>
-            <w:r>
-              <w:t>AngularJS</w:t>
-            </w:r>
-            <w:proofErr w:type="spellEnd"/>
-            <w:r>
-              <w:t>-</w:t>
+              <w:t>Zusätzlich zu AngularJS wird auch ein AngularJS-</w:t>
             </w:r>
             <w:r>
               <w:t xml:space="preserve">Tool </w:t>
@@ -8557,15 +10540,7 @@
               <w:t>UI-Router</w:t>
             </w:r>
             <w:r>
-              <w:t xml:space="preserve"> verwendet, das die Navigation zwischen einzelnen Seiten in der </w:t>
-            </w:r>
-            <w:proofErr w:type="spellStart"/>
-            <w:r>
-              <w:t>AngularJS</w:t>
-            </w:r>
-            <w:proofErr w:type="spellEnd"/>
-            <w:r>
-              <w:t>-App erleichtert.</w:t>
+              <w:t xml:space="preserve"> verwendet, das die Navigation zwischen einzelnen Seiten in der AngularJS-App erleichtert.</w:t>
             </w:r>
           </w:p>
         </w:tc>
@@ -8741,11 +10716,9 @@
           <w:numId w:val="45"/>
         </w:numPr>
       </w:pPr>
-      <w:proofErr w:type="spellStart"/>
       <w:r>
         <w:t>WildFly</w:t>
       </w:r>
-      <w:proofErr w:type="spellEnd"/>
       <w:r>
         <w:tab/>
       </w:r>
@@ -8767,15 +10740,7 @@
       </w:r>
       <w:r>
         <w:tab/>
-        <w:t xml:space="preserve">    </w:t>
-      </w:r>
-      <w:proofErr w:type="spellStart"/>
-      <w:r>
-        <w:t>WildFly</w:t>
-      </w:r>
-      <w:proofErr w:type="spellEnd"/>
-      <w:r>
-        <w:t xml:space="preserve"> gehostete Frontend-Webapplikation</w:t>
+        <w:t xml:space="preserve">    WildFly gehostete Frontend-Webapplikation</w:t>
       </w:r>
     </w:p>
     <w:p>
@@ -8799,15 +10764,7 @@
         </w:numPr>
       </w:pPr>
       <w:r>
-        <w:t xml:space="preserve">Browser (Unterstützung von </w:t>
-      </w:r>
-      <w:proofErr w:type="spellStart"/>
-      <w:r>
-        <w:t>AngularJS</w:t>
-      </w:r>
-      <w:proofErr w:type="spellEnd"/>
-      <w:r>
-        <w:t xml:space="preserve"> notwendig)</w:t>
+        <w:t>Browser (Unterstützung von AngularJS notwendig)</w:t>
       </w:r>
     </w:p>
     <w:p>
@@ -8906,11 +10863,11 @@
       <w:pPr>
         <w:pStyle w:val="berschrift2"/>
       </w:pPr>
-      <w:bookmarkStart w:id="34" w:name="_Toc483735769"/>
+      <w:bookmarkStart w:id="38" w:name="_Toc483750589"/>
       <w:r>
         <w:t>Fertige und zugekaufte Komponenten</w:t>
       </w:r>
-      <w:bookmarkEnd w:id="34"/>
+      <w:bookmarkEnd w:id="38"/>
     </w:p>
     <w:p>
       <w:r>
@@ -8956,11 +10913,11 @@
       <w:pPr>
         <w:pStyle w:val="berschrift2"/>
       </w:pPr>
-      <w:bookmarkStart w:id="35" w:name="_Toc483735770"/>
+      <w:bookmarkStart w:id="39" w:name="_Toc483750590"/>
       <w:r>
         <w:t>Unterauftragnehmer</w:t>
       </w:r>
-      <w:bookmarkEnd w:id="35"/>
+      <w:bookmarkEnd w:id="39"/>
     </w:p>
     <w:p>
       <w:r>
@@ -9099,13 +11056,8 @@
               <w:jc w:val="left"/>
             </w:pPr>
             <w:r>
-              <w:t xml:space="preserve">Birgit </w:t>
+              <w:t>Birgit Haselmayr</w:t>
             </w:r>
-            <w:proofErr w:type="spellStart"/>
-            <w:r>
-              <w:t>Haselmayr</w:t>
-            </w:r>
-            <w:proofErr w:type="spellEnd"/>
           </w:p>
         </w:tc>
         <w:tc>
@@ -9146,12 +11098,12 @@
       <w:pPr>
         <w:pStyle w:val="berschrift2"/>
       </w:pPr>
-      <w:bookmarkStart w:id="36" w:name="_Toc483735771"/>
+      <w:bookmarkStart w:id="40" w:name="_Toc483750591"/>
       <w:r>
         <w:lastRenderedPageBreak/>
         <w:t>Lieferbedingungen</w:t>
       </w:r>
-      <w:bookmarkEnd w:id="36"/>
+      <w:bookmarkEnd w:id="40"/>
     </w:p>
     <w:p>
       <w:r>
@@ -9226,25 +11178,20 @@
       <w:pPr>
         <w:pStyle w:val="berschrift1"/>
       </w:pPr>
-      <w:bookmarkStart w:id="37" w:name="_Toc483735772"/>
+      <w:bookmarkStart w:id="41" w:name="_Toc483750592"/>
       <w:r>
         <w:lastRenderedPageBreak/>
         <w:t>Verpflichtungen des Auftraggebers</w:t>
       </w:r>
-      <w:bookmarkEnd w:id="37"/>
+      <w:bookmarkEnd w:id="41"/>
     </w:p>
     <w:p>
       <w:r>
         <w:t xml:space="preserve">Nachdem sowohl Auftragnehmer und Auftraggeber der FH Hagenberg angehören, verpflichtet sich der Auftraggeber die Auftragnehmer </w:t>
       </w:r>
       <w:r>
-        <w:t xml:space="preserve">durch Vermittlung von </w:t>
-      </w:r>
-      <w:proofErr w:type="spellStart"/>
-      <w:r>
-        <w:t>Know-How</w:t>
-      </w:r>
-      <w:proofErr w:type="spellEnd"/>
+        <w:t>durch Vermittlung von Know-How</w:t>
+      </w:r>
       <w:r>
         <w:t xml:space="preserve"> und Bereitstellung von Hilfsmitteln </w:t>
       </w:r>
@@ -9307,15 +11254,7 @@
         </w:numPr>
       </w:pPr>
       <w:r>
-        <w:t>Versorgung mit spezieller Software/Hardware (</w:t>
-      </w:r>
-      <w:proofErr w:type="spellStart"/>
-      <w:r>
-        <w:t>zB</w:t>
-      </w:r>
-      <w:proofErr w:type="spellEnd"/>
-      <w:r>
-        <w:t xml:space="preserve"> Scanner) zur Abwicklung des Projekts</w:t>
+        <w:t>Versorgung mit spezieller Software/Hardware (zB Scanner) zur Abwicklung des Projekts</w:t>
       </w:r>
     </w:p>
     <w:p>
@@ -9552,19 +11491,11 @@
         <w:sz w:val="18"/>
       </w:rPr>
     </w:pPr>
-    <w:proofErr w:type="spellStart"/>
     <w:r>
       <w:rPr>
         <w:sz w:val="18"/>
       </w:rPr>
-      <w:t>Matr</w:t>
-    </w:r>
-    <w:proofErr w:type="spellEnd"/>
-    <w:r>
-      <w:rPr>
-        <w:sz w:val="18"/>
-      </w:rPr>
-      <w:t>.-Nr.: S1610237004</w:t>
+      <w:t>Matr.-Nr.: S1610237004</w:t>
     </w:r>
     <w:r>
       <w:rPr>
@@ -9644,19 +11575,11 @@
       </w:rPr>
       <w:tab/>
     </w:r>
-    <w:proofErr w:type="spellStart"/>
     <w:r>
       <w:rPr>
         <w:sz w:val="18"/>
       </w:rPr>
-      <w:t>Matr</w:t>
-    </w:r>
-    <w:proofErr w:type="spellEnd"/>
-    <w:r>
-      <w:rPr>
-        <w:sz w:val="18"/>
-      </w:rPr>
-      <w:t>.-Nr.: S1610237028</w:t>
+      <w:t>Matr.-Nr.: S1610237028</w:t>
     </w:r>
   </w:p>
   <w:p>
@@ -9718,14 +11641,27 @@
     <w:r>
       <w:instrText xml:space="preserve"> IF  </w:instrText>
     </w:r>
-    <w:fldSimple w:instr=" STYLEREF &quot;Überschrift 1&quot; \n \* MERGEFORMAT ">
-      <w:r>
-        <w:rPr>
-          <w:noProof/>
-        </w:rPr>
-        <w:instrText>5</w:instrText>
-      </w:r>
-    </w:fldSimple>
+    <w:r>
+      <w:fldChar w:fldCharType="begin"/>
+    </w:r>
+    <w:r>
+      <w:instrText xml:space="preserve"> STYLEREF "Überschrift 1" \n \* MERGEFORMAT </w:instrText>
+    </w:r>
+    <w:r>
+      <w:fldChar w:fldCharType="separate"/>
+    </w:r>
+    <w:r>
+      <w:rPr>
+        <w:noProof/>
+      </w:rPr>
+      <w:instrText>4</w:instrText>
+    </w:r>
+    <w:r>
+      <w:rPr>
+        <w:noProof/>
+      </w:rPr>
+      <w:fldChar w:fldCharType="end"/>
+    </w:r>
     <w:r>
       <w:instrText xml:space="preserve">&lt;&gt;"0" </w:instrText>
     </w:r>
@@ -9735,14 +11671,27 @@
     <w:r>
       <w:instrText xml:space="preserve"> QUOTE </w:instrText>
     </w:r>
-    <w:fldSimple w:instr=" STYLEREF &quot;Überschrift 1&quot; \n \* MERGEFORMAT ">
-      <w:r>
-        <w:rPr>
-          <w:noProof/>
-        </w:rPr>
-        <w:instrText>5</w:instrText>
-      </w:r>
-    </w:fldSimple>
+    <w:r>
+      <w:fldChar w:fldCharType="begin"/>
+    </w:r>
+    <w:r>
+      <w:instrText xml:space="preserve"> STYLEREF "Überschrift 1" \n \* MERGEFORMAT </w:instrText>
+    </w:r>
+    <w:r>
+      <w:fldChar w:fldCharType="separate"/>
+    </w:r>
+    <w:r>
+      <w:rPr>
+        <w:noProof/>
+      </w:rPr>
+      <w:instrText>4</w:instrText>
+    </w:r>
+    <w:r>
+      <w:rPr>
+        <w:noProof/>
+      </w:rPr>
+      <w:fldChar w:fldCharType="end"/>
+    </w:r>
     <w:r>
       <w:instrText xml:space="preserve"> " " \* MERGEFORMAT </w:instrText>
     </w:r>
@@ -9753,7 +11702,7 @@
       <w:rPr>
         <w:noProof/>
       </w:rPr>
-      <w:instrText>5</w:instrText>
+      <w:instrText>4</w:instrText>
     </w:r>
     <w:r>
       <w:instrText xml:space="preserve"> </w:instrText>
@@ -9771,19 +11720,32 @@
       <w:rPr>
         <w:noProof/>
       </w:rPr>
-      <w:t xml:space="preserve">5 </w:t>
+      <w:t xml:space="preserve">4 </w:t>
     </w:r>
     <w:r>
       <w:fldChar w:fldCharType="end"/>
     </w:r>
-    <w:fldSimple w:instr=" STYLEREF &quot;Überschrift 1&quot; \* MERGEFORMAT ">
-      <w:r>
-        <w:rPr>
-          <w:noProof/>
-        </w:rPr>
-        <w:t>Verpflichtungen des Auftraggebers</w:t>
-      </w:r>
-    </w:fldSimple>
+    <w:r>
+      <w:fldChar w:fldCharType="begin"/>
+    </w:r>
+    <w:r>
+      <w:instrText xml:space="preserve"> STYLEREF "Überschrift 1" \* MERGEFORMAT </w:instrText>
+    </w:r>
+    <w:r>
+      <w:fldChar w:fldCharType="separate"/>
+    </w:r>
+    <w:r>
+      <w:rPr>
+        <w:noProof/>
+      </w:rPr>
+      <w:t>Vorgaben an die Projektabwicklung</w:t>
+    </w:r>
+    <w:r>
+      <w:rPr>
+        <w:noProof/>
+      </w:rPr>
+      <w:fldChar w:fldCharType="end"/>
+    </w:r>
     <w:r>
       <w:tab/>
     </w:r>
@@ -9800,7 +11762,7 @@
       <w:rPr>
         <w:noProof/>
       </w:rPr>
-      <w:t>20</w:t>
+      <w:t>18</w:t>
     </w:r>
     <w:r>
       <w:fldChar w:fldCharType="end"/>
@@ -15299,7 +17261,7 @@
 </file>
 
 <file path=customXml/itemProps1.xml><?xml version="1.0" encoding="utf-8"?>
-<ds:datastoreItem xmlns:ds="http://schemas.openxmlformats.org/officeDocument/2006/customXml" ds:itemID="{36EEFDF2-F8E2-4252-B52F-E7FF023C00BA}">
+<ds:datastoreItem xmlns:ds="http://schemas.openxmlformats.org/officeDocument/2006/customXml" ds:itemID="{4D424E78-AC21-4B45-AE34-22DC9EE92D63}">
   <ds:schemaRefs>
     <ds:schemaRef ds:uri="http://schemas.openxmlformats.org/officeDocument/2006/bibliography"/>
   </ds:schemaRefs>

</xml_diff>